<commit_message>
add key design to the doc
</commit_message>
<xml_diff>
--- a/documentation.docx
+++ b/documentation.docx
@@ -1,6 +1,6 @@
 
 <file path=word/document.xml><?xml version="1.0" encoding="utf-8"?>
-<w:document xmlns:wpc="http://schemas.microsoft.com/office/word/2010/wordprocessingCanvas" xmlns:cx="http://schemas.microsoft.com/office/drawing/2014/chartex" xmlns:cx1="http://schemas.microsoft.com/office/drawing/2015/9/8/chartex" xmlns:cx2="http://schemas.microsoft.com/office/drawing/2015/10/21/chartex" xmlns:cx3="http://schemas.microsoft.com/office/drawing/2016/5/9/chartex" xmlns:cx4="http://schemas.microsoft.com/office/drawing/2016/5/10/chartex" xmlns:cx5="http://schemas.microsoft.com/office/drawing/2016/5/11/chartex" xmlns:cx6="http://schemas.microsoft.com/office/drawing/2016/5/12/chartex" xmlns:cx7="http://schemas.microsoft.com/office/drawing/2016/5/13/chartex" xmlns:cx8="http://schemas.microsoft.com/office/drawing/2016/5/14/chartex" xmlns:mc="http://schemas.openxmlformats.org/markup-compatibility/2006" xmlns:aink="http://schemas.microsoft.com/office/drawing/2016/ink" xmlns:am3d="http://schemas.microsoft.com/office/drawing/2017/model3d" xmlns:o="urn:schemas-microsoft-com:office:office" xmlns:r="http://schemas.openxmlformats.org/officeDocument/2006/relationships" xmlns:m="http://schemas.openxmlformats.org/officeDocument/2006/math" xmlns:v="urn:schemas-microsoft-com:vml" xmlns:wp14="http://schemas.microsoft.com/office/word/2010/wordprocessingDrawing" xmlns:wp="http://schemas.openxmlformats.org/drawingml/2006/wordprocessingDrawing" xmlns:w10="urn:schemas-microsoft-com:office:word" xmlns:w="http://schemas.openxmlformats.org/wordprocessingml/2006/main" xmlns:w14="http://schemas.microsoft.com/office/word/2010/wordml" xmlns:w15="http://schemas.microsoft.com/office/word/2012/wordml" xmlns:w16cid="http://schemas.microsoft.com/office/word/2016/wordml/cid" xmlns:w16se="http://schemas.microsoft.com/office/word/2015/wordml/symex" xmlns:wpg="http://schemas.microsoft.com/office/word/2010/wordprocessingGroup" xmlns:wpi="http://schemas.microsoft.com/office/word/2010/wordprocessingInk" xmlns:wne="http://schemas.microsoft.com/office/word/2006/wordml" xmlns:wps="http://schemas.microsoft.com/office/word/2010/wordprocessingShape" mc:Ignorable="w14 w15 w16se w16cid wp14">
+<w:document xmlns:ve="http://schemas.openxmlformats.org/markup-compatibility/2006" xmlns:o="urn:schemas-microsoft-com:office:office" xmlns:r="http://schemas.openxmlformats.org/officeDocument/2006/relationships" xmlns:m="http://schemas.openxmlformats.org/officeDocument/2006/math" xmlns:v="urn:schemas-microsoft-com:vml" xmlns:wp="http://schemas.openxmlformats.org/drawingml/2006/wordprocessingDrawing" xmlns:w10="urn:schemas-microsoft-com:office:word" xmlns:w="http://schemas.openxmlformats.org/wordprocessingml/2006/main" xmlns:wne="http://schemas.microsoft.com/office/word/2006/wordml">
   <w:body>
     <w:p/>
     <w:p>
@@ -22,9 +22,6 @@
           <w:ilvl w:val="1"/>
           <w:numId w:val="4"/>
         </w:numPr>
-        <w:rPr>
-          <w:rFonts w:hint="eastAsia"/>
-        </w:rPr>
       </w:pPr>
       <w:r>
         <w:rPr>
@@ -72,11 +69,8 @@
     </w:p>
     <w:p>
       <w:pPr>
-        <w:pStyle w:val="aa"/>
+        <w:pStyle w:val="a7"/>
         <w:ind w:left="492" w:firstLineChars="0" w:firstLine="0"/>
-        <w:rPr>
-          <w:rFonts w:hint="eastAsia"/>
-        </w:rPr>
       </w:pPr>
     </w:p>
     <w:p>
@@ -115,59 +109,47 @@
     </w:p>
     <w:p>
       <w:pPr>
-        <w:pStyle w:val="aa"/>
+        <w:pStyle w:val="a7"/>
         <w:ind w:left="492" w:firstLineChars="0" w:firstLine="0"/>
+      </w:pPr>
+    </w:p>
+    <w:p>
+      <w:pPr>
+        <w:pStyle w:val="2"/>
+      </w:pPr>
+      <w:r>
         <w:rPr>
           <w:rFonts w:hint="eastAsia"/>
         </w:rPr>
-      </w:pPr>
+        <w:t>1.4 Debugger</w:t>
+      </w:r>
     </w:p>
     <w:p>
       <w:pPr>
         <w:pStyle w:val="2"/>
+      </w:pPr>
+      <w:r>
         <w:rPr>
           <w:rFonts w:hint="eastAsia"/>
         </w:rPr>
-      </w:pPr>
+        <w:t>1.</w:t>
+      </w:r>
+      <w:r>
+        <w:t>5</w:t>
+      </w:r>
       <w:r>
         <w:rPr>
           <w:rFonts w:hint="eastAsia"/>
         </w:rPr>
-        <w:t>1.4 Debugger</w:t>
+        <w:t xml:space="preserve"> </w:t>
+      </w:r>
+      <w:r>
+        <w:t>Build Tools</w:t>
       </w:r>
     </w:p>
     <w:p>
       <w:pPr>
         <w:pStyle w:val="2"/>
-        <w:rPr>
-          <w:rFonts w:hint="eastAsia"/>
-        </w:rPr>
-      </w:pPr>
-      <w:r>
-        <w:rPr>
-          <w:rFonts w:hint="eastAsia"/>
-        </w:rPr>
-        <w:t>1.</w:t>
-      </w:r>
-      <w:r>
-        <w:t>5</w:t>
-      </w:r>
-      <w:r>
-        <w:rPr>
-          <w:rFonts w:hint="eastAsia"/>
-        </w:rPr>
-        <w:t xml:space="preserve"> </w:t>
-      </w:r>
-      <w:r>
-        <w:t>Build Tools</w:t>
-      </w:r>
-    </w:p>
-    <w:p>
-      <w:pPr>
-        <w:pStyle w:val="2"/>
-        <w:rPr>
-          <w:rFonts w:hint="eastAsia"/>
-        </w:rPr>
       </w:pPr>
       <w:r>
         <w:rPr>
@@ -283,7 +265,7 @@
       <w:hyperlink r:id="rId7" w:history="1">
         <w:r>
           <w:rPr>
-            <w:rStyle w:val="a8"/>
+            <w:rStyle w:val="a6"/>
             <w:rFonts w:hint="eastAsia"/>
             <w:noProof/>
           </w:rPr>
@@ -298,13 +280,7 @@
         <w:t>）</w:t>
       </w:r>
     </w:p>
-    <w:p>
-      <w:pPr>
-        <w:rPr>
-          <w:rFonts w:hint="eastAsia"/>
-        </w:rPr>
-      </w:pPr>
-    </w:p>
+    <w:p/>
     <w:p>
       <w:pPr>
         <w:pStyle w:val="1"/>
@@ -326,9 +302,6 @@
     <w:p>
       <w:pPr>
         <w:pStyle w:val="2"/>
-        <w:rPr>
-          <w:rFonts w:hint="eastAsia"/>
-        </w:rPr>
       </w:pPr>
       <w:r>
         <w:rPr>
@@ -457,7 +430,7 @@
       <w:hyperlink r:id="rId8" w:history="1">
         <w:r>
           <w:rPr>
-            <w:rStyle w:val="a8"/>
+            <w:rStyle w:val="a6"/>
             <w:noProof/>
           </w:rPr>
           <w:t>https://sourceforge.net/projects/jfreechart/files/1.%20JFreeChart/1.0.19/</w:t>
@@ -546,7 +519,7 @@
           <w:noProof/>
         </w:rPr>
         <w:drawing>
-          <wp:inline distT="0" distB="0" distL="0" distR="0" wp14:anchorId="0D03997C" wp14:editId="5E23D26F">
+          <wp:inline distT="0" distB="0" distL="0" distR="0">
             <wp:extent cx="4663440" cy="2924615"/>
             <wp:effectExtent l="0" t="0" r="3810" b="9525"/>
             <wp:docPr id="29" name="图片 29"/>
@@ -561,7 +534,7 @@
                     <pic:cNvPicPr/>
                   </pic:nvPicPr>
                   <pic:blipFill>
-                    <a:blip r:embed="rId9"/>
+                    <a:blip r:embed="rId9" cstate="print"/>
                     <a:stretch>
                       <a:fillRect/>
                     </a:stretch>
@@ -615,7 +588,7 @@
     </w:p>
     <w:p>
       <w:pPr>
-        <w:pStyle w:val="aa"/>
+        <w:pStyle w:val="a7"/>
         <w:numPr>
           <w:ilvl w:val="0"/>
           <w:numId w:val="1"/>
@@ -634,7 +607,7 @@
     </w:p>
     <w:p>
       <w:pPr>
-        <w:pStyle w:val="aa"/>
+        <w:pStyle w:val="a7"/>
         <w:numPr>
           <w:ilvl w:val="0"/>
           <w:numId w:val="1"/>
@@ -653,7 +626,7 @@
     </w:p>
     <w:p>
       <w:pPr>
-        <w:pStyle w:val="aa"/>
+        <w:pStyle w:val="a7"/>
         <w:numPr>
           <w:ilvl w:val="0"/>
           <w:numId w:val="1"/>
@@ -690,13 +663,7 @@
         <w:t>to run the program successfully.</w:t>
       </w:r>
     </w:p>
-    <w:p>
-      <w:pPr>
-        <w:rPr>
-          <w:rFonts w:hint="eastAsia"/>
-        </w:rPr>
-      </w:pPr>
-    </w:p>
+    <w:p/>
     <w:p>
       <w:pPr>
         <w:pStyle w:val="1"/>
@@ -715,9 +682,6 @@
     <w:p>
       <w:pPr>
         <w:pStyle w:val="2"/>
-        <w:rPr>
-          <w:rFonts w:hint="eastAsia"/>
-        </w:rPr>
       </w:pPr>
       <w:r>
         <w:rPr>
@@ -757,9 +721,9 @@
     </w:p>
     <w:tbl>
       <w:tblPr>
-        <w:tblStyle w:val="4-1"/>
+        <w:tblStyle w:val="GridTable4Accent1"/>
         <w:tblW w:w="0" w:type="auto"/>
-        <w:tblLook w:val="04A0" w:firstRow="1" w:lastRow="0" w:firstColumn="1" w:lastColumn="0" w:noHBand="0" w:noVBand="1"/>
+        <w:tblLook w:val="04A0"/>
       </w:tblPr>
       <w:tblGrid>
         <w:gridCol w:w="2602"/>
@@ -769,11 +733,11 @@
       </w:tblGrid>
       <w:tr>
         <w:trPr>
-          <w:cnfStyle w:val="100000000000" w:firstRow="1" w:lastRow="0" w:firstColumn="0" w:lastColumn="0" w:oddVBand="0" w:evenVBand="0" w:oddHBand="0" w:evenHBand="0" w:firstRowFirstColumn="0" w:firstRowLastColumn="0" w:lastRowFirstColumn="0" w:lastRowLastColumn="0"/>
+          <w:cnfStyle w:val="100000000000"/>
         </w:trPr>
         <w:tc>
           <w:tcPr>
-            <w:cnfStyle w:val="001000000000" w:firstRow="0" w:lastRow="0" w:firstColumn="1" w:lastColumn="0" w:oddVBand="0" w:evenVBand="0" w:oddHBand="0" w:evenHBand="0" w:firstRowFirstColumn="0" w:firstRowLastColumn="0" w:lastRowFirstColumn="0" w:lastRowLastColumn="0"/>
+            <w:cnfStyle w:val="001000000000"/>
             <w:tcW w:w="2602" w:type="dxa"/>
             <w:vAlign w:val="center"/>
           </w:tcPr>
@@ -810,7 +774,7 @@
               <w:autoSpaceDN w:val="0"/>
               <w:adjustRightInd w:val="0"/>
               <w:jc w:val="center"/>
-              <w:cnfStyle w:val="100000000000" w:firstRow="1" w:lastRow="0" w:firstColumn="0" w:lastColumn="0" w:oddVBand="0" w:evenVBand="0" w:oddHBand="0" w:evenHBand="0" w:firstRowFirstColumn="0" w:firstRowLastColumn="0" w:lastRowFirstColumn="0" w:lastRowLastColumn="0"/>
+              <w:cnfStyle w:val="100000000000"/>
               <w:rPr>
                 <w:color w:val="000000" w:themeColor="text1"/>
                 <w:sz w:val="24"/>
@@ -838,7 +802,7 @@
               <w:autoSpaceDN w:val="0"/>
               <w:adjustRightInd w:val="0"/>
               <w:jc w:val="center"/>
-              <w:cnfStyle w:val="100000000000" w:firstRow="1" w:lastRow="0" w:firstColumn="0" w:lastColumn="0" w:oddVBand="0" w:evenVBand="0" w:oddHBand="0" w:evenHBand="0" w:firstRowFirstColumn="0" w:firstRowLastColumn="0" w:lastRowFirstColumn="0" w:lastRowLastColumn="0"/>
+              <w:cnfStyle w:val="100000000000"/>
               <w:rPr>
                 <w:color w:val="000000" w:themeColor="text1"/>
                 <w:sz w:val="24"/>
@@ -866,7 +830,7 @@
               <w:autoSpaceDN w:val="0"/>
               <w:adjustRightInd w:val="0"/>
               <w:jc w:val="center"/>
-              <w:cnfStyle w:val="100000000000" w:firstRow="1" w:lastRow="0" w:firstColumn="0" w:lastColumn="0" w:oddVBand="0" w:evenVBand="0" w:oddHBand="0" w:evenHBand="0" w:firstRowFirstColumn="0" w:firstRowLastColumn="0" w:lastRowFirstColumn="0" w:lastRowLastColumn="0"/>
+              <w:cnfStyle w:val="100000000000"/>
               <w:rPr>
                 <w:color w:val="000000" w:themeColor="text1"/>
                 <w:sz w:val="24"/>
@@ -886,11 +850,11 @@
       </w:tr>
       <w:tr>
         <w:trPr>
-          <w:cnfStyle w:val="000000100000" w:firstRow="0" w:lastRow="0" w:firstColumn="0" w:lastColumn="0" w:oddVBand="0" w:evenVBand="0" w:oddHBand="1" w:evenHBand="0" w:firstRowFirstColumn="0" w:firstRowLastColumn="0" w:lastRowFirstColumn="0" w:lastRowLastColumn="0"/>
+          <w:cnfStyle w:val="000000100000"/>
         </w:trPr>
         <w:tc>
           <w:tcPr>
-            <w:cnfStyle w:val="001000000000" w:firstRow="0" w:lastRow="0" w:firstColumn="1" w:lastColumn="0" w:oddVBand="0" w:evenVBand="0" w:oddHBand="0" w:evenHBand="0" w:firstRowFirstColumn="0" w:firstRowLastColumn="0" w:lastRowFirstColumn="0" w:lastRowLastColumn="0"/>
+            <w:cnfStyle w:val="001000000000"/>
             <w:tcW w:w="2602" w:type="dxa"/>
             <w:vAlign w:val="center"/>
           </w:tcPr>
@@ -954,7 +918,7 @@
               <w:autoSpaceDE w:val="0"/>
               <w:autoSpaceDN w:val="0"/>
               <w:adjustRightInd w:val="0"/>
-              <w:cnfStyle w:val="000000100000" w:firstRow="0" w:lastRow="0" w:firstColumn="0" w:lastColumn="0" w:oddVBand="0" w:evenVBand="0" w:oddHBand="1" w:evenHBand="0" w:firstRowFirstColumn="0" w:firstRowLastColumn="0" w:lastRowFirstColumn="0" w:lastRowLastColumn="0"/>
+              <w:cnfStyle w:val="000000100000"/>
               <w:rPr>
                 <w:color w:val="000000" w:themeColor="text1"/>
                 <w:sz w:val="24"/>
@@ -967,8 +931,18 @@
                 <w:sz w:val="24"/>
                 <w:szCs w:val="24"/>
               </w:rPr>
-              <w:t>Setting the background colour</w:t>
-            </w:r>
+              <w:t xml:space="preserve">Setting the background </w:t>
+            </w:r>
+            <w:proofErr w:type="spellStart"/>
+            <w:r>
+              <w:rPr>
+                <w:color w:val="000000" w:themeColor="text1"/>
+                <w:sz w:val="24"/>
+                <w:szCs w:val="24"/>
+              </w:rPr>
+              <w:t>colour</w:t>
+            </w:r>
+            <w:proofErr w:type="spellEnd"/>
           </w:p>
         </w:tc>
         <w:tc>
@@ -981,7 +955,7 @@
               <w:autoSpaceDE w:val="0"/>
               <w:autoSpaceDN w:val="0"/>
               <w:adjustRightInd w:val="0"/>
-              <w:cnfStyle w:val="000000100000" w:firstRow="0" w:lastRow="0" w:firstColumn="0" w:lastColumn="0" w:oddVBand="0" w:evenVBand="0" w:oddHBand="1" w:evenHBand="0" w:firstRowFirstColumn="0" w:firstRowLastColumn="0" w:lastRowFirstColumn="0" w:lastRowLastColumn="0"/>
+              <w:cnfStyle w:val="000000100000"/>
               <w:rPr>
                 <w:color w:val="000000" w:themeColor="text1"/>
                 <w:sz w:val="24"/>
@@ -1008,7 +982,7 @@
               <w:autoSpaceDE w:val="0"/>
               <w:autoSpaceDN w:val="0"/>
               <w:adjustRightInd w:val="0"/>
-              <w:cnfStyle w:val="000000100000" w:firstRow="0" w:lastRow="0" w:firstColumn="0" w:lastColumn="0" w:oddVBand="0" w:evenVBand="0" w:oddHBand="1" w:evenHBand="0" w:firstRowFirstColumn="0" w:firstRowLastColumn="0" w:lastRowFirstColumn="0" w:lastRowLastColumn="0"/>
+              <w:cnfStyle w:val="000000100000"/>
               <w:rPr>
                 <w:color w:val="000000" w:themeColor="text1"/>
                 <w:sz w:val="24"/>
@@ -1029,7 +1003,7 @@
       <w:tr>
         <w:tc>
           <w:tcPr>
-            <w:cnfStyle w:val="001000000000" w:firstRow="0" w:lastRow="0" w:firstColumn="1" w:lastColumn="0" w:oddVBand="0" w:evenVBand="0" w:oddHBand="0" w:evenHBand="0" w:firstRowFirstColumn="0" w:firstRowLastColumn="0" w:lastRowFirstColumn="0" w:lastRowLastColumn="0"/>
+            <w:cnfStyle w:val="001000000000"/>
             <w:tcW w:w="2602" w:type="dxa"/>
             <w:vAlign w:val="center"/>
           </w:tcPr>
@@ -1072,7 +1046,7 @@
               <w:autoSpaceDE w:val="0"/>
               <w:autoSpaceDN w:val="0"/>
               <w:adjustRightInd w:val="0"/>
-              <w:cnfStyle w:val="000000000000" w:firstRow="0" w:lastRow="0" w:firstColumn="0" w:lastColumn="0" w:oddVBand="0" w:evenVBand="0" w:oddHBand="0" w:evenHBand="0" w:firstRowFirstColumn="0" w:firstRowLastColumn="0" w:lastRowFirstColumn="0" w:lastRowLastColumn="0"/>
+              <w:cnfStyle w:val="000000000000"/>
               <w:rPr>
                 <w:color w:val="000000" w:themeColor="text1"/>
                 <w:sz w:val="24"/>
@@ -1099,7 +1073,7 @@
               <w:autoSpaceDE w:val="0"/>
               <w:autoSpaceDN w:val="0"/>
               <w:adjustRightInd w:val="0"/>
-              <w:cnfStyle w:val="000000000000" w:firstRow="0" w:lastRow="0" w:firstColumn="0" w:lastColumn="0" w:oddVBand="0" w:evenVBand="0" w:oddHBand="0" w:evenHBand="0" w:firstRowFirstColumn="0" w:firstRowLastColumn="0" w:lastRowFirstColumn="0" w:lastRowLastColumn="0"/>
+              <w:cnfStyle w:val="000000000000"/>
               <w:rPr>
                 <w:color w:val="000000" w:themeColor="text1"/>
                 <w:sz w:val="24"/>
@@ -1126,7 +1100,7 @@
               <w:autoSpaceDE w:val="0"/>
               <w:autoSpaceDN w:val="0"/>
               <w:adjustRightInd w:val="0"/>
-              <w:cnfStyle w:val="000000000000" w:firstRow="0" w:lastRow="0" w:firstColumn="0" w:lastColumn="0" w:oddVBand="0" w:evenVBand="0" w:oddHBand="0" w:evenHBand="0" w:firstRowFirstColumn="0" w:firstRowLastColumn="0" w:lastRowFirstColumn="0" w:lastRowLastColumn="0"/>
+              <w:cnfStyle w:val="000000000000"/>
               <w:rPr>
                 <w:color w:val="000000" w:themeColor="text1"/>
                 <w:sz w:val="24"/>
@@ -1146,11 +1120,11 @@
       </w:tr>
       <w:tr>
         <w:trPr>
-          <w:cnfStyle w:val="000000100000" w:firstRow="0" w:lastRow="0" w:firstColumn="0" w:lastColumn="0" w:oddVBand="0" w:evenVBand="0" w:oddHBand="1" w:evenHBand="0" w:firstRowFirstColumn="0" w:firstRowLastColumn="0" w:lastRowFirstColumn="0" w:lastRowLastColumn="0"/>
+          <w:cnfStyle w:val="000000100000"/>
         </w:trPr>
         <w:tc>
           <w:tcPr>
-            <w:cnfStyle w:val="001000000000" w:firstRow="0" w:lastRow="0" w:firstColumn="1" w:lastColumn="0" w:oddVBand="0" w:evenVBand="0" w:oddHBand="0" w:evenHBand="0" w:firstRowFirstColumn="0" w:firstRowLastColumn="0" w:lastRowFirstColumn="0" w:lastRowLastColumn="0"/>
+            <w:cnfStyle w:val="001000000000"/>
             <w:tcW w:w="2602" w:type="dxa"/>
             <w:vAlign w:val="center"/>
           </w:tcPr>
@@ -1193,7 +1167,7 @@
               <w:autoSpaceDE w:val="0"/>
               <w:autoSpaceDN w:val="0"/>
               <w:adjustRightInd w:val="0"/>
-              <w:cnfStyle w:val="000000100000" w:firstRow="0" w:lastRow="0" w:firstColumn="0" w:lastColumn="0" w:oddVBand="0" w:evenVBand="0" w:oddHBand="1" w:evenHBand="0" w:firstRowFirstColumn="0" w:firstRowLastColumn="0" w:lastRowFirstColumn="0" w:lastRowLastColumn="0"/>
+              <w:cnfStyle w:val="000000100000"/>
               <w:rPr>
                 <w:color w:val="000000" w:themeColor="text1"/>
                 <w:sz w:val="24"/>
@@ -1220,7 +1194,7 @@
               <w:autoSpaceDE w:val="0"/>
               <w:autoSpaceDN w:val="0"/>
               <w:adjustRightInd w:val="0"/>
-              <w:cnfStyle w:val="000000100000" w:firstRow="0" w:lastRow="0" w:firstColumn="0" w:lastColumn="0" w:oddVBand="0" w:evenVBand="0" w:oddHBand="1" w:evenHBand="0" w:firstRowFirstColumn="0" w:firstRowLastColumn="0" w:lastRowFirstColumn="0" w:lastRowLastColumn="0"/>
+              <w:cnfStyle w:val="000000100000"/>
               <w:rPr>
                 <w:color w:val="000000" w:themeColor="text1"/>
                 <w:sz w:val="24"/>
@@ -1247,7 +1221,7 @@
               <w:autoSpaceDE w:val="0"/>
               <w:autoSpaceDN w:val="0"/>
               <w:adjustRightInd w:val="0"/>
-              <w:cnfStyle w:val="000000100000" w:firstRow="0" w:lastRow="0" w:firstColumn="0" w:lastColumn="0" w:oddVBand="0" w:evenVBand="0" w:oddHBand="1" w:evenHBand="0" w:firstRowFirstColumn="0" w:firstRowLastColumn="0" w:lastRowFirstColumn="0" w:lastRowLastColumn="0"/>
+              <w:cnfStyle w:val="000000100000"/>
               <w:rPr>
                 <w:color w:val="000000" w:themeColor="text1"/>
                 <w:sz w:val="24"/>
@@ -1271,7 +1245,7 @@
         </w:trPr>
         <w:tc>
           <w:tcPr>
-            <w:cnfStyle w:val="001000000000" w:firstRow="0" w:lastRow="0" w:firstColumn="1" w:lastColumn="0" w:oddVBand="0" w:evenVBand="0" w:oddHBand="0" w:evenHBand="0" w:firstRowFirstColumn="0" w:firstRowLastColumn="0" w:lastRowFirstColumn="0" w:lastRowLastColumn="0"/>
+            <w:cnfStyle w:val="001000000000"/>
             <w:tcW w:w="2602" w:type="dxa"/>
             <w:vAlign w:val="center"/>
           </w:tcPr>
@@ -1314,7 +1288,7 @@
               <w:autoSpaceDE w:val="0"/>
               <w:autoSpaceDN w:val="0"/>
               <w:adjustRightInd w:val="0"/>
-              <w:cnfStyle w:val="000000000000" w:firstRow="0" w:lastRow="0" w:firstColumn="0" w:lastColumn="0" w:oddVBand="0" w:evenVBand="0" w:oddHBand="0" w:evenHBand="0" w:firstRowFirstColumn="0" w:firstRowLastColumn="0" w:lastRowFirstColumn="0" w:lastRowLastColumn="0"/>
+              <w:cnfStyle w:val="000000000000"/>
               <w:rPr>
                 <w:color w:val="000000" w:themeColor="text1"/>
                 <w:sz w:val="24"/>
@@ -1341,7 +1315,7 @@
               <w:autoSpaceDE w:val="0"/>
               <w:autoSpaceDN w:val="0"/>
               <w:adjustRightInd w:val="0"/>
-              <w:cnfStyle w:val="000000000000" w:firstRow="0" w:lastRow="0" w:firstColumn="0" w:lastColumn="0" w:oddVBand="0" w:evenVBand="0" w:oddHBand="0" w:evenHBand="0" w:firstRowFirstColumn="0" w:firstRowLastColumn="0" w:lastRowFirstColumn="0" w:lastRowLastColumn="0"/>
+              <w:cnfStyle w:val="000000000000"/>
               <w:rPr>
                 <w:color w:val="000000" w:themeColor="text1"/>
                 <w:sz w:val="24"/>
@@ -1368,7 +1342,7 @@
               <w:autoSpaceDE w:val="0"/>
               <w:autoSpaceDN w:val="0"/>
               <w:adjustRightInd w:val="0"/>
-              <w:cnfStyle w:val="000000000000" w:firstRow="0" w:lastRow="0" w:firstColumn="0" w:lastColumn="0" w:oddVBand="0" w:evenVBand="0" w:oddHBand="0" w:evenHBand="0" w:firstRowFirstColumn="0" w:firstRowLastColumn="0" w:lastRowFirstColumn="0" w:lastRowLastColumn="0"/>
+              <w:cnfStyle w:val="000000000000"/>
               <w:rPr>
                 <w:color w:val="000000" w:themeColor="text1"/>
                 <w:sz w:val="24"/>
@@ -1388,12 +1362,12 @@
       </w:tr>
       <w:tr>
         <w:trPr>
-          <w:cnfStyle w:val="000000100000" w:firstRow="0" w:lastRow="0" w:firstColumn="0" w:lastColumn="0" w:oddVBand="0" w:evenVBand="0" w:oddHBand="1" w:evenHBand="0" w:firstRowFirstColumn="0" w:firstRowLastColumn="0" w:lastRowFirstColumn="0" w:lastRowLastColumn="0"/>
+          <w:cnfStyle w:val="000000100000"/>
           <w:trHeight w:val="309"/>
         </w:trPr>
         <w:tc>
           <w:tcPr>
-            <w:cnfStyle w:val="001000000000" w:firstRow="0" w:lastRow="0" w:firstColumn="1" w:lastColumn="0" w:oddVBand="0" w:evenVBand="0" w:oddHBand="0" w:evenHBand="0" w:firstRowFirstColumn="0" w:firstRowLastColumn="0" w:lastRowFirstColumn="0" w:lastRowLastColumn="0"/>
+            <w:cnfStyle w:val="001000000000"/>
             <w:tcW w:w="2602" w:type="dxa"/>
             <w:vAlign w:val="center"/>
           </w:tcPr>
@@ -1437,7 +1411,7 @@
               <w:autoSpaceDE w:val="0"/>
               <w:autoSpaceDN w:val="0"/>
               <w:adjustRightInd w:val="0"/>
-              <w:cnfStyle w:val="000000100000" w:firstRow="0" w:lastRow="0" w:firstColumn="0" w:lastColumn="0" w:oddVBand="0" w:evenVBand="0" w:oddHBand="1" w:evenHBand="0" w:firstRowFirstColumn="0" w:firstRowLastColumn="0" w:lastRowFirstColumn="0" w:lastRowLastColumn="0"/>
+              <w:cnfStyle w:val="000000100000"/>
               <w:rPr>
                 <w:color w:val="000000" w:themeColor="text1"/>
                 <w:sz w:val="24"/>
@@ -1464,7 +1438,7 @@
               <w:autoSpaceDE w:val="0"/>
               <w:autoSpaceDN w:val="0"/>
               <w:adjustRightInd w:val="0"/>
-              <w:cnfStyle w:val="000000100000" w:firstRow="0" w:lastRow="0" w:firstColumn="0" w:lastColumn="0" w:oddVBand="0" w:evenVBand="0" w:oddHBand="1" w:evenHBand="0" w:firstRowFirstColumn="0" w:firstRowLastColumn="0" w:lastRowFirstColumn="0" w:lastRowLastColumn="0"/>
+              <w:cnfStyle w:val="000000100000"/>
               <w:rPr>
                 <w:color w:val="000000" w:themeColor="text1"/>
                 <w:sz w:val="24"/>
@@ -1491,7 +1465,7 @@
               <w:autoSpaceDE w:val="0"/>
               <w:autoSpaceDN w:val="0"/>
               <w:adjustRightInd w:val="0"/>
-              <w:cnfStyle w:val="000000100000" w:firstRow="0" w:lastRow="0" w:firstColumn="0" w:lastColumn="0" w:oddVBand="0" w:evenVBand="0" w:oddHBand="1" w:evenHBand="0" w:firstRowFirstColumn="0" w:firstRowLastColumn="0" w:lastRowFirstColumn="0" w:lastRowLastColumn="0"/>
+              <w:cnfStyle w:val="000000100000"/>
               <w:rPr>
                 <w:color w:val="000000" w:themeColor="text1"/>
                 <w:sz w:val="24"/>
@@ -1528,7 +1502,6 @@
       <w:pPr>
         <w:pStyle w:val="2"/>
         <w:rPr>
-          <w:rFonts w:hint="eastAsia"/>
           <w:noProof/>
         </w:rPr>
       </w:pPr>
@@ -1580,7 +1553,7 @@
           <w:left w:w="0" w:type="dxa"/>
           <w:right w:w="0" w:type="dxa"/>
         </w:tblCellMar>
-        <w:tblLook w:val="04A0" w:firstRow="1" w:lastRow="0" w:firstColumn="1" w:lastColumn="0" w:noHBand="0" w:noVBand="1"/>
+        <w:tblLook w:val="04A0"/>
       </w:tblPr>
       <w:tblGrid>
         <w:gridCol w:w="1490"/>
@@ -2804,12 +2777,212 @@
           <w:numId w:val="4"/>
         </w:numPr>
         <w:rPr>
+          <w:noProof/>
+        </w:rPr>
+      </w:pPr>
+      <w:r>
+        <w:t>Summary of key design decisions and reasons</w:t>
+      </w:r>
+    </w:p>
+    <w:p>
+      <w:pPr>
+        <w:pStyle w:val="2"/>
+        <w:rPr>
+          <w:noProof/>
+        </w:rPr>
+      </w:pPr>
+      <w:r>
+        <w:rPr>
           <w:rFonts w:hint="eastAsia"/>
           <w:noProof/>
         </w:rPr>
-      </w:pPr>
-      <w:r>
-        <w:t>Summary of key design decisions and reasons</w:t>
+        <w:t xml:space="preserve">6.1 </w:t>
+      </w:r>
+      <w:r>
+        <w:rPr>
+          <w:noProof/>
+        </w:rPr>
+        <w:t>Input</w:t>
+      </w:r>
+    </w:p>
+    <w:p>
+      <w:pPr>
+        <w:rPr>
+          <w:szCs w:val="21"/>
+        </w:rPr>
+      </w:pPr>
+      <w:r>
+        <w:rPr>
+          <w:rFonts w:hint="eastAsia"/>
+          <w:szCs w:val="21"/>
+        </w:rPr>
+        <w:t xml:space="preserve">  The input part of the code is designed to read data from a </w:t>
+      </w:r>
+      <w:proofErr w:type="spellStart"/>
+      <w:r>
+        <w:rPr>
+          <w:rFonts w:hint="eastAsia"/>
+          <w:szCs w:val="21"/>
+        </w:rPr>
+        <w:t>dat</w:t>
+      </w:r>
+      <w:proofErr w:type="spellEnd"/>
+      <w:r>
+        <w:rPr>
+          <w:rFonts w:hint="eastAsia"/>
+          <w:szCs w:val="21"/>
+        </w:rPr>
+        <w:t xml:space="preserve"> file which contains the height, the width(these two are in the first line) and the data(2D array, the other part of the file). </w:t>
+      </w:r>
+    </w:p>
+    <w:p>
+      <w:pPr>
+        <w:rPr>
+          <w:rFonts w:hint="eastAsia"/>
+          <w:szCs w:val="21"/>
+        </w:rPr>
+      </w:pPr>
+      <w:r>
+        <w:rPr>
+          <w:rFonts w:hint="eastAsia"/>
+          <w:szCs w:val="21"/>
+        </w:rPr>
+        <w:t xml:space="preserve">  The class used to get those data is </w:t>
+      </w:r>
+      <w:proofErr w:type="spellStart"/>
+      <w:r>
+        <w:rPr>
+          <w:rFonts w:hint="eastAsia"/>
+          <w:szCs w:val="21"/>
+        </w:rPr>
+        <w:t>BufferReader</w:t>
+      </w:r>
+      <w:proofErr w:type="spellEnd"/>
+      <w:r>
+        <w:rPr>
+          <w:rFonts w:hint="eastAsia"/>
+          <w:szCs w:val="21"/>
+        </w:rPr>
+        <w:t xml:space="preserve">. It has two ways to read data: first choice is read character by character while the second choice is read line by line. It is clearly to see that read line by line run quicker than former one. The data we get from a line is in String type and we have to separate this String into the data format we need and make it easy approach by main function. </w:t>
+      </w:r>
+    </w:p>
+    <w:p>
+      <w:pPr>
+        <w:rPr>
+          <w:rFonts w:hint="eastAsia"/>
+          <w:szCs w:val="21"/>
+        </w:rPr>
+      </w:pPr>
+      <w:r>
+        <w:rPr>
+          <w:rFonts w:hint="eastAsia"/>
+          <w:szCs w:val="21"/>
+        </w:rPr>
+        <w:t xml:space="preserve">  We store the height and width into an array. The details is: we change data type from String to String array to </w:t>
+      </w:r>
+      <w:proofErr w:type="spellStart"/>
+      <w:r>
+        <w:rPr>
+          <w:rFonts w:hint="eastAsia"/>
+          <w:szCs w:val="21"/>
+        </w:rPr>
+        <w:t>int</w:t>
+      </w:r>
+      <w:proofErr w:type="spellEnd"/>
+      <w:r>
+        <w:rPr>
+          <w:rFonts w:hint="eastAsia"/>
+          <w:szCs w:val="21"/>
+        </w:rPr>
+        <w:t xml:space="preserve"> array. This is just in one line, so we read once and get result.</w:t>
+      </w:r>
+    </w:p>
+    <w:p>
+      <w:pPr>
+        <w:rPr>
+          <w:szCs w:val="21"/>
+        </w:rPr>
+      </w:pPr>
+      <w:r>
+        <w:rPr>
+          <w:rFonts w:hint="eastAsia"/>
+          <w:szCs w:val="21"/>
+        </w:rPr>
+        <w:t xml:space="preserve">  We </w:t>
+      </w:r>
+      <w:r>
+        <w:rPr>
+          <w:rFonts w:hint="eastAsia"/>
+          <w:szCs w:val="21"/>
+        </w:rPr>
+        <w:t>store the data</w:t>
+      </w:r>
+      <w:r>
+        <w:rPr>
+          <w:rFonts w:hint="eastAsia"/>
+          <w:szCs w:val="21"/>
+        </w:rPr>
+        <w:t xml:space="preserve">(the content of landscape) into an 2D array. To make this works, we change data type from String to </w:t>
+      </w:r>
+      <w:r>
+        <w:rPr>
+          <w:rFonts w:hint="eastAsia"/>
+          <w:szCs w:val="21"/>
+        </w:rPr>
+        <w:t>String arr</w:t>
+      </w:r>
+      <w:r>
+        <w:rPr>
+          <w:rFonts w:hint="eastAsia"/>
+          <w:szCs w:val="21"/>
+        </w:rPr>
+        <w:t xml:space="preserve">ay to </w:t>
+      </w:r>
+      <w:proofErr w:type="spellStart"/>
+      <w:r>
+        <w:rPr>
+          <w:rFonts w:hint="eastAsia"/>
+          <w:szCs w:val="21"/>
+        </w:rPr>
+        <w:t>int</w:t>
+      </w:r>
+      <w:proofErr w:type="spellEnd"/>
+      <w:r>
+        <w:rPr>
+          <w:rFonts w:hint="eastAsia"/>
+          <w:szCs w:val="21"/>
+        </w:rPr>
+        <w:t xml:space="preserve"> array to 2D </w:t>
+      </w:r>
+      <w:proofErr w:type="spellStart"/>
+      <w:r>
+        <w:rPr>
+          <w:rFonts w:hint="eastAsia"/>
+          <w:szCs w:val="21"/>
+        </w:rPr>
+        <w:t>int</w:t>
+      </w:r>
+      <w:proofErr w:type="spellEnd"/>
+      <w:r>
+        <w:rPr>
+          <w:rFonts w:hint="eastAsia"/>
+          <w:szCs w:val="21"/>
+        </w:rPr>
+        <w:t xml:space="preserve"> array</w:t>
+      </w:r>
+      <w:r>
+        <w:rPr>
+          <w:rFonts w:hint="eastAsia"/>
+          <w:szCs w:val="21"/>
+        </w:rPr>
+        <w:t>.</w:t>
+      </w:r>
+      <w:r>
+        <w:rPr>
+          <w:rFonts w:hint="eastAsia"/>
+          <w:szCs w:val="21"/>
+        </w:rPr>
+        <w:t xml:space="preserve"> As there are lines of data, we use a condition test to check the data that we read from is available( there still have something to be read), and when we finish read the whole file, we get the data and return to main.</w:t>
       </w:r>
     </w:p>
     <w:p>
@@ -2821,216 +2994,194 @@
       </w:pPr>
       <w:r>
         <w:rPr>
+          <w:noProof/>
+        </w:rPr>
+        <w:t>6.2 Algorithm Section</w:t>
+      </w:r>
+    </w:p>
+    <w:p>
+      <w:pPr>
+        <w:rPr>
+          <w:noProof/>
+        </w:rPr>
+      </w:pPr>
+      <w:r>
+        <w:rPr>
+          <w:noProof/>
+        </w:rPr>
+        <w:t xml:space="preserve">2.1 initialize the animal information </w:t>
+      </w:r>
+    </w:p>
+    <w:p>
+      <w:pPr>
+        <w:rPr>
+          <w:noProof/>
+        </w:rPr>
+      </w:pPr>
+    </w:p>
+    <w:p>
+      <w:pPr>
+        <w:rPr>
+          <w:noProof/>
+        </w:rPr>
+      </w:pPr>
+      <w:r>
+        <w:rPr>
+          <w:noProof/>
+        </w:rPr>
+        <w:t>First two animal classes (hare and puma) have been declared to store the information of these.</w:t>
+      </w:r>
+    </w:p>
+    <w:p>
+      <w:pPr>
+        <w:rPr>
+          <w:noProof/>
+        </w:rPr>
+      </w:pPr>
+      <w:r>
+        <w:rPr>
+          <w:noProof/>
+        </w:rPr>
+        <w:t xml:space="preserve">In the 2 classes, they contain the basic static statistics information (like birthrate, predationRate </w:t>
+      </w:r>
+      <w:r>
+        <w:rPr>
+          <w:noProof/>
+        </w:rPr>
+        <w:lastRenderedPageBreak/>
+        <w:t>and so on), the location on the map and the density value.</w:t>
+      </w:r>
+    </w:p>
+    <w:p>
+      <w:pPr>
+        <w:rPr>
+          <w:noProof/>
+        </w:rPr>
+      </w:pPr>
+    </w:p>
+    <w:p>
+      <w:pPr>
+        <w:rPr>
+          <w:noProof/>
+        </w:rPr>
+      </w:pPr>
+      <w:r>
+        <w:rPr>
+          <w:noProof/>
+        </w:rPr>
+        <w:t>And then, with the help of the map architecture(where contains land and water), we give all the land nodes of pumas and hares some random values which are between 0 and 5 so that all the land nodes have the initial values for algorithm.</w:t>
+      </w:r>
+    </w:p>
+    <w:p>
+      <w:pPr>
+        <w:rPr>
+          <w:noProof/>
+        </w:rPr>
+      </w:pPr>
+    </w:p>
+    <w:p>
+      <w:pPr>
+        <w:rPr>
+          <w:noProof/>
+        </w:rPr>
+      </w:pPr>
+      <w:r>
+        <w:rPr>
+          <w:noProof/>
+        </w:rPr>
+        <w:t>2.2 make the model of algorithm</w:t>
+      </w:r>
+    </w:p>
+    <w:p>
+      <w:pPr>
+        <w:rPr>
+          <w:noProof/>
+        </w:rPr>
+      </w:pPr>
+      <w:r>
+        <w:rPr>
           <w:rFonts w:hint="eastAsia"/>
           <w:noProof/>
         </w:rPr>
-        <w:t xml:space="preserve">6.1 </w:t>
-      </w:r>
-      <w:r>
-        <w:rPr>
-          <w:noProof/>
-        </w:rPr>
-        <w:t>Input</w:t>
-      </w:r>
-    </w:p>
-    <w:p>
-      <w:pPr>
-        <w:rPr>
-          <w:noProof/>
-        </w:rPr>
-      </w:pPr>
-    </w:p>
-    <w:p>
-      <w:pPr>
-        <w:pStyle w:val="2"/>
-        <w:rPr>
-          <w:noProof/>
-        </w:rPr>
-      </w:pPr>
-      <w:r>
-        <w:rPr>
-          <w:noProof/>
-        </w:rPr>
-        <w:t>6.2 Algorithm Section</w:t>
-      </w:r>
-    </w:p>
-    <w:p>
-      <w:pPr>
-        <w:rPr>
-          <w:noProof/>
-        </w:rPr>
-      </w:pPr>
-      <w:r>
-        <w:rPr>
-          <w:noProof/>
-        </w:rPr>
-        <w:t xml:space="preserve">2.1 initialize the animal information </w:t>
-      </w:r>
-    </w:p>
-    <w:p>
-      <w:pPr>
-        <w:rPr>
-          <w:noProof/>
-        </w:rPr>
-      </w:pPr>
-    </w:p>
-    <w:p>
-      <w:pPr>
-        <w:rPr>
-          <w:noProof/>
-        </w:rPr>
-      </w:pPr>
-      <w:r>
-        <w:rPr>
-          <w:noProof/>
-        </w:rPr>
-        <w:t>First two animal classes (hare and puma) have been declared to store the information of these.</w:t>
-      </w:r>
-    </w:p>
-    <w:p>
-      <w:pPr>
-        <w:rPr>
-          <w:noProof/>
-        </w:rPr>
-      </w:pPr>
-      <w:r>
-        <w:rPr>
-          <w:noProof/>
-        </w:rPr>
-        <w:t>In the 2 classes, they contain the basic static statistics information (like birthrate, predationRate and so on), the location on the map and the density value.</w:t>
-      </w:r>
-    </w:p>
-    <w:p>
-      <w:pPr>
-        <w:rPr>
-          <w:noProof/>
-        </w:rPr>
-      </w:pPr>
-    </w:p>
-    <w:p>
-      <w:pPr>
-        <w:rPr>
-          <w:noProof/>
-        </w:rPr>
-      </w:pPr>
-      <w:r>
-        <w:rPr>
-          <w:noProof/>
-        </w:rPr>
-        <w:t>And then, with the help of the map architecture(where contains land and water), we give all the land nodes of pumas and hares some random values which are between 0 and 5 so that all the land nodes have the initial values for algorithm.</w:t>
-      </w:r>
-    </w:p>
-    <w:p>
-      <w:pPr>
-        <w:rPr>
-          <w:noProof/>
-        </w:rPr>
-      </w:pPr>
-    </w:p>
-    <w:p>
-      <w:pPr>
-        <w:rPr>
-          <w:noProof/>
-        </w:rPr>
-      </w:pPr>
-      <w:r>
-        <w:rPr>
-          <w:noProof/>
-        </w:rPr>
-        <w:t>2.2 make the model of algorithm</w:t>
-      </w:r>
-    </w:p>
-    <w:p>
-      <w:pPr>
-        <w:rPr>
-          <w:noProof/>
-        </w:rPr>
-      </w:pPr>
+        <w:t>Next step is to achieve the algorithm. In order to get the right model of puma and hare, we need to calculate every node's neighbor first because accroding to the formula [picture of it], [</w:t>
+      </w:r>
       <w:r>
         <w:rPr>
           <w:rFonts w:hint="eastAsia"/>
           <w:noProof/>
         </w:rPr>
-        <w:t>Next step is to achieve the algorithm. In order to get the right model of puma and hare, we need to calculate every node's neighbor first because accroding to the formula [picture of it], [</w:t>
+        <w:t>前四邻居之和</w:t>
       </w:r>
       <w:r>
         <w:rPr>
           <w:rFonts w:hint="eastAsia"/>
           <w:noProof/>
         </w:rPr>
-        <w:t>前四邻居之和</w:t>
+        <w:t>] is a necessary part and the number of neighbor is another e</w:t>
+      </w:r>
+      <w:r>
+        <w:rPr>
+          <w:noProof/>
+        </w:rPr>
+        <w:t xml:space="preserve">ssential part. </w:t>
+      </w:r>
+    </w:p>
+    <w:p>
+      <w:pPr>
+        <w:rPr>
+          <w:noProof/>
+        </w:rPr>
+      </w:pPr>
+      <w:r>
+        <w:rPr>
+          <w:noProof/>
+        </w:rPr>
+        <w:t>The core part of the algorithm is how to get the correct number of neighbor</w:t>
+      </w:r>
+    </w:p>
+    <w:p>
+      <w:pPr>
+        <w:rPr>
+          <w:noProof/>
+        </w:rPr>
+      </w:pPr>
+      <w:r>
+        <w:rPr>
+          <w:noProof/>
+        </w:rPr>
+        <w:t>Our method is to calculate different situations of the location for the map</w:t>
+      </w:r>
+    </w:p>
+    <w:p>
+      <w:pPr>
+        <w:rPr>
+          <w:noProof/>
+        </w:rPr>
+      </w:pPr>
+      <w:r>
+        <w:rPr>
+          <w:noProof/>
+        </w:rPr>
+        <w:t>(1)</w:t>
+      </w:r>
+    </w:p>
+    <w:p>
+      <w:pPr>
+        <w:rPr>
+          <w:noProof/>
+        </w:rPr>
+      </w:pPr>
+      <w:r>
+        <w:rPr>
+          <w:noProof/>
+        </w:rPr>
+        <w:t xml:space="preserve">When </w:t>
       </w:r>
       <w:r>
         <w:rPr>
           <w:rFonts w:hint="eastAsia"/>
           <w:noProof/>
         </w:rPr>
-        <w:t>] is a necessary part and the number of neighbor is another e</w:t>
-      </w:r>
-      <w:r>
-        <w:rPr>
-          <w:noProof/>
-        </w:rPr>
-        <w:t xml:space="preserve">ssential part. </w:t>
-      </w:r>
-    </w:p>
-    <w:p>
-      <w:pPr>
-        <w:rPr>
-          <w:noProof/>
-        </w:rPr>
-      </w:pPr>
-      <w:r>
-        <w:rPr>
-          <w:noProof/>
-        </w:rPr>
-        <w:t>The core part of the algorithm is how to get the correct number of neighbor</w:t>
-      </w:r>
-    </w:p>
-    <w:p>
-      <w:pPr>
-        <w:rPr>
-          <w:noProof/>
-        </w:rPr>
-      </w:pPr>
-      <w:r>
-        <w:rPr>
-          <w:noProof/>
-        </w:rPr>
-        <w:t>Our method is to calculate different situations of the location for the map</w:t>
-      </w:r>
-    </w:p>
-    <w:p>
-      <w:pPr>
-        <w:rPr>
-          <w:noProof/>
-        </w:rPr>
-      </w:pPr>
-      <w:r>
-        <w:rPr>
-          <w:noProof/>
-        </w:rPr>
-        <w:lastRenderedPageBreak/>
-        <w:t>(1)</w:t>
-      </w:r>
-    </w:p>
-    <w:p>
-      <w:pPr>
-        <w:rPr>
-          <w:noProof/>
-        </w:rPr>
-      </w:pPr>
-      <w:r>
-        <w:rPr>
-          <w:noProof/>
-        </w:rPr>
-        <w:t xml:space="preserve">When </w:t>
-      </w:r>
-      <w:r>
-        <w:rPr>
-          <w:rFonts w:hint="eastAsia"/>
-          <w:noProof/>
-        </w:rPr>
         <w:t>we</w:t>
       </w:r>
       <w:r>
@@ -3086,312 +3237,48 @@
         <w:rPr>
           <w:noProof/>
         </w:rPr>
-        <mc:AlternateContent>
-          <mc:Choice Requires="wps">
-            <w:drawing>
-              <wp:anchor distT="0" distB="0" distL="114300" distR="114300" simplePos="0" relativeHeight="251665408" behindDoc="0" locked="0" layoutInCell="1" allowOverlap="1" wp14:anchorId="44950085" wp14:editId="2341B919">
-                <wp:simplePos x="0" y="0"/>
-                <wp:positionH relativeFrom="column">
-                  <wp:posOffset>1181100</wp:posOffset>
-                </wp:positionH>
-                <wp:positionV relativeFrom="paragraph">
-                  <wp:posOffset>2270760</wp:posOffset>
-                </wp:positionV>
-                <wp:extent cx="556260" cy="525780"/>
-                <wp:effectExtent l="0" t="0" r="15240" b="26670"/>
-                <wp:wrapNone/>
-                <wp:docPr id="5" name="椭圆 5"/>
-                <wp:cNvGraphicFramePr/>
-                <a:graphic xmlns:a="http://schemas.openxmlformats.org/drawingml/2006/main">
-                  <a:graphicData uri="http://schemas.microsoft.com/office/word/2010/wordprocessingShape">
-                    <wps:wsp>
-                      <wps:cNvSpPr/>
-                      <wps:spPr>
-                        <a:xfrm>
-                          <a:off x="0" y="0"/>
-                          <a:ext cx="556260" cy="525780"/>
-                        </a:xfrm>
-                        <a:prstGeom prst="ellipse">
-                          <a:avLst/>
-                        </a:prstGeom>
-                        <a:noFill/>
-                        <a:ln>
-                          <a:solidFill>
-                            <a:srgbClr val="FF0000"/>
-                          </a:solidFill>
-                        </a:ln>
-                      </wps:spPr>
-                      <wps:style>
-                        <a:lnRef idx="2">
-                          <a:schemeClr val="accent1">
-                            <a:shade val="50000"/>
-                          </a:schemeClr>
-                        </a:lnRef>
-                        <a:fillRef idx="1">
-                          <a:schemeClr val="accent1"/>
-                        </a:fillRef>
-                        <a:effectRef idx="0">
-                          <a:schemeClr val="accent1"/>
-                        </a:effectRef>
-                        <a:fontRef idx="minor">
-                          <a:schemeClr val="lt1"/>
-                        </a:fontRef>
-                      </wps:style>
-                      <wps:bodyPr rot="0" spcFirstLastPara="0" vertOverflow="overflow" horzOverflow="overflow" vert="horz" wrap="square" lIns="91440" tIns="45720" rIns="91440" bIns="45720" numCol="1" spcCol="0" rtlCol="0" fromWordArt="0" anchor="ctr" anchorCtr="0" forceAA="0" compatLnSpc="1">
-                        <a:prstTxWarp prst="textNoShape">
-                          <a:avLst/>
-                        </a:prstTxWarp>
-                        <a:noAutofit/>
-                      </wps:bodyPr>
-                    </wps:wsp>
-                  </a:graphicData>
-                </a:graphic>
-              </wp:anchor>
-            </w:drawing>
-          </mc:Choice>
-          <mc:Fallback>
-            <w:pict>
-              <v:oval w14:anchorId="1659AAC0" id="椭圆 5" o:spid="_x0000_s1026" style="position:absolute;left:0;text-align:left;margin-left:93pt;margin-top:178.8pt;width:43.8pt;height:41.4pt;z-index:251665408;visibility:visible;mso-wrap-style:square;mso-wrap-distance-left:9pt;mso-wrap-distance-top:0;mso-wrap-distance-right:9pt;mso-wrap-distance-bottom:0;mso-position-horizontal:absolute;mso-position-horizontal-relative:text;mso-position-vertical:absolute;mso-position-vertical-relative:text;v-text-anchor:middle" o:gfxdata="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" filled="f" strokecolor="red" strokeweight="1pt">
-                <v:stroke joinstyle="miter"/>
-              </v:oval>
-            </w:pict>
-          </mc:Fallback>
-        </mc:AlternateContent>
-      </w:r>
-      <w:r>
-        <w:rPr>
-          <w:noProof/>
-        </w:rPr>
-        <mc:AlternateContent>
-          <mc:Choice Requires="wps">
-            <w:drawing>
-              <wp:anchor distT="0" distB="0" distL="114300" distR="114300" simplePos="0" relativeHeight="251663360" behindDoc="0" locked="0" layoutInCell="1" allowOverlap="1" wp14:anchorId="44950085" wp14:editId="2341B919">
-                <wp:simplePos x="0" y="0"/>
-                <wp:positionH relativeFrom="column">
-                  <wp:posOffset>3665220</wp:posOffset>
-                </wp:positionH>
-                <wp:positionV relativeFrom="paragraph">
-                  <wp:posOffset>2237105</wp:posOffset>
-                </wp:positionV>
-                <wp:extent cx="556260" cy="525780"/>
-                <wp:effectExtent l="0" t="0" r="15240" b="26670"/>
-                <wp:wrapNone/>
-                <wp:docPr id="4" name="椭圆 4"/>
-                <wp:cNvGraphicFramePr/>
-                <a:graphic xmlns:a="http://schemas.openxmlformats.org/drawingml/2006/main">
-                  <a:graphicData uri="http://schemas.microsoft.com/office/word/2010/wordprocessingShape">
-                    <wps:wsp>
-                      <wps:cNvSpPr/>
-                      <wps:spPr>
-                        <a:xfrm>
-                          <a:off x="0" y="0"/>
-                          <a:ext cx="556260" cy="525780"/>
-                        </a:xfrm>
-                        <a:prstGeom prst="ellipse">
-                          <a:avLst/>
-                        </a:prstGeom>
-                        <a:noFill/>
-                        <a:ln>
-                          <a:solidFill>
-                            <a:srgbClr val="FF0000"/>
-                          </a:solidFill>
-                        </a:ln>
-                      </wps:spPr>
-                      <wps:style>
-                        <a:lnRef idx="2">
-                          <a:schemeClr val="accent1">
-                            <a:shade val="50000"/>
-                          </a:schemeClr>
-                        </a:lnRef>
-                        <a:fillRef idx="1">
-                          <a:schemeClr val="accent1"/>
-                        </a:fillRef>
-                        <a:effectRef idx="0">
-                          <a:schemeClr val="accent1"/>
-                        </a:effectRef>
-                        <a:fontRef idx="minor">
-                          <a:schemeClr val="lt1"/>
-                        </a:fontRef>
-                      </wps:style>
-                      <wps:bodyPr rot="0" spcFirstLastPara="0" vertOverflow="overflow" horzOverflow="overflow" vert="horz" wrap="square" lIns="91440" tIns="45720" rIns="91440" bIns="45720" numCol="1" spcCol="0" rtlCol="0" fromWordArt="0" anchor="ctr" anchorCtr="0" forceAA="0" compatLnSpc="1">
-                        <a:prstTxWarp prst="textNoShape">
-                          <a:avLst/>
-                        </a:prstTxWarp>
-                        <a:noAutofit/>
-                      </wps:bodyPr>
-                    </wps:wsp>
-                  </a:graphicData>
-                </a:graphic>
-              </wp:anchor>
-            </w:drawing>
-          </mc:Choice>
-          <mc:Fallback>
-            <w:pict>
-              <v:oval w14:anchorId="6C7E9DC6" id="椭圆 4" o:spid="_x0000_s1026" style="position:absolute;left:0;text-align:left;margin-left:288.6pt;margin-top:176.15pt;width:43.8pt;height:41.4pt;z-index:251663360;visibility:visible;mso-wrap-style:square;mso-wrap-distance-left:9pt;mso-wrap-distance-top:0;mso-wrap-distance-right:9pt;mso-wrap-distance-bottom:0;mso-position-horizontal:absolute;mso-position-horizontal-relative:text;mso-position-vertical:absolute;mso-position-vertical-relative:text;v-text-anchor:middle" o:gfxdata="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" filled="f" strokecolor="red" strokeweight="1pt">
-                <v:stroke joinstyle="miter"/>
-              </v:oval>
-            </w:pict>
-          </mc:Fallback>
-        </mc:AlternateContent>
-      </w:r>
-      <w:r>
-        <w:rPr>
-          <w:noProof/>
-        </w:rPr>
-        <mc:AlternateContent>
-          <mc:Choice Requires="wps">
-            <w:drawing>
-              <wp:anchor distT="0" distB="0" distL="114300" distR="114300" simplePos="0" relativeHeight="251661312" behindDoc="0" locked="0" layoutInCell="1" allowOverlap="1" wp14:anchorId="44950085" wp14:editId="2341B919">
-                <wp:simplePos x="0" y="0"/>
-                <wp:positionH relativeFrom="column">
-                  <wp:posOffset>3680460</wp:posOffset>
-                </wp:positionH>
-                <wp:positionV relativeFrom="paragraph">
-                  <wp:posOffset>67945</wp:posOffset>
-                </wp:positionV>
-                <wp:extent cx="556260" cy="525780"/>
-                <wp:effectExtent l="0" t="0" r="15240" b="26670"/>
-                <wp:wrapNone/>
-                <wp:docPr id="3" name="椭圆 3"/>
-                <wp:cNvGraphicFramePr/>
-                <a:graphic xmlns:a="http://schemas.openxmlformats.org/drawingml/2006/main">
-                  <a:graphicData uri="http://schemas.microsoft.com/office/word/2010/wordprocessingShape">
-                    <wps:wsp>
-                      <wps:cNvSpPr/>
-                      <wps:spPr>
-                        <a:xfrm>
-                          <a:off x="0" y="0"/>
-                          <a:ext cx="556260" cy="525780"/>
-                        </a:xfrm>
-                        <a:prstGeom prst="ellipse">
-                          <a:avLst/>
-                        </a:prstGeom>
-                        <a:noFill/>
-                        <a:ln>
-                          <a:solidFill>
-                            <a:srgbClr val="FF0000"/>
-                          </a:solidFill>
-                        </a:ln>
-                      </wps:spPr>
-                      <wps:style>
-                        <a:lnRef idx="2">
-                          <a:schemeClr val="accent1">
-                            <a:shade val="50000"/>
-                          </a:schemeClr>
-                        </a:lnRef>
-                        <a:fillRef idx="1">
-                          <a:schemeClr val="accent1"/>
-                        </a:fillRef>
-                        <a:effectRef idx="0">
-                          <a:schemeClr val="accent1"/>
-                        </a:effectRef>
-                        <a:fontRef idx="minor">
-                          <a:schemeClr val="lt1"/>
-                        </a:fontRef>
-                      </wps:style>
-                      <wps:bodyPr rot="0" spcFirstLastPara="0" vertOverflow="overflow" horzOverflow="overflow" vert="horz" wrap="square" lIns="91440" tIns="45720" rIns="91440" bIns="45720" numCol="1" spcCol="0" rtlCol="0" fromWordArt="0" anchor="ctr" anchorCtr="0" forceAA="0" compatLnSpc="1">
-                        <a:prstTxWarp prst="textNoShape">
-                          <a:avLst/>
-                        </a:prstTxWarp>
-                        <a:noAutofit/>
-                      </wps:bodyPr>
-                    </wps:wsp>
-                  </a:graphicData>
-                </a:graphic>
-              </wp:anchor>
-            </w:drawing>
-          </mc:Choice>
-          <mc:Fallback>
-            <w:pict>
-              <v:oval w14:anchorId="3ECEEA75" id="椭圆 3" o:spid="_x0000_s1026" style="position:absolute;left:0;text-align:left;margin-left:289.8pt;margin-top:5.35pt;width:43.8pt;height:41.4pt;z-index:251661312;visibility:visible;mso-wrap-style:square;mso-wrap-distance-left:9pt;mso-wrap-distance-top:0;mso-wrap-distance-right:9pt;mso-wrap-distance-bottom:0;mso-position-horizontal:absolute;mso-position-horizontal-relative:text;mso-position-vertical:absolute;mso-position-vertical-relative:text;v-text-anchor:middle" o:gfxdata="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" filled="f" strokecolor="red" strokeweight="1pt">
-                <v:stroke joinstyle="miter"/>
-              </v:oval>
-            </w:pict>
-          </mc:Fallback>
-        </mc:AlternateContent>
-      </w:r>
-      <w:r>
-        <w:rPr>
-          <w:noProof/>
-        </w:rPr>
-        <mc:AlternateContent>
-          <mc:Choice Requires="wps">
-            <w:drawing>
-              <wp:anchor distT="0" distB="0" distL="114300" distR="114300" simplePos="0" relativeHeight="251659264" behindDoc="0" locked="0" layoutInCell="1" allowOverlap="1">
-                <wp:simplePos x="0" y="0"/>
-                <wp:positionH relativeFrom="column">
-                  <wp:posOffset>1143000</wp:posOffset>
-                </wp:positionH>
-                <wp:positionV relativeFrom="paragraph">
-                  <wp:posOffset>121920</wp:posOffset>
-                </wp:positionV>
-                <wp:extent cx="556260" cy="525780"/>
-                <wp:effectExtent l="0" t="0" r="15240" b="26670"/>
-                <wp:wrapNone/>
-                <wp:docPr id="2" name="椭圆 2"/>
-                <wp:cNvGraphicFramePr/>
-                <a:graphic xmlns:a="http://schemas.openxmlformats.org/drawingml/2006/main">
-                  <a:graphicData uri="http://schemas.microsoft.com/office/word/2010/wordprocessingShape">
-                    <wps:wsp>
-                      <wps:cNvSpPr/>
-                      <wps:spPr>
-                        <a:xfrm>
-                          <a:off x="0" y="0"/>
-                          <a:ext cx="556260" cy="525780"/>
-                        </a:xfrm>
-                        <a:prstGeom prst="ellipse">
-                          <a:avLst/>
-                        </a:prstGeom>
-                        <a:noFill/>
-                        <a:ln>
-                          <a:solidFill>
-                            <a:srgbClr val="FF0000"/>
-                          </a:solidFill>
-                        </a:ln>
-                      </wps:spPr>
-                      <wps:style>
-                        <a:lnRef idx="2">
-                          <a:schemeClr val="accent1">
-                            <a:shade val="50000"/>
-                          </a:schemeClr>
-                        </a:lnRef>
-                        <a:fillRef idx="1">
-                          <a:schemeClr val="accent1"/>
-                        </a:fillRef>
-                        <a:effectRef idx="0">
-                          <a:schemeClr val="accent1"/>
-                        </a:effectRef>
-                        <a:fontRef idx="minor">
-                          <a:schemeClr val="lt1"/>
-                        </a:fontRef>
-                      </wps:style>
-                      <wps:bodyPr rot="0" spcFirstLastPara="0" vertOverflow="overflow" horzOverflow="overflow" vert="horz" wrap="square" lIns="91440" tIns="45720" rIns="91440" bIns="45720" numCol="1" spcCol="0" rtlCol="0" fromWordArt="0" anchor="ctr" anchorCtr="0" forceAA="0" compatLnSpc="1">
-                        <a:prstTxWarp prst="textNoShape">
-                          <a:avLst/>
-                        </a:prstTxWarp>
-                        <a:noAutofit/>
-                      </wps:bodyPr>
-                    </wps:wsp>
-                  </a:graphicData>
-                </a:graphic>
-              </wp:anchor>
-            </w:drawing>
-          </mc:Choice>
-          <mc:Fallback>
-            <w:pict>
-              <v:oval w14:anchorId="3A7B229C" id="椭圆 2" o:spid="_x0000_s1026" style="position:absolute;left:0;text-align:left;margin-left:90pt;margin-top:9.6pt;width:43.8pt;height:41.4pt;z-index:251659264;visibility:visible;mso-wrap-style:square;mso-wrap-distance-left:9pt;mso-wrap-distance-top:0;mso-wrap-distance-right:9pt;mso-wrap-distance-bottom:0;mso-position-horizontal:absolute;mso-position-horizontal-relative:text;mso-position-vertical:absolute;mso-position-vertical-relative:text;v-text-anchor:middle" o:gfxdata="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" filled="f" strokecolor="red" strokeweight="1pt">
-                <v:stroke joinstyle="miter"/>
-              </v:oval>
-            </w:pict>
-          </mc:Fallback>
-        </mc:AlternateContent>
+        <w:pict>
+          <v:oval id="椭圆 5" o:spid="_x0000_s1026" style="position:absolute;left:0;text-align:left;margin-left:93pt;margin-top:178.8pt;width:43.8pt;height:41.4pt;z-index:251665408;visibility:visible;v-text-anchor:middle" o:gfxdata="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" filled="f" strokecolor="red" strokeweight="1pt">
+            <v:stroke joinstyle="miter"/>
+          </v:oval>
+        </w:pict>
+      </w:r>
+      <w:r>
+        <w:rPr>
+          <w:noProof/>
+        </w:rPr>
+        <w:pict>
+          <v:oval id="椭圆 4" o:spid="_x0000_s1043" style="position:absolute;left:0;text-align:left;margin-left:288.6pt;margin-top:176.15pt;width:43.8pt;height:41.4pt;z-index:251663360;visibility:visible;v-text-anchor:middle" o:gfxdata="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" filled="f" strokecolor="red" strokeweight="1pt">
+            <v:stroke joinstyle="miter"/>
+          </v:oval>
+        </w:pict>
+      </w:r>
+      <w:r>
+        <w:rPr>
+          <w:noProof/>
+        </w:rPr>
+        <w:pict>
+          <v:oval id="椭圆 3" o:spid="_x0000_s1042" style="position:absolute;left:0;text-align:left;margin-left:289.8pt;margin-top:5.35pt;width:43.8pt;height:41.4pt;z-index:251661312;visibility:visible;v-text-anchor:middle" o:gfxdata="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" filled="f" strokecolor="red" strokeweight="1pt">
+            <v:stroke joinstyle="miter"/>
+          </v:oval>
+        </w:pict>
+      </w:r>
+      <w:r>
+        <w:rPr>
+          <w:noProof/>
+        </w:rPr>
+        <w:pict>
+          <v:oval id="椭圆 2" o:spid="_x0000_s1041" style="position:absolute;left:0;text-align:left;margin-left:90pt;margin-top:9.6pt;width:43.8pt;height:41.4pt;z-index:251659264;visibility:visible;v-text-anchor:middle" o:gfxdata="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" filled="f" strokecolor="red" strokeweight="1pt">
+            <v:stroke joinstyle="miter"/>
+          </v:oval>
+        </w:pict>
       </w:r>
       <w:r>
         <w:rPr>
           <w:noProof/>
         </w:rPr>
         <w:drawing>
-          <wp:inline distT="0" distB="0" distL="0" distR="0" wp14:anchorId="5A446C43" wp14:editId="108BC955">
+          <wp:inline distT="0" distB="0" distL="0" distR="0">
             <wp:extent cx="5274310" cy="2755265"/>
             <wp:effectExtent l="0" t="0" r="2540" b="6985"/>
             <wp:docPr id="1" name="图片 1"/>
@@ -3406,7 +3293,7 @@
                     <pic:cNvPicPr/>
                   </pic:nvPicPr>
                   <pic:blipFill>
-                    <a:blip r:embed="rId10"/>
+                    <a:blip r:embed="rId10" cstate="print"/>
                     <a:stretch>
                       <a:fillRect/>
                     </a:stretch>
@@ -3488,324 +3375,49 @@
         <w:rPr>
           <w:noProof/>
         </w:rPr>
-        <mc:AlternateContent>
-          <mc:Choice Requires="wps">
-            <w:drawing>
-              <wp:anchor distT="0" distB="0" distL="114300" distR="114300" simplePos="0" relativeHeight="251673600" behindDoc="0" locked="0" layoutInCell="1" allowOverlap="1" wp14:anchorId="7AE1CD23" wp14:editId="4387C195">
-                <wp:simplePos x="0" y="0"/>
-                <wp:positionH relativeFrom="column">
-                  <wp:posOffset>2857500</wp:posOffset>
-                </wp:positionH>
-                <wp:positionV relativeFrom="paragraph">
-                  <wp:posOffset>1234440</wp:posOffset>
-                </wp:positionV>
-                <wp:extent cx="2156460" cy="525780"/>
-                <wp:effectExtent l="0" t="3810" r="11430" b="11430"/>
-                <wp:wrapNone/>
-                <wp:docPr id="11" name="椭圆 11"/>
-                <wp:cNvGraphicFramePr/>
-                <a:graphic xmlns:a="http://schemas.openxmlformats.org/drawingml/2006/main">
-                  <a:graphicData uri="http://schemas.microsoft.com/office/word/2010/wordprocessingShape">
-                    <wps:wsp>
-                      <wps:cNvSpPr/>
-                      <wps:spPr>
-                        <a:xfrm rot="5400000">
-                          <a:off x="0" y="0"/>
-                          <a:ext cx="2156460" cy="525780"/>
-                        </a:xfrm>
-                        <a:prstGeom prst="ellipse">
-                          <a:avLst/>
-                        </a:prstGeom>
-                        <a:noFill/>
-                        <a:ln>
-                          <a:solidFill>
-                            <a:srgbClr val="FF0000"/>
-                          </a:solidFill>
-                        </a:ln>
-                      </wps:spPr>
-                      <wps:style>
-                        <a:lnRef idx="2">
-                          <a:schemeClr val="accent1">
-                            <a:shade val="50000"/>
-                          </a:schemeClr>
-                        </a:lnRef>
-                        <a:fillRef idx="1">
-                          <a:schemeClr val="accent1"/>
-                        </a:fillRef>
-                        <a:effectRef idx="0">
-                          <a:schemeClr val="accent1"/>
-                        </a:effectRef>
-                        <a:fontRef idx="minor">
-                          <a:schemeClr val="lt1"/>
-                        </a:fontRef>
-                      </wps:style>
-                      <wps:bodyPr rot="0" spcFirstLastPara="0" vertOverflow="overflow" horzOverflow="overflow" vert="horz" wrap="square" lIns="91440" tIns="45720" rIns="91440" bIns="45720" numCol="1" spcCol="0" rtlCol="0" fromWordArt="0" anchor="ctr" anchorCtr="0" forceAA="0" compatLnSpc="1">
-                        <a:prstTxWarp prst="textNoShape">
-                          <a:avLst/>
-                        </a:prstTxWarp>
-                        <a:noAutofit/>
-                      </wps:bodyPr>
-                    </wps:wsp>
-                  </a:graphicData>
-                </a:graphic>
-                <wp14:sizeRelH relativeFrom="margin">
-                  <wp14:pctWidth>0</wp14:pctWidth>
-                </wp14:sizeRelH>
-              </wp:anchor>
-            </w:drawing>
-          </mc:Choice>
-          <mc:Fallback>
-            <w:pict>
-              <v:oval w14:anchorId="33C09B97" id="椭圆 11" o:spid="_x0000_s1026" style="position:absolute;left:0;text-align:left;margin-left:225pt;margin-top:97.2pt;width:169.8pt;height:41.4pt;rotation:90;z-index:251673600;visibility:visible;mso-wrap-style:square;mso-width-percent:0;mso-wrap-distance-left:9pt;mso-wrap-distance-top:0;mso-wrap-distance-right:9pt;mso-wrap-distance-bottom:0;mso-position-horizontal:absolute;mso-position-horizontal-relative:text;mso-position-vertical:absolute;mso-position-vertical-relative:text;mso-width-percent:0;mso-width-relative:margin;v-text-anchor:middle" o:gfxdata="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" filled="f" strokecolor="red" strokeweight="1pt">
-                <v:stroke joinstyle="miter"/>
-              </v:oval>
-            </w:pict>
-          </mc:Fallback>
-        </mc:AlternateContent>
-      </w:r>
-      <w:r>
-        <w:rPr>
-          <w:noProof/>
-        </w:rPr>
-        <mc:AlternateContent>
-          <mc:Choice Requires="wps">
-            <w:drawing>
-              <wp:anchor distT="0" distB="0" distL="114300" distR="114300" simplePos="0" relativeHeight="251671552" behindDoc="0" locked="0" layoutInCell="1" allowOverlap="1" wp14:anchorId="1C08FD6C" wp14:editId="1FEEEBDB">
-                <wp:simplePos x="0" y="0"/>
-                <wp:positionH relativeFrom="column">
-                  <wp:posOffset>365760</wp:posOffset>
-                </wp:positionH>
-                <wp:positionV relativeFrom="paragraph">
-                  <wp:posOffset>1196340</wp:posOffset>
-                </wp:positionV>
-                <wp:extent cx="2156460" cy="525780"/>
-                <wp:effectExtent l="0" t="3810" r="11430" b="11430"/>
-                <wp:wrapNone/>
-                <wp:docPr id="10" name="椭圆 10"/>
-                <wp:cNvGraphicFramePr/>
-                <a:graphic xmlns:a="http://schemas.openxmlformats.org/drawingml/2006/main">
-                  <a:graphicData uri="http://schemas.microsoft.com/office/word/2010/wordprocessingShape">
-                    <wps:wsp>
-                      <wps:cNvSpPr/>
-                      <wps:spPr>
-                        <a:xfrm rot="5400000">
-                          <a:off x="0" y="0"/>
-                          <a:ext cx="2156460" cy="525780"/>
-                        </a:xfrm>
-                        <a:prstGeom prst="ellipse">
-                          <a:avLst/>
-                        </a:prstGeom>
-                        <a:noFill/>
-                        <a:ln>
-                          <a:solidFill>
-                            <a:srgbClr val="FF0000"/>
-                          </a:solidFill>
-                        </a:ln>
-                      </wps:spPr>
-                      <wps:style>
-                        <a:lnRef idx="2">
-                          <a:schemeClr val="accent1">
-                            <a:shade val="50000"/>
-                          </a:schemeClr>
-                        </a:lnRef>
-                        <a:fillRef idx="1">
-                          <a:schemeClr val="accent1"/>
-                        </a:fillRef>
-                        <a:effectRef idx="0">
-                          <a:schemeClr val="accent1"/>
-                        </a:effectRef>
-                        <a:fontRef idx="minor">
-                          <a:schemeClr val="lt1"/>
-                        </a:fontRef>
-                      </wps:style>
-                      <wps:bodyPr rot="0" spcFirstLastPara="0" vertOverflow="overflow" horzOverflow="overflow" vert="horz" wrap="square" lIns="91440" tIns="45720" rIns="91440" bIns="45720" numCol="1" spcCol="0" rtlCol="0" fromWordArt="0" anchor="ctr" anchorCtr="0" forceAA="0" compatLnSpc="1">
-                        <a:prstTxWarp prst="textNoShape">
-                          <a:avLst/>
-                        </a:prstTxWarp>
-                        <a:noAutofit/>
-                      </wps:bodyPr>
-                    </wps:wsp>
-                  </a:graphicData>
-                </a:graphic>
-                <wp14:sizeRelH relativeFrom="margin">
-                  <wp14:pctWidth>0</wp14:pctWidth>
-                </wp14:sizeRelH>
-              </wp:anchor>
-            </w:drawing>
-          </mc:Choice>
-          <mc:Fallback>
-            <w:pict>
-              <v:oval w14:anchorId="21AA3C65" id="椭圆 10" o:spid="_x0000_s1026" style="position:absolute;left:0;text-align:left;margin-left:28.8pt;margin-top:94.2pt;width:169.8pt;height:41.4pt;rotation:90;z-index:251671552;visibility:visible;mso-wrap-style:square;mso-width-percent:0;mso-wrap-distance-left:9pt;mso-wrap-distance-top:0;mso-wrap-distance-right:9pt;mso-wrap-distance-bottom:0;mso-position-horizontal:absolute;mso-position-horizontal-relative:text;mso-position-vertical:absolute;mso-position-vertical-relative:text;mso-width-percent:0;mso-width-relative:margin;v-text-anchor:middle" o:gfxdata="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" filled="f" strokecolor="red" strokeweight="1pt">
-                <v:stroke joinstyle="miter"/>
-              </v:oval>
-            </w:pict>
-          </mc:Fallback>
-        </mc:AlternateContent>
-      </w:r>
-      <w:r>
-        <w:rPr>
-          <w:noProof/>
-        </w:rPr>
-        <mc:AlternateContent>
-          <mc:Choice Requires="wps">
-            <w:drawing>
-              <wp:anchor distT="0" distB="0" distL="114300" distR="114300" simplePos="0" relativeHeight="251669504" behindDoc="0" locked="0" layoutInCell="1" allowOverlap="1" wp14:anchorId="1C08FD6C" wp14:editId="1FEEEBDB">
-                <wp:simplePos x="0" y="0"/>
-                <wp:positionH relativeFrom="column">
-                  <wp:posOffset>1615440</wp:posOffset>
-                </wp:positionH>
-                <wp:positionV relativeFrom="paragraph">
-                  <wp:posOffset>2247900</wp:posOffset>
-                </wp:positionV>
-                <wp:extent cx="2156460" cy="525780"/>
-                <wp:effectExtent l="0" t="0" r="15240" b="26670"/>
-                <wp:wrapNone/>
-                <wp:docPr id="9" name="椭圆 9"/>
-                <wp:cNvGraphicFramePr/>
-                <a:graphic xmlns:a="http://schemas.openxmlformats.org/drawingml/2006/main">
-                  <a:graphicData uri="http://schemas.microsoft.com/office/word/2010/wordprocessingShape">
-                    <wps:wsp>
-                      <wps:cNvSpPr/>
-                      <wps:spPr>
-                        <a:xfrm>
-                          <a:off x="0" y="0"/>
-                          <a:ext cx="2156460" cy="525780"/>
-                        </a:xfrm>
-                        <a:prstGeom prst="ellipse">
-                          <a:avLst/>
-                        </a:prstGeom>
-                        <a:noFill/>
-                        <a:ln>
-                          <a:solidFill>
-                            <a:srgbClr val="FF0000"/>
-                          </a:solidFill>
-                        </a:ln>
-                      </wps:spPr>
-                      <wps:style>
-                        <a:lnRef idx="2">
-                          <a:schemeClr val="accent1">
-                            <a:shade val="50000"/>
-                          </a:schemeClr>
-                        </a:lnRef>
-                        <a:fillRef idx="1">
-                          <a:schemeClr val="accent1"/>
-                        </a:fillRef>
-                        <a:effectRef idx="0">
-                          <a:schemeClr val="accent1"/>
-                        </a:effectRef>
-                        <a:fontRef idx="minor">
-                          <a:schemeClr val="lt1"/>
-                        </a:fontRef>
-                      </wps:style>
-                      <wps:bodyPr rot="0" spcFirstLastPara="0" vertOverflow="overflow" horzOverflow="overflow" vert="horz" wrap="square" lIns="91440" tIns="45720" rIns="91440" bIns="45720" numCol="1" spcCol="0" rtlCol="0" fromWordArt="0" anchor="ctr" anchorCtr="0" forceAA="0" compatLnSpc="1">
-                        <a:prstTxWarp prst="textNoShape">
-                          <a:avLst/>
-                        </a:prstTxWarp>
-                        <a:noAutofit/>
-                      </wps:bodyPr>
-                    </wps:wsp>
-                  </a:graphicData>
-                </a:graphic>
-                <wp14:sizeRelH relativeFrom="margin">
-                  <wp14:pctWidth>0</wp14:pctWidth>
-                </wp14:sizeRelH>
-              </wp:anchor>
-            </w:drawing>
-          </mc:Choice>
-          <mc:Fallback>
-            <w:pict>
-              <v:oval w14:anchorId="3B1FBF7D" id="椭圆 9" o:spid="_x0000_s1026" style="position:absolute;left:0;text-align:left;margin-left:127.2pt;margin-top:177pt;width:169.8pt;height:41.4pt;z-index:251669504;visibility:visible;mso-wrap-style:square;mso-width-percent:0;mso-wrap-distance-left:9pt;mso-wrap-distance-top:0;mso-wrap-distance-right:9pt;mso-wrap-distance-bottom:0;mso-position-horizontal:absolute;mso-position-horizontal-relative:text;mso-position-vertical:absolute;mso-position-vertical-relative:text;mso-width-percent:0;mso-width-relative:margin;v-text-anchor:middle" o:gfxdata="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" filled="f" strokecolor="red" strokeweight="1pt">
-                <v:stroke joinstyle="miter"/>
-              </v:oval>
-            </w:pict>
-          </mc:Fallback>
-        </mc:AlternateContent>
-      </w:r>
-      <w:r>
-        <w:rPr>
-          <w:noProof/>
-        </w:rPr>
-        <mc:AlternateContent>
-          <mc:Choice Requires="wps">
-            <w:drawing>
-              <wp:anchor distT="0" distB="0" distL="114300" distR="114300" simplePos="0" relativeHeight="251667456" behindDoc="0" locked="0" layoutInCell="1" allowOverlap="1" wp14:anchorId="432E9798" wp14:editId="6D7A8473">
-                <wp:simplePos x="0" y="0"/>
-                <wp:positionH relativeFrom="column">
-                  <wp:posOffset>1653540</wp:posOffset>
-                </wp:positionH>
-                <wp:positionV relativeFrom="paragraph">
-                  <wp:posOffset>106680</wp:posOffset>
-                </wp:positionV>
-                <wp:extent cx="2156460" cy="525780"/>
-                <wp:effectExtent l="0" t="0" r="15240" b="26670"/>
-                <wp:wrapNone/>
-                <wp:docPr id="7" name="椭圆 7"/>
-                <wp:cNvGraphicFramePr/>
-                <a:graphic xmlns:a="http://schemas.openxmlformats.org/drawingml/2006/main">
-                  <a:graphicData uri="http://schemas.microsoft.com/office/word/2010/wordprocessingShape">
-                    <wps:wsp>
-                      <wps:cNvSpPr/>
-                      <wps:spPr>
-                        <a:xfrm>
-                          <a:off x="0" y="0"/>
-                          <a:ext cx="2156460" cy="525780"/>
-                        </a:xfrm>
-                        <a:prstGeom prst="ellipse">
-                          <a:avLst/>
-                        </a:prstGeom>
-                        <a:noFill/>
-                        <a:ln>
-                          <a:solidFill>
-                            <a:srgbClr val="FF0000"/>
-                          </a:solidFill>
-                        </a:ln>
-                      </wps:spPr>
-                      <wps:style>
-                        <a:lnRef idx="2">
-                          <a:schemeClr val="accent1">
-                            <a:shade val="50000"/>
-                          </a:schemeClr>
-                        </a:lnRef>
-                        <a:fillRef idx="1">
-                          <a:schemeClr val="accent1"/>
-                        </a:fillRef>
-                        <a:effectRef idx="0">
-                          <a:schemeClr val="accent1"/>
-                        </a:effectRef>
-                        <a:fontRef idx="minor">
-                          <a:schemeClr val="lt1"/>
-                        </a:fontRef>
-                      </wps:style>
-                      <wps:bodyPr rot="0" spcFirstLastPara="0" vertOverflow="overflow" horzOverflow="overflow" vert="horz" wrap="square" lIns="91440" tIns="45720" rIns="91440" bIns="45720" numCol="1" spcCol="0" rtlCol="0" fromWordArt="0" anchor="ctr" anchorCtr="0" forceAA="0" compatLnSpc="1">
-                        <a:prstTxWarp prst="textNoShape">
-                          <a:avLst/>
-                        </a:prstTxWarp>
-                        <a:noAutofit/>
-                      </wps:bodyPr>
-                    </wps:wsp>
-                  </a:graphicData>
-                </a:graphic>
-                <wp14:sizeRelH relativeFrom="margin">
-                  <wp14:pctWidth>0</wp14:pctWidth>
-                </wp14:sizeRelH>
-              </wp:anchor>
-            </w:drawing>
-          </mc:Choice>
-          <mc:Fallback>
-            <w:pict>
-              <v:oval w14:anchorId="20872860" id="椭圆 7" o:spid="_x0000_s1026" style="position:absolute;left:0;text-align:left;margin-left:130.2pt;margin-top:8.4pt;width:169.8pt;height:41.4pt;z-index:251667456;visibility:visible;mso-wrap-style:square;mso-width-percent:0;mso-wrap-distance-left:9pt;mso-wrap-distance-top:0;mso-wrap-distance-right:9pt;mso-wrap-distance-bottom:0;mso-position-horizontal:absolute;mso-position-horizontal-relative:text;mso-position-vertical:absolute;mso-position-vertical-relative:text;mso-width-percent:0;mso-width-relative:margin;v-text-anchor:middle" o:gfxdata="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" filled="f" strokecolor="red" strokeweight="1pt">
-                <v:stroke joinstyle="miter"/>
-              </v:oval>
-            </w:pict>
-          </mc:Fallback>
-        </mc:AlternateContent>
+        <w:lastRenderedPageBreak/>
+        <w:pict>
+          <v:oval id="椭圆 11" o:spid="_x0000_s1040" style="position:absolute;left:0;text-align:left;margin-left:225pt;margin-top:97.2pt;width:169.8pt;height:41.4pt;rotation:90;z-index:251673600;visibility:visible;mso-width-relative:margin;v-text-anchor:middle" o:gfxdata="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" filled="f" strokecolor="red" strokeweight="1pt">
+            <v:stroke joinstyle="miter"/>
+          </v:oval>
+        </w:pict>
+      </w:r>
+      <w:r>
+        <w:rPr>
+          <w:noProof/>
+        </w:rPr>
+        <w:pict>
+          <v:oval id="椭圆 10" o:spid="_x0000_s1039" style="position:absolute;left:0;text-align:left;margin-left:28.8pt;margin-top:94.2pt;width:169.8pt;height:41.4pt;rotation:90;z-index:251671552;visibility:visible;mso-width-relative:margin;v-text-anchor:middle" o:gfxdata="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" filled="f" strokecolor="red" strokeweight="1pt">
+            <v:stroke joinstyle="miter"/>
+          </v:oval>
+        </w:pict>
+      </w:r>
+      <w:r>
+        <w:rPr>
+          <w:noProof/>
+        </w:rPr>
+        <w:pict>
+          <v:oval id="椭圆 9" o:spid="_x0000_s1038" style="position:absolute;left:0;text-align:left;margin-left:127.2pt;margin-top:177pt;width:169.8pt;height:41.4pt;z-index:251669504;visibility:visible;mso-width-relative:margin;v-text-anchor:middle" o:gfxdata="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" filled="f" strokecolor="red" strokeweight="1pt">
+            <v:stroke joinstyle="miter"/>
+          </v:oval>
+        </w:pict>
+      </w:r>
+      <w:r>
+        <w:rPr>
+          <w:noProof/>
+        </w:rPr>
+        <w:pict>
+          <v:oval id="椭圆 7" o:spid="_x0000_s1037" style="position:absolute;left:0;text-align:left;margin-left:130.2pt;margin-top:8.4pt;width:169.8pt;height:41.4pt;z-index:251667456;visibility:visible;mso-width-relative:margin;v-text-anchor:middle" o:gfxdata="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" filled="f" strokecolor="red" strokeweight="1pt">
+            <v:stroke joinstyle="miter"/>
+          </v:oval>
+        </w:pict>
       </w:r>
       <w:r>
         <w:rPr>
           <w:noProof/>
         </w:rPr>
         <w:drawing>
-          <wp:inline distT="0" distB="0" distL="0" distR="0" wp14:anchorId="6C3944A6" wp14:editId="6C0B7902">
+          <wp:inline distT="0" distB="0" distL="0" distR="0">
             <wp:extent cx="5274310" cy="2755265"/>
             <wp:effectExtent l="0" t="0" r="2540" b="6985"/>
             <wp:docPr id="6" name="图片 6"/>
@@ -3820,7 +3432,7 @@
                     <pic:cNvPicPr/>
                   </pic:nvPicPr>
                   <pic:blipFill>
-                    <a:blip r:embed="rId10"/>
+                    <a:blip r:embed="rId10" cstate="print"/>
                     <a:stretch>
                       <a:fillRect/>
                     </a:stretch>
@@ -3901,751 +3513,108 @@
         <w:rPr>
           <w:noProof/>
         </w:rPr>
-        <w:lastRenderedPageBreak/>
-        <mc:AlternateContent>
-          <mc:Choice Requires="wps">
-            <w:drawing>
-              <wp:anchor distT="0" distB="0" distL="114300" distR="114300" simplePos="0" relativeHeight="251675648" behindDoc="0" locked="0" layoutInCell="1" allowOverlap="1">
-                <wp:simplePos x="0" y="0"/>
-                <wp:positionH relativeFrom="column">
-                  <wp:posOffset>1638300</wp:posOffset>
-                </wp:positionH>
-                <wp:positionV relativeFrom="paragraph">
-                  <wp:posOffset>533400</wp:posOffset>
-                </wp:positionV>
-                <wp:extent cx="800100" cy="441960"/>
-                <wp:effectExtent l="0" t="0" r="19050" b="34290"/>
-                <wp:wrapNone/>
-                <wp:docPr id="15" name="直接连接符 15"/>
-                <wp:cNvGraphicFramePr/>
-                <a:graphic xmlns:a="http://schemas.openxmlformats.org/drawingml/2006/main">
-                  <a:graphicData uri="http://schemas.microsoft.com/office/word/2010/wordprocessingShape">
-                    <wps:wsp>
-                      <wps:cNvCnPr/>
-                      <wps:spPr>
-                        <a:xfrm flipH="1">
-                          <a:off x="0" y="0"/>
-                          <a:ext cx="800100" cy="441960"/>
-                        </a:xfrm>
-                        <a:prstGeom prst="line">
-                          <a:avLst/>
-                        </a:prstGeom>
-                        <a:ln>
-                          <a:solidFill>
-                            <a:srgbClr val="FF0000"/>
-                          </a:solidFill>
-                        </a:ln>
-                      </wps:spPr>
-                      <wps:style>
-                        <a:lnRef idx="1">
-                          <a:schemeClr val="accent1"/>
-                        </a:lnRef>
-                        <a:fillRef idx="0">
-                          <a:schemeClr val="accent1"/>
-                        </a:fillRef>
-                        <a:effectRef idx="0">
-                          <a:schemeClr val="accent1"/>
-                        </a:effectRef>
-                        <a:fontRef idx="minor">
-                          <a:schemeClr val="tx1"/>
-                        </a:fontRef>
-                      </wps:style>
-                      <wps:bodyPr/>
-                    </wps:wsp>
-                  </a:graphicData>
-                </a:graphic>
-                <wp14:sizeRelH relativeFrom="margin">
-                  <wp14:pctWidth>0</wp14:pctWidth>
-                </wp14:sizeRelH>
-                <wp14:sizeRelV relativeFrom="margin">
-                  <wp14:pctHeight>0</wp14:pctHeight>
-                </wp14:sizeRelV>
-              </wp:anchor>
-            </w:drawing>
-          </mc:Choice>
-          <mc:Fallback>
-            <w:pict>
-              <v:line w14:anchorId="32FD9B97" id="直接连接符 15" o:spid="_x0000_s1026" style="position:absolute;left:0;text-align:left;flip:x;z-index:251675648;visibility:visible;mso-wrap-style:square;mso-width-percent:0;mso-height-percent:0;mso-wrap-distance-left:9pt;mso-wrap-distance-top:0;mso-wrap-distance-right:9pt;mso-wrap-distance-bottom:0;mso-position-horizontal:absolute;mso-position-horizontal-relative:text;mso-position-vertical:absolute;mso-position-vertical-relative:text;mso-width-percent:0;mso-height-percent:0;mso-width-relative:margin;mso-height-relative:margin" from="129pt,42pt" to="192pt,76.8pt" o:gfxdata="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" strokecolor="red" strokeweight=".5pt">
-                <v:stroke joinstyle="miter"/>
-              </v:line>
-            </w:pict>
-          </mc:Fallback>
-        </mc:AlternateContent>
-      </w:r>
-      <w:r>
-        <w:rPr>
-          <w:noProof/>
-        </w:rPr>
-        <mc:AlternateContent>
-          <mc:Choice Requires="wps">
-            <w:drawing>
-              <wp:anchor distT="0" distB="0" distL="114300" distR="114300" simplePos="0" relativeHeight="251677696" behindDoc="0" locked="0" layoutInCell="1" allowOverlap="1" wp14:anchorId="0F3A6BF7" wp14:editId="4F4C8D97">
-                <wp:simplePos x="0" y="0"/>
-                <wp:positionH relativeFrom="column">
-                  <wp:posOffset>1699260</wp:posOffset>
-                </wp:positionH>
-                <wp:positionV relativeFrom="paragraph">
-                  <wp:posOffset>541020</wp:posOffset>
-                </wp:positionV>
-                <wp:extent cx="1097280" cy="739140"/>
-                <wp:effectExtent l="0" t="0" r="26670" b="22860"/>
-                <wp:wrapNone/>
-                <wp:docPr id="16" name="直接连接符 16"/>
-                <wp:cNvGraphicFramePr/>
-                <a:graphic xmlns:a="http://schemas.openxmlformats.org/drawingml/2006/main">
-                  <a:graphicData uri="http://schemas.microsoft.com/office/word/2010/wordprocessingShape">
-                    <wps:wsp>
-                      <wps:cNvCnPr/>
-                      <wps:spPr>
-                        <a:xfrm flipH="1">
-                          <a:off x="0" y="0"/>
-                          <a:ext cx="1097280" cy="739140"/>
-                        </a:xfrm>
-                        <a:prstGeom prst="line">
-                          <a:avLst/>
-                        </a:prstGeom>
-                        <a:ln>
-                          <a:solidFill>
-                            <a:srgbClr val="FF0000"/>
-                          </a:solidFill>
-                        </a:ln>
-                      </wps:spPr>
-                      <wps:style>
-                        <a:lnRef idx="1">
-                          <a:schemeClr val="accent1"/>
-                        </a:lnRef>
-                        <a:fillRef idx="0">
-                          <a:schemeClr val="accent1"/>
-                        </a:fillRef>
-                        <a:effectRef idx="0">
-                          <a:schemeClr val="accent1"/>
-                        </a:effectRef>
-                        <a:fontRef idx="minor">
-                          <a:schemeClr val="tx1"/>
-                        </a:fontRef>
-                      </wps:style>
-                      <wps:bodyPr/>
-                    </wps:wsp>
-                  </a:graphicData>
-                </a:graphic>
-                <wp14:sizeRelH relativeFrom="margin">
-                  <wp14:pctWidth>0</wp14:pctWidth>
-                </wp14:sizeRelH>
-                <wp14:sizeRelV relativeFrom="margin">
-                  <wp14:pctHeight>0</wp14:pctHeight>
-                </wp14:sizeRelV>
-              </wp:anchor>
-            </w:drawing>
-          </mc:Choice>
-          <mc:Fallback>
-            <w:pict>
-              <v:line w14:anchorId="132D4E80" id="直接连接符 16" o:spid="_x0000_s1026" style="position:absolute;left:0;text-align:left;flip:x;z-index:251677696;visibility:visible;mso-wrap-style:square;mso-width-percent:0;mso-height-percent:0;mso-wrap-distance-left:9pt;mso-wrap-distance-top:0;mso-wrap-distance-right:9pt;mso-wrap-distance-bottom:0;mso-position-horizontal:absolute;mso-position-horizontal-relative:text;mso-position-vertical:absolute;mso-position-vertical-relative:text;mso-width-percent:0;mso-height-percent:0;mso-width-relative:margin;mso-height-relative:margin" from="133.8pt,42.6pt" to="220.2pt,100.8pt" o:gfxdata="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" strokecolor="red" strokeweight=".5pt">
-                <v:stroke joinstyle="miter"/>
-              </v:line>
-            </w:pict>
-          </mc:Fallback>
-        </mc:AlternateContent>
-      </w:r>
-      <w:r>
-        <w:rPr>
-          <w:noProof/>
-        </w:rPr>
-        <mc:AlternateContent>
-          <mc:Choice Requires="wps">
-            <w:drawing>
-              <wp:anchor distT="0" distB="0" distL="114300" distR="114300" simplePos="0" relativeHeight="251679744" behindDoc="0" locked="0" layoutInCell="1" allowOverlap="1" wp14:anchorId="0F3A6BF7" wp14:editId="4F4C8D97">
-                <wp:simplePos x="0" y="0"/>
-                <wp:positionH relativeFrom="column">
-                  <wp:posOffset>1661160</wp:posOffset>
-                </wp:positionH>
-                <wp:positionV relativeFrom="paragraph">
-                  <wp:posOffset>510540</wp:posOffset>
-                </wp:positionV>
-                <wp:extent cx="1539240" cy="1143000"/>
-                <wp:effectExtent l="0" t="0" r="22860" b="19050"/>
-                <wp:wrapNone/>
-                <wp:docPr id="17" name="直接连接符 17"/>
-                <wp:cNvGraphicFramePr/>
-                <a:graphic xmlns:a="http://schemas.openxmlformats.org/drawingml/2006/main">
-                  <a:graphicData uri="http://schemas.microsoft.com/office/word/2010/wordprocessingShape">
-                    <wps:wsp>
-                      <wps:cNvCnPr/>
-                      <wps:spPr>
-                        <a:xfrm flipH="1">
-                          <a:off x="0" y="0"/>
-                          <a:ext cx="1539240" cy="1143000"/>
-                        </a:xfrm>
-                        <a:prstGeom prst="line">
-                          <a:avLst/>
-                        </a:prstGeom>
-                        <a:ln>
-                          <a:solidFill>
-                            <a:srgbClr val="FF0000"/>
-                          </a:solidFill>
-                        </a:ln>
-                      </wps:spPr>
-                      <wps:style>
-                        <a:lnRef idx="1">
-                          <a:schemeClr val="accent1"/>
-                        </a:lnRef>
-                        <a:fillRef idx="0">
-                          <a:schemeClr val="accent1"/>
-                        </a:fillRef>
-                        <a:effectRef idx="0">
-                          <a:schemeClr val="accent1"/>
-                        </a:effectRef>
-                        <a:fontRef idx="minor">
-                          <a:schemeClr val="tx1"/>
-                        </a:fontRef>
-                      </wps:style>
-                      <wps:bodyPr/>
-                    </wps:wsp>
-                  </a:graphicData>
-                </a:graphic>
-                <wp14:sizeRelH relativeFrom="margin">
-                  <wp14:pctWidth>0</wp14:pctWidth>
-                </wp14:sizeRelH>
-                <wp14:sizeRelV relativeFrom="margin">
-                  <wp14:pctHeight>0</wp14:pctHeight>
-                </wp14:sizeRelV>
-              </wp:anchor>
-            </w:drawing>
-          </mc:Choice>
-          <mc:Fallback>
-            <w:pict>
-              <v:line w14:anchorId="72033B60" id="直接连接符 17" o:spid="_x0000_s1026" style="position:absolute;left:0;text-align:left;flip:x;z-index:251679744;visibility:visible;mso-wrap-style:square;mso-width-percent:0;mso-height-percent:0;mso-wrap-distance-left:9pt;mso-wrap-distance-top:0;mso-wrap-distance-right:9pt;mso-wrap-distance-bottom:0;mso-position-horizontal:absolute;mso-position-horizontal-relative:text;mso-position-vertical:absolute;mso-position-vertical-relative:text;mso-width-percent:0;mso-height-percent:0;mso-width-relative:margin;mso-height-relative:margin" from="130.8pt,40.2pt" to="252pt,130.2pt" o:gfxdata="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" strokecolor="red" strokeweight=".5pt">
-                <v:stroke joinstyle="miter"/>
-              </v:line>
-            </w:pict>
-          </mc:Fallback>
-        </mc:AlternateContent>
-      </w:r>
-      <w:r>
-        <w:rPr>
-          <w:noProof/>
-        </w:rPr>
-        <mc:AlternateContent>
-          <mc:Choice Requires="wps">
-            <w:drawing>
-              <wp:anchor distT="0" distB="0" distL="114300" distR="114300" simplePos="0" relativeHeight="251681792" behindDoc="0" locked="0" layoutInCell="1" allowOverlap="1" wp14:anchorId="0F3A6BF7" wp14:editId="4F4C8D97">
-                <wp:simplePos x="0" y="0"/>
-                <wp:positionH relativeFrom="column">
-                  <wp:posOffset>1661160</wp:posOffset>
-                </wp:positionH>
-                <wp:positionV relativeFrom="paragraph">
-                  <wp:posOffset>556260</wp:posOffset>
-                </wp:positionV>
-                <wp:extent cx="1874520" cy="1249680"/>
-                <wp:effectExtent l="0" t="0" r="30480" b="26670"/>
-                <wp:wrapNone/>
-                <wp:docPr id="18" name="直接连接符 18"/>
-                <wp:cNvGraphicFramePr/>
-                <a:graphic xmlns:a="http://schemas.openxmlformats.org/drawingml/2006/main">
-                  <a:graphicData uri="http://schemas.microsoft.com/office/word/2010/wordprocessingShape">
-                    <wps:wsp>
-                      <wps:cNvCnPr/>
-                      <wps:spPr>
-                        <a:xfrm flipH="1">
-                          <a:off x="0" y="0"/>
-                          <a:ext cx="1874520" cy="1249680"/>
-                        </a:xfrm>
-                        <a:prstGeom prst="line">
-                          <a:avLst/>
-                        </a:prstGeom>
-                        <a:ln>
-                          <a:solidFill>
-                            <a:srgbClr val="FF0000"/>
-                          </a:solidFill>
-                        </a:ln>
-                      </wps:spPr>
-                      <wps:style>
-                        <a:lnRef idx="1">
-                          <a:schemeClr val="accent1"/>
-                        </a:lnRef>
-                        <a:fillRef idx="0">
-                          <a:schemeClr val="accent1"/>
-                        </a:fillRef>
-                        <a:effectRef idx="0">
-                          <a:schemeClr val="accent1"/>
-                        </a:effectRef>
-                        <a:fontRef idx="minor">
-                          <a:schemeClr val="tx1"/>
-                        </a:fontRef>
-                      </wps:style>
-                      <wps:bodyPr/>
-                    </wps:wsp>
-                  </a:graphicData>
-                </a:graphic>
-                <wp14:sizeRelH relativeFrom="margin">
-                  <wp14:pctWidth>0</wp14:pctWidth>
-                </wp14:sizeRelH>
-                <wp14:sizeRelV relativeFrom="margin">
-                  <wp14:pctHeight>0</wp14:pctHeight>
-                </wp14:sizeRelV>
-              </wp:anchor>
-            </w:drawing>
-          </mc:Choice>
-          <mc:Fallback>
-            <w:pict>
-              <v:line w14:anchorId="40043413" id="直接连接符 18" o:spid="_x0000_s1026" style="position:absolute;left:0;text-align:left;flip:x;z-index:251681792;visibility:visible;mso-wrap-style:square;mso-width-percent:0;mso-height-percent:0;mso-wrap-distance-left:9pt;mso-wrap-distance-top:0;mso-wrap-distance-right:9pt;mso-wrap-distance-bottom:0;mso-position-horizontal:absolute;mso-position-horizontal-relative:text;mso-position-vertical:absolute;mso-position-vertical-relative:text;mso-width-percent:0;mso-height-percent:0;mso-width-relative:margin;mso-height-relative:margin" from="130.8pt,43.8pt" to="278.4pt,142.2pt" o:gfxdata="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" strokecolor="red" strokeweight=".5pt">
-                <v:stroke joinstyle="miter"/>
-              </v:line>
-            </w:pict>
-          </mc:Fallback>
-        </mc:AlternateContent>
-      </w:r>
-      <w:r>
-        <w:rPr>
-          <w:noProof/>
-        </w:rPr>
-        <mc:AlternateContent>
-          <mc:Choice Requires="wps">
-            <w:drawing>
-              <wp:anchor distT="0" distB="0" distL="114300" distR="114300" simplePos="0" relativeHeight="251683840" behindDoc="0" locked="0" layoutInCell="1" allowOverlap="1" wp14:anchorId="0F3A6BF7" wp14:editId="4F4C8D97">
-                <wp:simplePos x="0" y="0"/>
-                <wp:positionH relativeFrom="column">
-                  <wp:posOffset>1737360</wp:posOffset>
-                </wp:positionH>
-                <wp:positionV relativeFrom="paragraph">
-                  <wp:posOffset>754380</wp:posOffset>
-                </wp:positionV>
-                <wp:extent cx="1996440" cy="1424940"/>
-                <wp:effectExtent l="0" t="0" r="22860" b="22860"/>
-                <wp:wrapNone/>
-                <wp:docPr id="19" name="直接连接符 19"/>
-                <wp:cNvGraphicFramePr/>
-                <a:graphic xmlns:a="http://schemas.openxmlformats.org/drawingml/2006/main">
-                  <a:graphicData uri="http://schemas.microsoft.com/office/word/2010/wordprocessingShape">
-                    <wps:wsp>
-                      <wps:cNvCnPr/>
-                      <wps:spPr>
-                        <a:xfrm flipH="1">
-                          <a:off x="0" y="0"/>
-                          <a:ext cx="1996440" cy="1424940"/>
-                        </a:xfrm>
-                        <a:prstGeom prst="line">
-                          <a:avLst/>
-                        </a:prstGeom>
-                        <a:ln>
-                          <a:solidFill>
-                            <a:srgbClr val="FF0000"/>
-                          </a:solidFill>
-                        </a:ln>
-                      </wps:spPr>
-                      <wps:style>
-                        <a:lnRef idx="1">
-                          <a:schemeClr val="accent1"/>
-                        </a:lnRef>
-                        <a:fillRef idx="0">
-                          <a:schemeClr val="accent1"/>
-                        </a:fillRef>
-                        <a:effectRef idx="0">
-                          <a:schemeClr val="accent1"/>
-                        </a:effectRef>
-                        <a:fontRef idx="minor">
-                          <a:schemeClr val="tx1"/>
-                        </a:fontRef>
-                      </wps:style>
-                      <wps:bodyPr/>
-                    </wps:wsp>
-                  </a:graphicData>
-                </a:graphic>
-                <wp14:sizeRelH relativeFrom="margin">
-                  <wp14:pctWidth>0</wp14:pctWidth>
-                </wp14:sizeRelH>
-                <wp14:sizeRelV relativeFrom="margin">
-                  <wp14:pctHeight>0</wp14:pctHeight>
-                </wp14:sizeRelV>
-              </wp:anchor>
-            </w:drawing>
-          </mc:Choice>
-          <mc:Fallback>
-            <w:pict>
-              <v:line w14:anchorId="72D26EE7" id="直接连接符 19" o:spid="_x0000_s1026" style="position:absolute;left:0;text-align:left;flip:x;z-index:251683840;visibility:visible;mso-wrap-style:square;mso-width-percent:0;mso-height-percent:0;mso-wrap-distance-left:9pt;mso-wrap-distance-top:0;mso-wrap-distance-right:9pt;mso-wrap-distance-bottom:0;mso-position-horizontal:absolute;mso-position-horizontal-relative:text;mso-position-vertical:absolute;mso-position-vertical-relative:text;mso-width-percent:0;mso-height-percent:0;mso-width-relative:margin;mso-height-relative:margin" from="136.8pt,59.4pt" to="294pt,171.6pt" o:gfxdata="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" strokecolor="red" strokeweight=".5pt">
-                <v:stroke joinstyle="miter"/>
-              </v:line>
-            </w:pict>
-          </mc:Fallback>
-        </mc:AlternateContent>
-      </w:r>
-      <w:r>
-        <w:rPr>
-          <w:noProof/>
-        </w:rPr>
-        <mc:AlternateContent>
-          <mc:Choice Requires="wps">
-            <w:drawing>
-              <wp:anchor distT="0" distB="0" distL="114300" distR="114300" simplePos="0" relativeHeight="251685888" behindDoc="0" locked="0" layoutInCell="1" allowOverlap="1" wp14:anchorId="0F3A6BF7" wp14:editId="4F4C8D97">
-                <wp:simplePos x="0" y="0"/>
-                <wp:positionH relativeFrom="column">
-                  <wp:posOffset>1851660</wp:posOffset>
-                </wp:positionH>
-                <wp:positionV relativeFrom="paragraph">
-                  <wp:posOffset>952500</wp:posOffset>
-                </wp:positionV>
-                <wp:extent cx="1905000" cy="1318260"/>
-                <wp:effectExtent l="0" t="0" r="19050" b="34290"/>
-                <wp:wrapNone/>
-                <wp:docPr id="20" name="直接连接符 20"/>
-                <wp:cNvGraphicFramePr/>
-                <a:graphic xmlns:a="http://schemas.openxmlformats.org/drawingml/2006/main">
-                  <a:graphicData uri="http://schemas.microsoft.com/office/word/2010/wordprocessingShape">
-                    <wps:wsp>
-                      <wps:cNvCnPr/>
-                      <wps:spPr>
-                        <a:xfrm flipH="1">
-                          <a:off x="0" y="0"/>
-                          <a:ext cx="1905000" cy="1318260"/>
-                        </a:xfrm>
-                        <a:prstGeom prst="line">
-                          <a:avLst/>
-                        </a:prstGeom>
-                        <a:ln>
-                          <a:solidFill>
-                            <a:srgbClr val="FF0000"/>
-                          </a:solidFill>
-                        </a:ln>
-                      </wps:spPr>
-                      <wps:style>
-                        <a:lnRef idx="1">
-                          <a:schemeClr val="accent1"/>
-                        </a:lnRef>
-                        <a:fillRef idx="0">
-                          <a:schemeClr val="accent1"/>
-                        </a:fillRef>
-                        <a:effectRef idx="0">
-                          <a:schemeClr val="accent1"/>
-                        </a:effectRef>
-                        <a:fontRef idx="minor">
-                          <a:schemeClr val="tx1"/>
-                        </a:fontRef>
-                      </wps:style>
-                      <wps:bodyPr/>
-                    </wps:wsp>
-                  </a:graphicData>
-                </a:graphic>
-                <wp14:sizeRelH relativeFrom="margin">
-                  <wp14:pctWidth>0</wp14:pctWidth>
-                </wp14:sizeRelH>
-                <wp14:sizeRelV relativeFrom="margin">
-                  <wp14:pctHeight>0</wp14:pctHeight>
-                </wp14:sizeRelV>
-              </wp:anchor>
-            </w:drawing>
-          </mc:Choice>
-          <mc:Fallback>
-            <w:pict>
-              <v:line w14:anchorId="7F097189" id="直接连接符 20" o:spid="_x0000_s1026" style="position:absolute;left:0;text-align:left;flip:x;z-index:251685888;visibility:visible;mso-wrap-style:square;mso-width-percent:0;mso-height-percent:0;mso-wrap-distance-left:9pt;mso-wrap-distance-top:0;mso-wrap-distance-right:9pt;mso-wrap-distance-bottom:0;mso-position-horizontal:absolute;mso-position-horizontal-relative:text;mso-position-vertical:absolute;mso-position-vertical-relative:text;mso-width-percent:0;mso-height-percent:0;mso-width-relative:margin;mso-height-relative:margin" from="145.8pt,75pt" to="295.8pt,178.8pt" o:gfxdata="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" strokecolor="red" strokeweight=".5pt">
-                <v:stroke joinstyle="miter"/>
-              </v:line>
-            </w:pict>
-          </mc:Fallback>
-        </mc:AlternateContent>
-      </w:r>
-      <w:r>
-        <w:rPr>
-          <w:noProof/>
-        </w:rPr>
-        <mc:AlternateContent>
-          <mc:Choice Requires="wps">
-            <w:drawing>
-              <wp:anchor distT="0" distB="0" distL="114300" distR="114300" simplePos="0" relativeHeight="251687936" behindDoc="0" locked="0" layoutInCell="1" allowOverlap="1" wp14:anchorId="0F3A6BF7" wp14:editId="4F4C8D97">
-                <wp:simplePos x="0" y="0"/>
-                <wp:positionH relativeFrom="column">
-                  <wp:posOffset>2156460</wp:posOffset>
-                </wp:positionH>
-                <wp:positionV relativeFrom="paragraph">
-                  <wp:posOffset>1173480</wp:posOffset>
-                </wp:positionV>
-                <wp:extent cx="1630680" cy="1097280"/>
-                <wp:effectExtent l="0" t="0" r="26670" b="26670"/>
-                <wp:wrapNone/>
-                <wp:docPr id="21" name="直接连接符 21"/>
-                <wp:cNvGraphicFramePr/>
-                <a:graphic xmlns:a="http://schemas.openxmlformats.org/drawingml/2006/main">
-                  <a:graphicData uri="http://schemas.microsoft.com/office/word/2010/wordprocessingShape">
-                    <wps:wsp>
-                      <wps:cNvCnPr/>
-                      <wps:spPr>
-                        <a:xfrm flipH="1">
-                          <a:off x="0" y="0"/>
-                          <a:ext cx="1630680" cy="1097280"/>
-                        </a:xfrm>
-                        <a:prstGeom prst="line">
-                          <a:avLst/>
-                        </a:prstGeom>
-                        <a:ln>
-                          <a:solidFill>
-                            <a:srgbClr val="FF0000"/>
-                          </a:solidFill>
-                        </a:ln>
-                      </wps:spPr>
-                      <wps:style>
-                        <a:lnRef idx="1">
-                          <a:schemeClr val="accent1"/>
-                        </a:lnRef>
-                        <a:fillRef idx="0">
-                          <a:schemeClr val="accent1"/>
-                        </a:fillRef>
-                        <a:effectRef idx="0">
-                          <a:schemeClr val="accent1"/>
-                        </a:effectRef>
-                        <a:fontRef idx="minor">
-                          <a:schemeClr val="tx1"/>
-                        </a:fontRef>
-                      </wps:style>
-                      <wps:bodyPr/>
-                    </wps:wsp>
-                  </a:graphicData>
-                </a:graphic>
-                <wp14:sizeRelH relativeFrom="margin">
-                  <wp14:pctWidth>0</wp14:pctWidth>
-                </wp14:sizeRelH>
-                <wp14:sizeRelV relativeFrom="margin">
-                  <wp14:pctHeight>0</wp14:pctHeight>
-                </wp14:sizeRelV>
-              </wp:anchor>
-            </w:drawing>
-          </mc:Choice>
-          <mc:Fallback>
-            <w:pict>
-              <v:line w14:anchorId="441DE677" id="直接连接符 21" o:spid="_x0000_s1026" style="position:absolute;left:0;text-align:left;flip:x;z-index:251687936;visibility:visible;mso-wrap-style:square;mso-width-percent:0;mso-height-percent:0;mso-wrap-distance-left:9pt;mso-wrap-distance-top:0;mso-wrap-distance-right:9pt;mso-wrap-distance-bottom:0;mso-position-horizontal:absolute;mso-position-horizontal-relative:text;mso-position-vertical:absolute;mso-position-vertical-relative:text;mso-width-percent:0;mso-height-percent:0;mso-width-relative:margin;mso-height-relative:margin" from="169.8pt,92.4pt" to="298.2pt,178.8pt" o:gfxdata="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" strokecolor="red" strokeweight=".5pt">
-                <v:stroke joinstyle="miter"/>
-              </v:line>
-            </w:pict>
-          </mc:Fallback>
-        </mc:AlternateContent>
-      </w:r>
-      <w:r>
-        <w:rPr>
-          <w:noProof/>
-        </w:rPr>
-        <mc:AlternateContent>
-          <mc:Choice Requires="wps">
-            <w:drawing>
-              <wp:anchor distT="0" distB="0" distL="114300" distR="114300" simplePos="0" relativeHeight="251689984" behindDoc="0" locked="0" layoutInCell="1" allowOverlap="1" wp14:anchorId="0F3A6BF7" wp14:editId="4F4C8D97">
-                <wp:simplePos x="0" y="0"/>
-                <wp:positionH relativeFrom="column">
-                  <wp:posOffset>2461260</wp:posOffset>
-                </wp:positionH>
-                <wp:positionV relativeFrom="paragraph">
-                  <wp:posOffset>1417320</wp:posOffset>
-                </wp:positionV>
-                <wp:extent cx="1325880" cy="861060"/>
-                <wp:effectExtent l="0" t="0" r="26670" b="34290"/>
-                <wp:wrapNone/>
-                <wp:docPr id="22" name="直接连接符 22"/>
-                <wp:cNvGraphicFramePr/>
-                <a:graphic xmlns:a="http://schemas.openxmlformats.org/drawingml/2006/main">
-                  <a:graphicData uri="http://schemas.microsoft.com/office/word/2010/wordprocessingShape">
-                    <wps:wsp>
-                      <wps:cNvCnPr/>
-                      <wps:spPr>
-                        <a:xfrm flipH="1">
-                          <a:off x="0" y="0"/>
-                          <a:ext cx="1325880" cy="861060"/>
-                        </a:xfrm>
-                        <a:prstGeom prst="line">
-                          <a:avLst/>
-                        </a:prstGeom>
-                        <a:ln>
-                          <a:solidFill>
-                            <a:srgbClr val="FF0000"/>
-                          </a:solidFill>
-                        </a:ln>
-                      </wps:spPr>
-                      <wps:style>
-                        <a:lnRef idx="1">
-                          <a:schemeClr val="accent1"/>
-                        </a:lnRef>
-                        <a:fillRef idx="0">
-                          <a:schemeClr val="accent1"/>
-                        </a:fillRef>
-                        <a:effectRef idx="0">
-                          <a:schemeClr val="accent1"/>
-                        </a:effectRef>
-                        <a:fontRef idx="minor">
-                          <a:schemeClr val="tx1"/>
-                        </a:fontRef>
-                      </wps:style>
-                      <wps:bodyPr/>
-                    </wps:wsp>
-                  </a:graphicData>
-                </a:graphic>
-                <wp14:sizeRelH relativeFrom="margin">
-                  <wp14:pctWidth>0</wp14:pctWidth>
-                </wp14:sizeRelH>
-                <wp14:sizeRelV relativeFrom="margin">
-                  <wp14:pctHeight>0</wp14:pctHeight>
-                </wp14:sizeRelV>
-              </wp:anchor>
-            </w:drawing>
-          </mc:Choice>
-          <mc:Fallback>
-            <w:pict>
-              <v:line w14:anchorId="11C452BA" id="直接连接符 22" o:spid="_x0000_s1026" style="position:absolute;left:0;text-align:left;flip:x;z-index:251689984;visibility:visible;mso-wrap-style:square;mso-width-percent:0;mso-height-percent:0;mso-wrap-distance-left:9pt;mso-wrap-distance-top:0;mso-wrap-distance-right:9pt;mso-wrap-distance-bottom:0;mso-position-horizontal:absolute;mso-position-horizontal-relative:text;mso-position-vertical:absolute;mso-position-vertical-relative:text;mso-width-percent:0;mso-height-percent:0;mso-width-relative:margin;mso-height-relative:margin" from="193.8pt,111.6pt" to="298.2pt,179.4pt" o:gfxdata="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" strokecolor="red" strokeweight=".5pt">
-                <v:stroke joinstyle="miter"/>
-              </v:line>
-            </w:pict>
-          </mc:Fallback>
-        </mc:AlternateContent>
-      </w:r>
-      <w:r>
-        <w:rPr>
-          <w:noProof/>
-        </w:rPr>
-        <mc:AlternateContent>
-          <mc:Choice Requires="wps">
-            <w:drawing>
-              <wp:anchor distT="0" distB="0" distL="114300" distR="114300" simplePos="0" relativeHeight="251692032" behindDoc="0" locked="0" layoutInCell="1" allowOverlap="1" wp14:anchorId="0F3A6BF7" wp14:editId="4F4C8D97">
-                <wp:simplePos x="0" y="0"/>
-                <wp:positionH relativeFrom="column">
-                  <wp:posOffset>2865120</wp:posOffset>
-                </wp:positionH>
-                <wp:positionV relativeFrom="paragraph">
-                  <wp:posOffset>1737360</wp:posOffset>
-                </wp:positionV>
-                <wp:extent cx="861060" cy="556260"/>
-                <wp:effectExtent l="0" t="0" r="15240" b="34290"/>
-                <wp:wrapNone/>
-                <wp:docPr id="23" name="直接连接符 23"/>
-                <wp:cNvGraphicFramePr/>
-                <a:graphic xmlns:a="http://schemas.openxmlformats.org/drawingml/2006/main">
-                  <a:graphicData uri="http://schemas.microsoft.com/office/word/2010/wordprocessingShape">
-                    <wps:wsp>
-                      <wps:cNvCnPr/>
-                      <wps:spPr>
-                        <a:xfrm flipH="1">
-                          <a:off x="0" y="0"/>
-                          <a:ext cx="861060" cy="556260"/>
-                        </a:xfrm>
-                        <a:prstGeom prst="line">
-                          <a:avLst/>
-                        </a:prstGeom>
-                        <a:ln>
-                          <a:solidFill>
-                            <a:srgbClr val="FF0000"/>
-                          </a:solidFill>
-                        </a:ln>
-                      </wps:spPr>
-                      <wps:style>
-                        <a:lnRef idx="1">
-                          <a:schemeClr val="accent1"/>
-                        </a:lnRef>
-                        <a:fillRef idx="0">
-                          <a:schemeClr val="accent1"/>
-                        </a:fillRef>
-                        <a:effectRef idx="0">
-                          <a:schemeClr val="accent1"/>
-                        </a:effectRef>
-                        <a:fontRef idx="minor">
-                          <a:schemeClr val="tx1"/>
-                        </a:fontRef>
-                      </wps:style>
-                      <wps:bodyPr/>
-                    </wps:wsp>
-                  </a:graphicData>
-                </a:graphic>
-                <wp14:sizeRelH relativeFrom="margin">
-                  <wp14:pctWidth>0</wp14:pctWidth>
-                </wp14:sizeRelH>
-                <wp14:sizeRelV relativeFrom="margin">
-                  <wp14:pctHeight>0</wp14:pctHeight>
-                </wp14:sizeRelV>
-              </wp:anchor>
-            </w:drawing>
-          </mc:Choice>
-          <mc:Fallback>
-            <w:pict>
-              <v:line w14:anchorId="6ACD11E7" id="直接连接符 23" o:spid="_x0000_s1026" style="position:absolute;left:0;text-align:left;flip:x;z-index:251692032;visibility:visible;mso-wrap-style:square;mso-width-percent:0;mso-height-percent:0;mso-wrap-distance-left:9pt;mso-wrap-distance-top:0;mso-wrap-distance-right:9pt;mso-wrap-distance-bottom:0;mso-position-horizontal:absolute;mso-position-horizontal-relative:text;mso-position-vertical:absolute;mso-position-vertical-relative:text;mso-width-percent:0;mso-height-percent:0;mso-width-relative:margin;mso-height-relative:margin" from="225.6pt,136.8pt" to="293.4pt,180.6pt" o:gfxdata="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" strokecolor="red" strokeweight=".5pt">
-                <v:stroke joinstyle="miter"/>
-              </v:line>
-            </w:pict>
-          </mc:Fallback>
-        </mc:AlternateContent>
-      </w:r>
-      <w:r>
-        <w:rPr>
-          <w:noProof/>
-        </w:rPr>
-        <mc:AlternateContent>
-          <mc:Choice Requires="wps">
-            <w:drawing>
-              <wp:anchor distT="0" distB="0" distL="114300" distR="114300" simplePos="0" relativeHeight="251674624" behindDoc="0" locked="0" layoutInCell="1" allowOverlap="1">
-                <wp:simplePos x="0" y="0"/>
-                <wp:positionH relativeFrom="column">
-                  <wp:posOffset>1623060</wp:posOffset>
-                </wp:positionH>
-                <wp:positionV relativeFrom="paragraph">
-                  <wp:posOffset>525780</wp:posOffset>
-                </wp:positionV>
-                <wp:extent cx="2141220" cy="1767840"/>
-                <wp:effectExtent l="19050" t="19050" r="11430" b="22860"/>
-                <wp:wrapNone/>
-                <wp:docPr id="14" name="矩形: 圆角 14"/>
-                <wp:cNvGraphicFramePr/>
-                <a:graphic xmlns:a="http://schemas.openxmlformats.org/drawingml/2006/main">
-                  <a:graphicData uri="http://schemas.microsoft.com/office/word/2010/wordprocessingShape">
-                    <wps:wsp>
-                      <wps:cNvSpPr/>
-                      <wps:spPr>
-                        <a:xfrm>
-                          <a:off x="0" y="0"/>
-                          <a:ext cx="2141220" cy="1767840"/>
-                        </a:xfrm>
-                        <a:prstGeom prst="roundRect">
-                          <a:avLst/>
-                        </a:prstGeom>
-                        <a:noFill/>
-                        <a:ln w="28575">
-                          <a:solidFill>
-                            <a:srgbClr val="FF0000"/>
-                          </a:solidFill>
-                        </a:ln>
-                      </wps:spPr>
-                      <wps:style>
-                        <a:lnRef idx="2">
-                          <a:schemeClr val="accent1">
-                            <a:shade val="50000"/>
-                          </a:schemeClr>
-                        </a:lnRef>
-                        <a:fillRef idx="1">
-                          <a:schemeClr val="accent1"/>
-                        </a:fillRef>
-                        <a:effectRef idx="0">
-                          <a:schemeClr val="accent1"/>
-                        </a:effectRef>
-                        <a:fontRef idx="minor">
-                          <a:schemeClr val="lt1"/>
-                        </a:fontRef>
-                      </wps:style>
-                      <wps:bodyPr rot="0" spcFirstLastPara="0" vertOverflow="overflow" horzOverflow="overflow" vert="horz" wrap="square" lIns="91440" tIns="45720" rIns="91440" bIns="45720" numCol="1" spcCol="0" rtlCol="0" fromWordArt="0" anchor="ctr" anchorCtr="0" forceAA="0" compatLnSpc="1">
-                        <a:prstTxWarp prst="textNoShape">
-                          <a:avLst/>
-                        </a:prstTxWarp>
-                        <a:noAutofit/>
-                      </wps:bodyPr>
-                    </wps:wsp>
-                  </a:graphicData>
-                </a:graphic>
-              </wp:anchor>
-            </w:drawing>
-          </mc:Choice>
-          <mc:Fallback>
-            <w:pict>
-              <v:roundrect w14:anchorId="246C634C" id="矩形: 圆角 14" o:spid="_x0000_s1026" style="position:absolute;left:0;text-align:left;margin-left:127.8pt;margin-top:41.4pt;width:168.6pt;height:139.2pt;z-index:251674624;visibility:visible;mso-wrap-style:square;mso-wrap-distance-left:9pt;mso-wrap-distance-top:0;mso-wrap-distance-right:9pt;mso-wrap-distance-bottom:0;mso-position-horizontal:absolute;mso-position-horizontal-relative:text;mso-position-vertical:absolute;mso-position-vertical-relative:text;v-text-anchor:middle" arcsize="10923f" o:gfxdata="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" filled="f" strokecolor="red" strokeweight="2.25pt">
-                <v:stroke joinstyle="miter"/>
-              </v:roundrect>
-            </w:pict>
-          </mc:Fallback>
-        </mc:AlternateContent>
+        <w:pict>
+          <v:line id="直接连接符 15" o:spid="_x0000_s1036" style="position:absolute;left:0;text-align:left;flip:x;z-index:251675648;visibility:visible;mso-width-relative:margin;mso-height-relative:margin" from="129pt,42pt" to="192pt,76.8pt" o:gfxdata="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" strokecolor="red" strokeweight=".5pt">
+            <v:stroke joinstyle="miter"/>
+          </v:line>
+        </w:pict>
+      </w:r>
+      <w:r>
+        <w:rPr>
+          <w:noProof/>
+        </w:rPr>
+        <w:pict>
+          <v:line id="直接连接符 16" o:spid="_x0000_s1035" style="position:absolute;left:0;text-align:left;flip:x;z-index:251677696;visibility:visible;mso-width-relative:margin;mso-height-relative:margin" from="133.8pt,42.6pt" to="220.2pt,100.8pt" o:gfxdata="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" strokecolor="red" strokeweight=".5pt">
+            <v:stroke joinstyle="miter"/>
+          </v:line>
+        </w:pict>
+      </w:r>
+      <w:r>
+        <w:rPr>
+          <w:noProof/>
+        </w:rPr>
+        <w:pict>
+          <v:line id="直接连接符 17" o:spid="_x0000_s1034" style="position:absolute;left:0;text-align:left;flip:x;z-index:251679744;visibility:visible;mso-width-relative:margin;mso-height-relative:margin" from="130.8pt,40.2pt" to="252pt,130.2pt" o:gfxdata="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" strokecolor="red" strokeweight=".5pt">
+            <v:stroke joinstyle="miter"/>
+          </v:line>
+        </w:pict>
+      </w:r>
+      <w:r>
+        <w:rPr>
+          <w:noProof/>
+        </w:rPr>
+        <w:pict>
+          <v:line id="直接连接符 18" o:spid="_x0000_s1033" style="position:absolute;left:0;text-align:left;flip:x;z-index:251681792;visibility:visible;mso-width-relative:margin;mso-height-relative:margin" from="130.8pt,43.8pt" to="278.4pt,142.2pt" o:gfxdata="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" strokecolor="red" strokeweight=".5pt">
+            <v:stroke joinstyle="miter"/>
+          </v:line>
+        </w:pict>
+      </w:r>
+      <w:r>
+        <w:rPr>
+          <w:noProof/>
+        </w:rPr>
+        <w:pict>
+          <v:line id="直接连接符 19" o:spid="_x0000_s1032" style="position:absolute;left:0;text-align:left;flip:x;z-index:251683840;visibility:visible;mso-width-relative:margin;mso-height-relative:margin" from="136.8pt,59.4pt" to="294pt,171.6pt" o:gfxdata="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" strokecolor="red" strokeweight=".5pt">
+            <v:stroke joinstyle="miter"/>
+          </v:line>
+        </w:pict>
+      </w:r>
+      <w:r>
+        <w:rPr>
+          <w:noProof/>
+        </w:rPr>
+        <w:pict>
+          <v:line id="直接连接符 20" o:spid="_x0000_s1031" style="position:absolute;left:0;text-align:left;flip:x;z-index:251685888;visibility:visible;mso-width-relative:margin;mso-height-relative:margin" from="145.8pt,75pt" to="295.8pt,178.8pt" o:gfxdata="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" strokecolor="red" strokeweight=".5pt">
+            <v:stroke joinstyle="miter"/>
+          </v:line>
+        </w:pict>
+      </w:r>
+      <w:r>
+        <w:rPr>
+          <w:noProof/>
+        </w:rPr>
+        <w:pict>
+          <v:line id="直接连接符 21" o:spid="_x0000_s1030" style="position:absolute;left:0;text-align:left;flip:x;z-index:251687936;visibility:visible;mso-width-relative:margin;mso-height-relative:margin" from="169.8pt,92.4pt" to="298.2pt,178.8pt" o:gfxdata="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" strokecolor="red" strokeweight=".5pt">
+            <v:stroke joinstyle="miter"/>
+          </v:line>
+        </w:pict>
+      </w:r>
+      <w:r>
+        <w:rPr>
+          <w:noProof/>
+        </w:rPr>
+        <w:pict>
+          <v:line id="直接连接符 22" o:spid="_x0000_s1029" style="position:absolute;left:0;text-align:left;flip:x;z-index:251689984;visibility:visible;mso-width-relative:margin;mso-height-relative:margin" from="193.8pt,111.6pt" to="298.2pt,179.4pt" o:gfxdata="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" strokecolor="red" strokeweight=".5pt">
+            <v:stroke joinstyle="miter"/>
+          </v:line>
+        </w:pict>
+      </w:r>
+      <w:r>
+        <w:rPr>
+          <w:noProof/>
+        </w:rPr>
+        <w:pict>
+          <v:line id="直接连接符 23" o:spid="_x0000_s1028" style="position:absolute;left:0;text-align:left;flip:x;z-index:251692032;visibility:visible;mso-width-relative:margin;mso-height-relative:margin" from="225.6pt,136.8pt" to="293.4pt,180.6pt" o:gfxdata="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" strokecolor="red" strokeweight=".5pt">
+            <v:stroke joinstyle="miter"/>
+          </v:line>
+        </w:pict>
+      </w:r>
+      <w:r>
+        <w:rPr>
+          <w:noProof/>
+        </w:rPr>
+        <w:pict>
+          <v:roundrect id="矩形: 圆角 14" o:spid="_x0000_s1027" style="position:absolute;left:0;text-align:left;margin-left:127.8pt;margin-top:41.4pt;width:168.6pt;height:139.2pt;z-index:251674624;visibility:visible;v-text-anchor:middle" arcsize="10923f" o:gfxdata="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" filled="f" strokecolor="red" strokeweight="2.25pt">
+            <v:stroke joinstyle="miter"/>
+          </v:roundrect>
+        </w:pict>
       </w:r>
       <w:r>
         <w:rPr>
           <w:noProof/>
         </w:rPr>
         <w:drawing>
-          <wp:inline distT="0" distB="0" distL="0" distR="0" wp14:anchorId="2003AAB6" wp14:editId="47B8CE06">
+          <wp:inline distT="0" distB="0" distL="0" distR="0">
             <wp:extent cx="5274310" cy="2755265"/>
             <wp:effectExtent l="0" t="0" r="2540" b="6985"/>
             <wp:docPr id="12" name="图片 12"/>
@@ -4660,7 +3629,7 @@
                     <pic:cNvPicPr/>
                   </pic:nvPicPr>
                   <pic:blipFill>
-                    <a:blip r:embed="rId10"/>
+                    <a:blip r:embed="rId10" cstate="print"/>
                     <a:stretch>
                       <a:fillRect/>
                     </a:stretch>
@@ -4731,7 +3700,7 @@
           <w:noProof/>
         </w:rPr>
         <w:drawing>
-          <wp:inline distT="0" distB="0" distL="0" distR="0" wp14:anchorId="6ABCD98C" wp14:editId="00B00773">
+          <wp:inline distT="0" distB="0" distL="0" distR="0">
             <wp:extent cx="3162574" cy="434378"/>
             <wp:effectExtent l="0" t="0" r="0" b="3810"/>
             <wp:docPr id="27" name="图片 27"/>
@@ -4746,7 +3715,7 @@
                     <pic:cNvPicPr/>
                   </pic:nvPicPr>
                   <pic:blipFill>
-                    <a:blip r:embed="rId11"/>
+                    <a:blip r:embed="rId11" cstate="print"/>
                     <a:stretch>
                       <a:fillRect/>
                     </a:stretch>
@@ -4778,7 +3747,7 @@
           <w:noProof/>
         </w:rPr>
         <w:drawing>
-          <wp:inline distT="0" distB="0" distL="0" distR="0" wp14:anchorId="2BCBA9A1" wp14:editId="7C89D04F">
+          <wp:inline distT="0" distB="0" distL="0" distR="0">
             <wp:extent cx="2979678" cy="449619"/>
             <wp:effectExtent l="0" t="0" r="0" b="7620"/>
             <wp:docPr id="28" name="图片 28"/>
@@ -4793,7 +3762,7 @@
                     <pic:cNvPicPr/>
                   </pic:nvPicPr>
                   <pic:blipFill>
-                    <a:blip r:embed="rId12"/>
+                    <a:blip r:embed="rId12" cstate="print"/>
                     <a:stretch>
                       <a:fillRect/>
                     </a:stretch>
@@ -4862,8 +3831,9 @@
         <w:rPr>
           <w:noProof/>
         </w:rPr>
+        <w:lastRenderedPageBreak/>
         <w:drawing>
-          <wp:inline distT="0" distB="0" distL="0" distR="0" wp14:anchorId="76225F70" wp14:editId="01EEAF4C">
+          <wp:inline distT="0" distB="0" distL="0" distR="0">
             <wp:extent cx="5274310" cy="302895"/>
             <wp:effectExtent l="0" t="0" r="2540" b="1905"/>
             <wp:docPr id="24" name="图片 24"/>
@@ -4878,7 +3848,7 @@
                     <pic:cNvPicPr/>
                   </pic:nvPicPr>
                   <pic:blipFill>
-                    <a:blip r:embed="rId13"/>
+                    <a:blip r:embed="rId13" cstate="print"/>
                     <a:stretch>
                       <a:fillRect/>
                     </a:stretch>
@@ -4910,7 +3880,7 @@
           <w:noProof/>
         </w:rPr>
         <w:drawing>
-          <wp:inline distT="0" distB="0" distL="0" distR="0" wp14:anchorId="720DC9C1" wp14:editId="29A44642">
+          <wp:inline distT="0" distB="0" distL="0" distR="0">
             <wp:extent cx="5274310" cy="227965"/>
             <wp:effectExtent l="0" t="0" r="2540" b="635"/>
             <wp:docPr id="25" name="图片 25"/>
@@ -4925,7 +3895,7 @@
                     <pic:cNvPicPr/>
                   </pic:nvPicPr>
                   <pic:blipFill>
-                    <a:blip r:embed="rId14"/>
+                    <a:blip r:embed="rId14" cstate="print"/>
                     <a:stretch>
                       <a:fillRect/>
                     </a:stretch>
@@ -4987,9 +3957,9 @@
     </w:p>
     <w:tbl>
       <w:tblPr>
-        <w:tblStyle w:val="a7"/>
+        <w:tblStyle w:val="a5"/>
         <w:tblW w:w="0" w:type="auto"/>
-        <w:tblLook w:val="04A0" w:firstRow="1" w:lastRow="0" w:firstColumn="1" w:lastColumn="0" w:noHBand="0" w:noVBand="1"/>
+        <w:tblLook w:val="04A0"/>
       </w:tblPr>
       <w:tblGrid>
         <w:gridCol w:w="4815"/>
@@ -5299,8 +4269,13 @@
                 <w:noProof/>
               </w:rPr>
             </w:pPr>
-            <w:r>
-              <w:t>Δt: the size of the time step</w:t>
+            <w:proofErr w:type="spellStart"/>
+            <w:r>
+              <w:t>Δt</w:t>
+            </w:r>
+            <w:proofErr w:type="spellEnd"/>
+            <w:r>
+              <w:t>: the size of the time step</w:t>
             </w:r>
           </w:p>
         </w:tc>
@@ -5340,7 +4315,6 @@
         <w:rPr>
           <w:rFonts w:hint="eastAsia"/>
         </w:rPr>
-        <w:lastRenderedPageBreak/>
         <w:t xml:space="preserve">6.3 </w:t>
       </w:r>
       <w:r>
@@ -5371,9 +4345,6 @@
           <w:ilvl w:val="0"/>
           <w:numId w:val="4"/>
         </w:numPr>
-        <w:rPr>
-          <w:rFonts w:hint="eastAsia"/>
-        </w:rPr>
       </w:pPr>
       <w:r>
         <w:t>Appendix</w:t>
@@ -5392,7 +4363,7 @@
 </file>
 
 <file path=word/endnotes.xml><?xml version="1.0" encoding="utf-8"?>
-<w:endnotes xmlns:wpc="http://schemas.microsoft.com/office/word/2010/wordprocessingCanvas" xmlns:cx="http://schemas.microsoft.com/office/drawing/2014/chartex" xmlns:cx1="http://schemas.microsoft.com/office/drawing/2015/9/8/chartex" xmlns:cx2="http://schemas.microsoft.com/office/drawing/2015/10/21/chartex" xmlns:cx3="http://schemas.microsoft.com/office/drawing/2016/5/9/chartex" xmlns:cx4="http://schemas.microsoft.com/office/drawing/2016/5/10/chartex" xmlns:cx5="http://schemas.microsoft.com/office/drawing/2016/5/11/chartex" xmlns:cx6="http://schemas.microsoft.com/office/drawing/2016/5/12/chartex" xmlns:cx7="http://schemas.microsoft.com/office/drawing/2016/5/13/chartex" xmlns:cx8="http://schemas.microsoft.com/office/drawing/2016/5/14/chartex" xmlns:mc="http://schemas.openxmlformats.org/markup-compatibility/2006" xmlns:aink="http://schemas.microsoft.com/office/drawing/2016/ink" xmlns:am3d="http://schemas.microsoft.com/office/drawing/2017/model3d" xmlns:o="urn:schemas-microsoft-com:office:office" xmlns:r="http://schemas.openxmlformats.org/officeDocument/2006/relationships" xmlns:m="http://schemas.openxmlformats.org/officeDocument/2006/math" xmlns:v="urn:schemas-microsoft-com:vml" xmlns:wp14="http://schemas.microsoft.com/office/word/2010/wordprocessingDrawing" xmlns:wp="http://schemas.openxmlformats.org/drawingml/2006/wordprocessingDrawing" xmlns:w10="urn:schemas-microsoft-com:office:word" xmlns:w="http://schemas.openxmlformats.org/wordprocessingml/2006/main" xmlns:w14="http://schemas.microsoft.com/office/word/2010/wordml" xmlns:w15="http://schemas.microsoft.com/office/word/2012/wordml" xmlns:w16cid="http://schemas.microsoft.com/office/word/2016/wordml/cid" xmlns:w16se="http://schemas.microsoft.com/office/word/2015/wordml/symex" xmlns:wpg="http://schemas.microsoft.com/office/word/2010/wordprocessingGroup" xmlns:wpi="http://schemas.microsoft.com/office/word/2010/wordprocessingInk" xmlns:wne="http://schemas.microsoft.com/office/word/2006/wordml" xmlns:wps="http://schemas.microsoft.com/office/word/2010/wordprocessingShape" mc:Ignorable="w14 w15 w16se w16cid wp14">
+<w:endnotes xmlns:ve="http://schemas.openxmlformats.org/markup-compatibility/2006" xmlns:o="urn:schemas-microsoft-com:office:office" xmlns:r="http://schemas.openxmlformats.org/officeDocument/2006/relationships" xmlns:m="http://schemas.openxmlformats.org/officeDocument/2006/math" xmlns:v="urn:schemas-microsoft-com:vml" xmlns:wp="http://schemas.openxmlformats.org/drawingml/2006/wordprocessingDrawing" xmlns:w10="urn:schemas-microsoft-com:office:word" xmlns:w="http://schemas.openxmlformats.org/wordprocessingml/2006/main" xmlns:wne="http://schemas.microsoft.com/office/word/2006/wordml">
   <w:endnote w:type="separator" w:id="-1">
     <w:p>
       <w:r>
@@ -5411,7 +4382,7 @@
 </file>
 
 <file path=word/footnotes.xml><?xml version="1.0" encoding="utf-8"?>
-<w:footnotes xmlns:wpc="http://schemas.microsoft.com/office/word/2010/wordprocessingCanvas" xmlns:cx="http://schemas.microsoft.com/office/drawing/2014/chartex" xmlns:cx1="http://schemas.microsoft.com/office/drawing/2015/9/8/chartex" xmlns:cx2="http://schemas.microsoft.com/office/drawing/2015/10/21/chartex" xmlns:cx3="http://schemas.microsoft.com/office/drawing/2016/5/9/chartex" xmlns:cx4="http://schemas.microsoft.com/office/drawing/2016/5/10/chartex" xmlns:cx5="http://schemas.microsoft.com/office/drawing/2016/5/11/chartex" xmlns:cx6="http://schemas.microsoft.com/office/drawing/2016/5/12/chartex" xmlns:cx7="http://schemas.microsoft.com/office/drawing/2016/5/13/chartex" xmlns:cx8="http://schemas.microsoft.com/office/drawing/2016/5/14/chartex" xmlns:mc="http://schemas.openxmlformats.org/markup-compatibility/2006" xmlns:aink="http://schemas.microsoft.com/office/drawing/2016/ink" xmlns:am3d="http://schemas.microsoft.com/office/drawing/2017/model3d" xmlns:o="urn:schemas-microsoft-com:office:office" xmlns:r="http://schemas.openxmlformats.org/officeDocument/2006/relationships" xmlns:m="http://schemas.openxmlformats.org/officeDocument/2006/math" xmlns:v="urn:schemas-microsoft-com:vml" xmlns:wp14="http://schemas.microsoft.com/office/word/2010/wordprocessingDrawing" xmlns:wp="http://schemas.openxmlformats.org/drawingml/2006/wordprocessingDrawing" xmlns:w10="urn:schemas-microsoft-com:office:word" xmlns:w="http://schemas.openxmlformats.org/wordprocessingml/2006/main" xmlns:w14="http://schemas.microsoft.com/office/word/2010/wordml" xmlns:w15="http://schemas.microsoft.com/office/word/2012/wordml" xmlns:w16cid="http://schemas.microsoft.com/office/word/2016/wordml/cid" xmlns:w16se="http://schemas.microsoft.com/office/word/2015/wordml/symex" xmlns:wpg="http://schemas.microsoft.com/office/word/2010/wordprocessingGroup" xmlns:wpi="http://schemas.microsoft.com/office/word/2010/wordprocessingInk" xmlns:wne="http://schemas.microsoft.com/office/word/2006/wordml" xmlns:wps="http://schemas.microsoft.com/office/word/2010/wordprocessingShape" mc:Ignorable="w14 w15 w16se w16cid wp14">
+<w:footnotes xmlns:ve="http://schemas.openxmlformats.org/markup-compatibility/2006" xmlns:o="urn:schemas-microsoft-com:office:office" xmlns:r="http://schemas.openxmlformats.org/officeDocument/2006/relationships" xmlns:m="http://schemas.openxmlformats.org/officeDocument/2006/math" xmlns:v="urn:schemas-microsoft-com:vml" xmlns:wp="http://schemas.openxmlformats.org/drawingml/2006/wordprocessingDrawing" xmlns:w10="urn:schemas-microsoft-com:office:word" xmlns:w="http://schemas.openxmlformats.org/wordprocessingml/2006/main" xmlns:wne="http://schemas.microsoft.com/office/word/2006/wordml">
   <w:footnote w:type="separator" w:id="-1">
     <w:p>
       <w:r>
@@ -5430,8 +4401,8 @@
 </file>
 
 <file path=word/numbering.xml><?xml version="1.0" encoding="utf-8"?>
-<w:numbering xmlns:wpc="http://schemas.microsoft.com/office/word/2010/wordprocessingCanvas" xmlns:cx="http://schemas.microsoft.com/office/drawing/2014/chartex" xmlns:cx1="http://schemas.microsoft.com/office/drawing/2015/9/8/chartex" xmlns:cx2="http://schemas.microsoft.com/office/drawing/2015/10/21/chartex" xmlns:cx3="http://schemas.microsoft.com/office/drawing/2016/5/9/chartex" xmlns:cx4="http://schemas.microsoft.com/office/drawing/2016/5/10/chartex" xmlns:cx5="http://schemas.microsoft.com/office/drawing/2016/5/11/chartex" xmlns:cx6="http://schemas.microsoft.com/office/drawing/2016/5/12/chartex" xmlns:cx7="http://schemas.microsoft.com/office/drawing/2016/5/13/chartex" xmlns:cx8="http://schemas.microsoft.com/office/drawing/2016/5/14/chartex" xmlns:mc="http://schemas.openxmlformats.org/markup-compatibility/2006" xmlns:aink="http://schemas.microsoft.com/office/drawing/2016/ink" xmlns:am3d="http://schemas.microsoft.com/office/drawing/2017/model3d" xmlns:o="urn:schemas-microsoft-com:office:office" xmlns:r="http://schemas.openxmlformats.org/officeDocument/2006/relationships" xmlns:m="http://schemas.openxmlformats.org/officeDocument/2006/math" xmlns:v="urn:schemas-microsoft-com:vml" xmlns:wp14="http://schemas.microsoft.com/office/word/2010/wordprocessingDrawing" xmlns:wp="http://schemas.openxmlformats.org/drawingml/2006/wordprocessingDrawing" xmlns:w10="urn:schemas-microsoft-com:office:word" xmlns:w="http://schemas.openxmlformats.org/wordprocessingml/2006/main" xmlns:w14="http://schemas.microsoft.com/office/word/2010/wordml" xmlns:w15="http://schemas.microsoft.com/office/word/2012/wordml" xmlns:w16cid="http://schemas.microsoft.com/office/word/2016/wordml/cid" xmlns:w16se="http://schemas.microsoft.com/office/word/2015/wordml/symex" xmlns:wpg="http://schemas.microsoft.com/office/word/2010/wordprocessingGroup" xmlns:wpi="http://schemas.microsoft.com/office/word/2010/wordprocessingInk" xmlns:wne="http://schemas.microsoft.com/office/word/2006/wordml" xmlns:wps="http://schemas.microsoft.com/office/word/2010/wordprocessingShape" mc:Ignorable="w14 w15 w16se w16cid wp14">
-  <w:abstractNum w:abstractNumId="0" w15:restartNumberingAfterBreak="0">
+<w:numbering xmlns:ve="http://schemas.openxmlformats.org/markup-compatibility/2006" xmlns:o="urn:schemas-microsoft-com:office:office" xmlns:r="http://schemas.openxmlformats.org/officeDocument/2006/relationships" xmlns:m="http://schemas.openxmlformats.org/officeDocument/2006/math" xmlns:v="urn:schemas-microsoft-com:vml" xmlns:wp="http://schemas.openxmlformats.org/drawingml/2006/wordprocessingDrawing" xmlns:w10="urn:schemas-microsoft-com:office:word" xmlns:w="http://schemas.openxmlformats.org/wordprocessingml/2006/main" xmlns:wne="http://schemas.microsoft.com/office/word/2006/wordml">
+  <w:abstractNum w:abstractNumId="0">
     <w:nsid w:val="38C406C1"/>
     <w:multiLevelType w:val="hybridMultilevel"/>
     <w:tmpl w:val="DF20538E"/>
@@ -5520,7 +4491,7 @@
       </w:pPr>
     </w:lvl>
   </w:abstractNum>
-  <w:abstractNum w:abstractNumId="1" w15:restartNumberingAfterBreak="0">
+  <w:abstractNum w:abstractNumId="1">
     <w:nsid w:val="58563684"/>
     <w:multiLevelType w:val="multilevel"/>
     <w:tmpl w:val="9D94BA7C"/>
@@ -5641,7 +4612,7 @@
       </w:rPr>
     </w:lvl>
   </w:abstractNum>
-  <w:abstractNum w:abstractNumId="2" w15:restartNumberingAfterBreak="0">
+  <w:abstractNum w:abstractNumId="2">
     <w:nsid w:val="67A0325B"/>
     <w:multiLevelType w:val="hybridMultilevel"/>
     <w:tmpl w:val="8494920C"/>
@@ -5730,7 +4701,7 @@
       </w:pPr>
     </w:lvl>
   </w:abstractNum>
-  <w:abstractNum w:abstractNumId="3" w15:restartNumberingAfterBreak="0">
+  <w:abstractNum w:abstractNumId="3">
     <w:nsid w:val="7E0B35E9"/>
     <w:multiLevelType w:val="hybridMultilevel"/>
     <w:tmpl w:val="A30EF5F6"/>
@@ -5835,7 +4806,7 @@
 </file>
 
 <file path=word/styles.xml><?xml version="1.0" encoding="utf-8"?>
-<w:styles xmlns:mc="http://schemas.openxmlformats.org/markup-compatibility/2006" xmlns:r="http://schemas.openxmlformats.org/officeDocument/2006/relationships" xmlns:w="http://schemas.openxmlformats.org/wordprocessingml/2006/main" xmlns:w14="http://schemas.microsoft.com/office/word/2010/wordml" xmlns:w15="http://schemas.microsoft.com/office/word/2012/wordml" xmlns:w16cid="http://schemas.microsoft.com/office/word/2016/wordml/cid" xmlns:w16se="http://schemas.microsoft.com/office/word/2015/wordml/symex" mc:Ignorable="w14 w15 w16se w16cid">
+<w:styles xmlns:r="http://schemas.openxmlformats.org/officeDocument/2006/relationships" xmlns:w="http://schemas.openxmlformats.org/wordprocessingml/2006/main">
   <w:docDefaults>
     <w:rPrDefault>
       <w:rPr>
@@ -5848,382 +4819,144 @@
     </w:rPrDefault>
     <w:pPrDefault/>
   </w:docDefaults>
-  <w:latentStyles w:defLockedState="0" w:defUIPriority="99" w:defSemiHidden="0" w:defUnhideWhenUsed="0" w:defQFormat="0" w:count="375">
-    <w:lsdException w:name="Normal" w:uiPriority="0" w:qFormat="1"/>
-    <w:lsdException w:name="heading 1" w:uiPriority="9" w:qFormat="1"/>
-    <w:lsdException w:name="heading 2" w:semiHidden="1" w:uiPriority="9" w:unhideWhenUsed="1" w:qFormat="1"/>
-    <w:lsdException w:name="heading 3" w:semiHidden="1" w:uiPriority="9" w:unhideWhenUsed="1" w:qFormat="1"/>
-    <w:lsdException w:name="heading 4" w:semiHidden="1" w:uiPriority="9" w:unhideWhenUsed="1" w:qFormat="1"/>
-    <w:lsdException w:name="heading 5" w:semiHidden="1" w:uiPriority="9" w:unhideWhenUsed="1" w:qFormat="1"/>
-    <w:lsdException w:name="heading 6" w:semiHidden="1" w:uiPriority="9" w:unhideWhenUsed="1" w:qFormat="1"/>
-    <w:lsdException w:name="heading 7" w:semiHidden="1" w:uiPriority="9" w:unhideWhenUsed="1" w:qFormat="1"/>
-    <w:lsdException w:name="heading 8" w:semiHidden="1" w:uiPriority="9" w:unhideWhenUsed="1" w:qFormat="1"/>
-    <w:lsdException w:name="heading 9" w:semiHidden="1" w:uiPriority="9" w:unhideWhenUsed="1" w:qFormat="1"/>
-    <w:lsdException w:name="index 1" w:semiHidden="1" w:unhideWhenUsed="1"/>
-    <w:lsdException w:name="index 2" w:semiHidden="1" w:unhideWhenUsed="1"/>
-    <w:lsdException w:name="index 3" w:semiHidden="1" w:unhideWhenUsed="1"/>
-    <w:lsdException w:name="index 4" w:semiHidden="1" w:unhideWhenUsed="1"/>
-    <w:lsdException w:name="index 5" w:semiHidden="1" w:unhideWhenUsed="1"/>
-    <w:lsdException w:name="index 6" w:semiHidden="1" w:unhideWhenUsed="1"/>
-    <w:lsdException w:name="index 7" w:semiHidden="1" w:unhideWhenUsed="1"/>
-    <w:lsdException w:name="index 8" w:semiHidden="1" w:unhideWhenUsed="1"/>
-    <w:lsdException w:name="index 9" w:semiHidden="1" w:unhideWhenUsed="1"/>
-    <w:lsdException w:name="toc 1" w:semiHidden="1" w:uiPriority="39" w:unhideWhenUsed="1"/>
-    <w:lsdException w:name="toc 2" w:semiHidden="1" w:uiPriority="39" w:unhideWhenUsed="1"/>
-    <w:lsdException w:name="toc 3" w:semiHidden="1" w:uiPriority="39" w:unhideWhenUsed="1"/>
-    <w:lsdException w:name="toc 4" w:semiHidden="1" w:uiPriority="39" w:unhideWhenUsed="1"/>
-    <w:lsdException w:name="toc 5" w:semiHidden="1" w:uiPriority="39" w:unhideWhenUsed="1"/>
-    <w:lsdException w:name="toc 6" w:semiHidden="1" w:uiPriority="39" w:unhideWhenUsed="1"/>
-    <w:lsdException w:name="toc 7" w:semiHidden="1" w:uiPriority="39" w:unhideWhenUsed="1"/>
-    <w:lsdException w:name="toc 8" w:semiHidden="1" w:uiPriority="39" w:unhideWhenUsed="1"/>
-    <w:lsdException w:name="toc 9" w:semiHidden="1" w:uiPriority="39" w:unhideWhenUsed="1"/>
-    <w:lsdException w:name="Normal Indent" w:semiHidden="1" w:unhideWhenUsed="1"/>
-    <w:lsdException w:name="footnote text" w:semiHidden="1" w:unhideWhenUsed="1"/>
-    <w:lsdException w:name="annotation text" w:semiHidden="1" w:unhideWhenUsed="1"/>
-    <w:lsdException w:name="header" w:semiHidden="1" w:unhideWhenUsed="1"/>
-    <w:lsdException w:name="footer" w:semiHidden="1" w:unhideWhenUsed="1"/>
-    <w:lsdException w:name="index heading" w:semiHidden="1" w:unhideWhenUsed="1"/>
-    <w:lsdException w:name="caption" w:semiHidden="1" w:uiPriority="35" w:unhideWhenUsed="1" w:qFormat="1"/>
-    <w:lsdException w:name="table of figures" w:semiHidden="1" w:unhideWhenUsed="1"/>
-    <w:lsdException w:name="envelope address" w:semiHidden="1" w:unhideWhenUsed="1"/>
-    <w:lsdException w:name="envelope return" w:semiHidden="1" w:unhideWhenUsed="1"/>
-    <w:lsdException w:name="footnote reference" w:semiHidden="1" w:unhideWhenUsed="1"/>
-    <w:lsdException w:name="annotation reference" w:semiHidden="1" w:unhideWhenUsed="1"/>
-    <w:lsdException w:name="line number" w:semiHidden="1" w:unhideWhenUsed="1"/>
-    <w:lsdException w:name="page number" w:semiHidden="1" w:unhideWhenUsed="1"/>
-    <w:lsdException w:name="endnote reference" w:semiHidden="1" w:unhideWhenUsed="1"/>
-    <w:lsdException w:name="endnote text" w:semiHidden="1" w:unhideWhenUsed="1"/>
-    <w:lsdException w:name="table of authorities" w:semiHidden="1" w:unhideWhenUsed="1"/>
-    <w:lsdException w:name="macro" w:semiHidden="1" w:unhideWhenUsed="1"/>
-    <w:lsdException w:name="toa heading" w:semiHidden="1" w:unhideWhenUsed="1"/>
-    <w:lsdException w:name="List" w:semiHidden="1" w:unhideWhenUsed="1"/>
-    <w:lsdException w:name="List Bullet" w:semiHidden="1" w:unhideWhenUsed="1"/>
-    <w:lsdException w:name="List Number" w:semiHidden="1" w:unhideWhenUsed="1"/>
-    <w:lsdException w:name="List 2" w:semiHidden="1" w:unhideWhenUsed="1"/>
-    <w:lsdException w:name="List 3" w:semiHidden="1" w:unhideWhenUsed="1"/>
-    <w:lsdException w:name="List 4" w:semiHidden="1" w:unhideWhenUsed="1"/>
-    <w:lsdException w:name="List 5" w:semiHidden="1" w:unhideWhenUsed="1"/>
-    <w:lsdException w:name="List Bullet 2" w:semiHidden="1" w:unhideWhenUsed="1"/>
-    <w:lsdException w:name="List Bullet 3" w:semiHidden="1" w:unhideWhenUsed="1"/>
-    <w:lsdException w:name="List Bullet 4" w:semiHidden="1" w:unhideWhenUsed="1"/>
-    <w:lsdException w:name="List Bullet 5" w:semiHidden="1" w:unhideWhenUsed="1"/>
-    <w:lsdException w:name="List Number 2" w:semiHidden="1" w:unhideWhenUsed="1"/>
-    <w:lsdException w:name="List Number 3" w:semiHidden="1" w:unhideWhenUsed="1"/>
-    <w:lsdException w:name="List Number 4" w:semiHidden="1" w:unhideWhenUsed="1"/>
-    <w:lsdException w:name="List Number 5" w:semiHidden="1" w:unhideWhenUsed="1"/>
-    <w:lsdException w:name="Title" w:uiPriority="10" w:qFormat="1"/>
-    <w:lsdException w:name="Closing" w:semiHidden="1" w:unhideWhenUsed="1"/>
-    <w:lsdException w:name="Signature" w:semiHidden="1" w:unhideWhenUsed="1"/>
-    <w:lsdException w:name="Default Paragraph Font" w:semiHidden="1" w:uiPriority="1" w:unhideWhenUsed="1"/>
-    <w:lsdException w:name="Body Text" w:semiHidden="1" w:unhideWhenUsed="1"/>
-    <w:lsdException w:name="Body Text Indent" w:semiHidden="1" w:unhideWhenUsed="1"/>
-    <w:lsdException w:name="List Continue" w:semiHidden="1" w:unhideWhenUsed="1"/>
-    <w:lsdException w:name="List Continue 2" w:semiHidden="1" w:unhideWhenUsed="1"/>
-    <w:lsdException w:name="List Continue 3" w:semiHidden="1" w:unhideWhenUsed="1"/>
-    <w:lsdException w:name="List Continue 4" w:semiHidden="1" w:unhideWhenUsed="1"/>
-    <w:lsdException w:name="List Continue 5" w:semiHidden="1" w:unhideWhenUsed="1"/>
-    <w:lsdException w:name="Message Header" w:semiHidden="1" w:unhideWhenUsed="1"/>
-    <w:lsdException w:name="Subtitle" w:uiPriority="11" w:qFormat="1"/>
-    <w:lsdException w:name="Salutation" w:semiHidden="1" w:unhideWhenUsed="1"/>
-    <w:lsdException w:name="Date" w:semiHidden="1" w:unhideWhenUsed="1"/>
-    <w:lsdException w:name="Body Text First Indent" w:semiHidden="1" w:unhideWhenUsed="1"/>
-    <w:lsdException w:name="Body Text First Indent 2" w:semiHidden="1" w:unhideWhenUsed="1"/>
-    <w:lsdException w:name="Note Heading" w:semiHidden="1" w:unhideWhenUsed="1"/>
-    <w:lsdException w:name="Body Text 2" w:semiHidden="1" w:unhideWhenUsed="1"/>
-    <w:lsdException w:name="Body Text 3" w:semiHidden="1" w:unhideWhenUsed="1"/>
-    <w:lsdException w:name="Body Text Indent 2" w:semiHidden="1" w:unhideWhenUsed="1"/>
-    <w:lsdException w:name="Body Text Indent 3" w:semiHidden="1" w:unhideWhenUsed="1"/>
-    <w:lsdException w:name="Block Text" w:semiHidden="1" w:unhideWhenUsed="1"/>
-    <w:lsdException w:name="Hyperlink" w:semiHidden="1" w:unhideWhenUsed="1"/>
-    <w:lsdException w:name="FollowedHyperlink" w:semiHidden="1" w:unhideWhenUsed="1"/>
-    <w:lsdException w:name="Strong" w:uiPriority="22" w:qFormat="1"/>
-    <w:lsdException w:name="Emphasis" w:uiPriority="20" w:qFormat="1"/>
-    <w:lsdException w:name="Document Map" w:semiHidden="1" w:unhideWhenUsed="1"/>
-    <w:lsdException w:name="Plain Text" w:semiHidden="1" w:unhideWhenUsed="1"/>
-    <w:lsdException w:name="E-mail Signature" w:semiHidden="1" w:unhideWhenUsed="1"/>
-    <w:lsdException w:name="HTML Top of Form" w:semiHidden="1" w:unhideWhenUsed="1"/>
-    <w:lsdException w:name="HTML Bottom of Form" w:semiHidden="1" w:unhideWhenUsed="1"/>
-    <w:lsdException w:name="Normal (Web)" w:semiHidden="1" w:unhideWhenUsed="1"/>
-    <w:lsdException w:name="HTML Acronym" w:semiHidden="1" w:unhideWhenUsed="1"/>
-    <w:lsdException w:name="HTML Address" w:semiHidden="1" w:unhideWhenUsed="1"/>
-    <w:lsdException w:name="HTML Cite" w:semiHidden="1" w:unhideWhenUsed="1"/>
-    <w:lsdException w:name="HTML Code" w:semiHidden="1" w:unhideWhenUsed="1"/>
-    <w:lsdException w:name="HTML Definition" w:semiHidden="1" w:unhideWhenUsed="1"/>
-    <w:lsdException w:name="HTML Keyboard" w:semiHidden="1" w:unhideWhenUsed="1"/>
-    <w:lsdException w:name="HTML Preformatted" w:semiHidden="1" w:unhideWhenUsed="1"/>
-    <w:lsdException w:name="HTML Sample" w:semiHidden="1" w:unhideWhenUsed="1"/>
-    <w:lsdException w:name="HTML Typewriter" w:semiHidden="1" w:unhideWhenUsed="1"/>
-    <w:lsdException w:name="HTML Variable" w:semiHidden="1" w:unhideWhenUsed="1"/>
-    <w:lsdException w:name="Normal Table" w:semiHidden="1" w:unhideWhenUsed="1"/>
-    <w:lsdException w:name="annotation subject" w:semiHidden="1" w:unhideWhenUsed="1"/>
-    <w:lsdException w:name="No List" w:semiHidden="1" w:unhideWhenUsed="1"/>
-    <w:lsdException w:name="Outline List 1" w:semiHidden="1" w:unhideWhenUsed="1"/>
-    <w:lsdException w:name="Outline List 2" w:semiHidden="1" w:unhideWhenUsed="1"/>
-    <w:lsdException w:name="Outline List 3" w:semiHidden="1" w:unhideWhenUsed="1"/>
-    <w:lsdException w:name="Table Simple 1" w:semiHidden="1" w:unhideWhenUsed="1"/>
-    <w:lsdException w:name="Table Simple 2" w:semiHidden="1" w:unhideWhenUsed="1"/>
-    <w:lsdException w:name="Table Simple 3" w:semiHidden="1" w:unhideWhenUsed="1"/>
-    <w:lsdException w:name="Table Classic 1" w:semiHidden="1" w:unhideWhenUsed="1"/>
-    <w:lsdException w:name="Table Classic 2" w:semiHidden="1" w:unhideWhenUsed="1"/>
-    <w:lsdException w:name="Table Classic 3" w:semiHidden="1" w:unhideWhenUsed="1"/>
-    <w:lsdException w:name="Table Classic 4" w:semiHidden="1" w:unhideWhenUsed="1"/>
-    <w:lsdException w:name="Table Colorful 1" w:semiHidden="1" w:unhideWhenUsed="1"/>
-    <w:lsdException w:name="Table Colorful 2" w:semiHidden="1" w:unhideWhenUsed="1"/>
-    <w:lsdException w:name="Table Colorful 3" w:semiHidden="1" w:unhideWhenUsed="1"/>
-    <w:lsdException w:name="Table Columns 1" w:semiHidden="1" w:unhideWhenUsed="1"/>
-    <w:lsdException w:name="Table Columns 2" w:semiHidden="1" w:unhideWhenUsed="1"/>
-    <w:lsdException w:name="Table Columns 3" w:semiHidden="1" w:unhideWhenUsed="1"/>
-    <w:lsdException w:name="Table Columns 4" w:semiHidden="1" w:unhideWhenUsed="1"/>
-    <w:lsdException w:name="Table Columns 5" w:semiHidden="1" w:unhideWhenUsed="1"/>
-    <w:lsdException w:name="Table Grid 1" w:semiHidden="1" w:unhideWhenUsed="1"/>
-    <w:lsdException w:name="Table Grid 2" w:semiHidden="1" w:unhideWhenUsed="1"/>
-    <w:lsdException w:name="Table Grid 3" w:semiHidden="1" w:unhideWhenUsed="1"/>
-    <w:lsdException w:name="Table Grid 4" w:semiHidden="1" w:unhideWhenUsed="1"/>
-    <w:lsdException w:name="Table Grid 5" w:semiHidden="1" w:unhideWhenUsed="1"/>
-    <w:lsdException w:name="Table Grid 6" w:semiHidden="1" w:unhideWhenUsed="1"/>
-    <w:lsdException w:name="Table Grid 7" w:semiHidden="1" w:unhideWhenUsed="1"/>
-    <w:lsdException w:name="Table Grid 8" w:semiHidden="1" w:unhideWhenUsed="1"/>
-    <w:lsdException w:name="Table List 1" w:semiHidden="1" w:unhideWhenUsed="1"/>
-    <w:lsdException w:name="Table List 2" w:semiHidden="1" w:unhideWhenUsed="1"/>
-    <w:lsdException w:name="Table List 3" w:semiHidden="1" w:unhideWhenUsed="1"/>
-    <w:lsdException w:name="Table List 4" w:semiHidden="1" w:unhideWhenUsed="1"/>
-    <w:lsdException w:name="Table List 5" w:semiHidden="1" w:unhideWhenUsed="1"/>
-    <w:lsdException w:name="Table List 6" w:semiHidden="1" w:unhideWhenUsed="1"/>
-    <w:lsdException w:name="Table List 7" w:semiHidden="1" w:unhideWhenUsed="1"/>
-    <w:lsdException w:name="Table List 8" w:semiHidden="1" w:unhideWhenUsed="1"/>
-    <w:lsdException w:name="Table 3D effects 1" w:semiHidden="1" w:unhideWhenUsed="1"/>
-    <w:lsdException w:name="Table 3D effects 2" w:semiHidden="1" w:unhideWhenUsed="1"/>
-    <w:lsdException w:name="Table 3D effects 3" w:semiHidden="1" w:unhideWhenUsed="1"/>
-    <w:lsdException w:name="Table Contemporary" w:semiHidden="1" w:unhideWhenUsed="1"/>
-    <w:lsdException w:name="Table Elegant" w:semiHidden="1" w:unhideWhenUsed="1"/>
-    <w:lsdException w:name="Table Professional" w:semiHidden="1" w:unhideWhenUsed="1"/>
-    <w:lsdException w:name="Table Subtle 1" w:semiHidden="1" w:unhideWhenUsed="1"/>
-    <w:lsdException w:name="Table Subtle 2" w:semiHidden="1" w:unhideWhenUsed="1"/>
-    <w:lsdException w:name="Table Web 1" w:semiHidden="1" w:unhideWhenUsed="1"/>
-    <w:lsdException w:name="Table Web 2" w:semiHidden="1" w:unhideWhenUsed="1"/>
-    <w:lsdException w:name="Table Web 3" w:semiHidden="1" w:unhideWhenUsed="1"/>
-    <w:lsdException w:name="Balloon Text" w:semiHidden="1" w:unhideWhenUsed="1"/>
-    <w:lsdException w:name="Table Grid" w:uiPriority="39"/>
-    <w:lsdException w:name="Table Theme" w:semiHidden="1" w:unhideWhenUsed="1"/>
-    <w:lsdException w:name="Placeholder Text" w:semiHidden="1"/>
-    <w:lsdException w:name="No Spacing" w:uiPriority="1" w:qFormat="1"/>
-    <w:lsdException w:name="Light Shading" w:uiPriority="60"/>
-    <w:lsdException w:name="Light List" w:uiPriority="61"/>
-    <w:lsdException w:name="Light Grid" w:uiPriority="62"/>
-    <w:lsdException w:name="Medium Shading 1" w:uiPriority="63"/>
-    <w:lsdException w:name="Medium Shading 2" w:uiPriority="64"/>
-    <w:lsdException w:name="Medium List 1" w:uiPriority="65"/>
-    <w:lsdException w:name="Medium List 2" w:uiPriority="66"/>
-    <w:lsdException w:name="Medium Grid 1" w:uiPriority="67"/>
-    <w:lsdException w:name="Medium Grid 2" w:uiPriority="68"/>
-    <w:lsdException w:name="Medium Grid 3" w:uiPriority="69"/>
-    <w:lsdException w:name="Dark List" w:uiPriority="70"/>
-    <w:lsdException w:name="Colorful Shading" w:uiPriority="71"/>
-    <w:lsdException w:name="Colorful List" w:uiPriority="72"/>
-    <w:lsdException w:name="Colorful Grid" w:uiPriority="73"/>
-    <w:lsdException w:name="Light Shading Accent 1" w:uiPriority="60"/>
-    <w:lsdException w:name="Light List Accent 1" w:uiPriority="61"/>
-    <w:lsdException w:name="Light Grid Accent 1" w:uiPriority="62"/>
-    <w:lsdException w:name="Medium Shading 1 Accent 1" w:uiPriority="63"/>
-    <w:lsdException w:name="Medium Shading 2 Accent 1" w:uiPriority="64"/>
-    <w:lsdException w:name="Medium List 1 Accent 1" w:uiPriority="65"/>
-    <w:lsdException w:name="Revision" w:semiHidden="1"/>
-    <w:lsdException w:name="List Paragraph" w:uiPriority="34" w:qFormat="1"/>
-    <w:lsdException w:name="Quote" w:uiPriority="29" w:qFormat="1"/>
-    <w:lsdException w:name="Intense Quote" w:uiPriority="30" w:qFormat="1"/>
-    <w:lsdException w:name="Medium List 2 Accent 1" w:uiPriority="66"/>
-    <w:lsdException w:name="Medium Grid 1 Accent 1" w:uiPriority="67"/>
-    <w:lsdException w:name="Medium Grid 2 Accent 1" w:uiPriority="68"/>
-    <w:lsdException w:name="Medium Grid 3 Accent 1" w:uiPriority="69"/>
-    <w:lsdException w:name="Dark List Accent 1" w:uiPriority="70"/>
-    <w:lsdException w:name="Colorful Shading Accent 1" w:uiPriority="71"/>
-    <w:lsdException w:name="Colorful List Accent 1" w:uiPriority="72"/>
-    <w:lsdException w:name="Colorful Grid Accent 1" w:uiPriority="73"/>
-    <w:lsdException w:name="Light Shading Accent 2" w:uiPriority="60"/>
-    <w:lsdException w:name="Light List Accent 2" w:uiPriority="61"/>
-    <w:lsdException w:name="Light Grid Accent 2" w:uiPriority="62"/>
-    <w:lsdException w:name="Medium Shading 1 Accent 2" w:uiPriority="63"/>
-    <w:lsdException w:name="Medium Shading 2 Accent 2" w:uiPriority="64"/>
-    <w:lsdException w:name="Medium List 1 Accent 2" w:uiPriority="65"/>
-    <w:lsdException w:name="Medium List 2 Accent 2" w:uiPriority="66"/>
-    <w:lsdException w:name="Medium Grid 1 Accent 2" w:uiPriority="67"/>
-    <w:lsdException w:name="Medium Grid 2 Accent 2" w:uiPriority="68"/>
-    <w:lsdException w:name="Medium Grid 3 Accent 2" w:uiPriority="69"/>
-    <w:lsdException w:name="Dark List Accent 2" w:uiPriority="70"/>
-    <w:lsdException w:name="Colorful Shading Accent 2" w:uiPriority="71"/>
-    <w:lsdException w:name="Colorful List Accent 2" w:uiPriority="72"/>
-    <w:lsdException w:name="Colorful Grid Accent 2" w:uiPriority="73"/>
-    <w:lsdException w:name="Light Shading Accent 3" w:uiPriority="60"/>
-    <w:lsdException w:name="Light List Accent 3" w:uiPriority="61"/>
-    <w:lsdException w:name="Light Grid Accent 3" w:uiPriority="62"/>
-    <w:lsdException w:name="Medium Shading 1 Accent 3" w:uiPriority="63"/>
-    <w:lsdException w:name="Medium Shading 2 Accent 3" w:uiPriority="64"/>
-    <w:lsdException w:name="Medium List 1 Accent 3" w:uiPriority="65"/>
-    <w:lsdException w:name="Medium List 2 Accent 3" w:uiPriority="66"/>
-    <w:lsdException w:name="Medium Grid 1 Accent 3" w:uiPriority="67"/>
-    <w:lsdException w:name="Medium Grid 2 Accent 3" w:uiPriority="68"/>
-    <w:lsdException w:name="Medium Grid 3 Accent 3" w:uiPriority="69"/>
-    <w:lsdException w:name="Dark List Accent 3" w:uiPriority="70"/>
-    <w:lsdException w:name="Colorful Shading Accent 3" w:uiPriority="71"/>
-    <w:lsdException w:name="Colorful List Accent 3" w:uiPriority="72"/>
-    <w:lsdException w:name="Colorful Grid Accent 3" w:uiPriority="73"/>
-    <w:lsdException w:name="Light Shading Accent 4" w:uiPriority="60"/>
-    <w:lsdException w:name="Light List Accent 4" w:uiPriority="61"/>
-    <w:lsdException w:name="Light Grid Accent 4" w:uiPriority="62"/>
-    <w:lsdException w:name="Medium Shading 1 Accent 4" w:uiPriority="63"/>
-    <w:lsdException w:name="Medium Shading 2 Accent 4" w:uiPriority="64"/>
-    <w:lsdException w:name="Medium List 1 Accent 4" w:uiPriority="65"/>
-    <w:lsdException w:name="Medium List 2 Accent 4" w:uiPriority="66"/>
-    <w:lsdException w:name="Medium Grid 1 Accent 4" w:uiPriority="67"/>
-    <w:lsdException w:name="Medium Grid 2 Accent 4" w:uiPriority="68"/>
-    <w:lsdException w:name="Medium Grid 3 Accent 4" w:uiPriority="69"/>
-    <w:lsdException w:name="Dark List Accent 4" w:uiPriority="70"/>
-    <w:lsdException w:name="Colorful Shading Accent 4" w:uiPriority="71"/>
-    <w:lsdException w:name="Colorful List Accent 4" w:uiPriority="72"/>
-    <w:lsdException w:name="Colorful Grid Accent 4" w:uiPriority="73"/>
-    <w:lsdException w:name="Light Shading Accent 5" w:uiPriority="60"/>
-    <w:lsdException w:name="Light List Accent 5" w:uiPriority="61"/>
-    <w:lsdException w:name="Light Grid Accent 5" w:uiPriority="62"/>
-    <w:lsdException w:name="Medium Shading 1 Accent 5" w:uiPriority="63"/>
-    <w:lsdException w:name="Medium Shading 2 Accent 5" w:uiPriority="64"/>
-    <w:lsdException w:name="Medium List 1 Accent 5" w:uiPriority="65"/>
-    <w:lsdException w:name="Medium List 2 Accent 5" w:uiPriority="66"/>
-    <w:lsdException w:name="Medium Grid 1 Accent 5" w:uiPriority="67"/>
-    <w:lsdException w:name="Medium Grid 2 Accent 5" w:uiPriority="68"/>
-    <w:lsdException w:name="Medium Grid 3 Accent 5" w:uiPriority="69"/>
-    <w:lsdException w:name="Dark List Accent 5" w:uiPriority="70"/>
-    <w:lsdException w:name="Colorful Shading Accent 5" w:uiPriority="71"/>
-    <w:lsdException w:name="Colorful List Accent 5" w:uiPriority="72"/>
-    <w:lsdException w:name="Colorful Grid Accent 5" w:uiPriority="73"/>
-    <w:lsdException w:name="Light Shading Accent 6" w:uiPriority="60"/>
-    <w:lsdException w:name="Light List Accent 6" w:uiPriority="61"/>
-    <w:lsdException w:name="Light Grid Accent 6" w:uiPriority="62"/>
-    <w:lsdException w:name="Medium Shading 1 Accent 6" w:uiPriority="63"/>
-    <w:lsdException w:name="Medium Shading 2 Accent 6" w:uiPriority="64"/>
-    <w:lsdException w:name="Medium List 1 Accent 6" w:uiPriority="65"/>
-    <w:lsdException w:name="Medium List 2 Accent 6" w:uiPriority="66"/>
-    <w:lsdException w:name="Medium Grid 1 Accent 6" w:uiPriority="67"/>
-    <w:lsdException w:name="Medium Grid 2 Accent 6" w:uiPriority="68"/>
-    <w:lsdException w:name="Medium Grid 3 Accent 6" w:uiPriority="69"/>
-    <w:lsdException w:name="Dark List Accent 6" w:uiPriority="70"/>
-    <w:lsdException w:name="Colorful Shading Accent 6" w:uiPriority="71"/>
-    <w:lsdException w:name="Colorful List Accent 6" w:uiPriority="72"/>
-    <w:lsdException w:name="Colorful Grid Accent 6" w:uiPriority="73"/>
-    <w:lsdException w:name="Subtle Emphasis" w:uiPriority="19" w:qFormat="1"/>
-    <w:lsdException w:name="Intense Emphasis" w:uiPriority="21" w:qFormat="1"/>
-    <w:lsdException w:name="Subtle Reference" w:uiPriority="31" w:qFormat="1"/>
-    <w:lsdException w:name="Intense Reference" w:uiPriority="32" w:qFormat="1"/>
-    <w:lsdException w:name="Book Title" w:uiPriority="33" w:qFormat="1"/>
-    <w:lsdException w:name="Bibliography" w:semiHidden="1" w:uiPriority="37" w:unhideWhenUsed="1"/>
-    <w:lsdException w:name="TOC Heading" w:semiHidden="1" w:uiPriority="39" w:unhideWhenUsed="1" w:qFormat="1"/>
-    <w:lsdException w:name="Plain Table 1" w:uiPriority="41"/>
-    <w:lsdException w:name="Plain Table 2" w:uiPriority="42"/>
-    <w:lsdException w:name="Plain Table 3" w:uiPriority="43"/>
-    <w:lsdException w:name="Plain Table 4" w:uiPriority="44"/>
-    <w:lsdException w:name="Plain Table 5" w:uiPriority="45"/>
-    <w:lsdException w:name="Grid Table Light" w:uiPriority="40"/>
-    <w:lsdException w:name="Grid Table 1 Light" w:uiPriority="46"/>
-    <w:lsdException w:name="Grid Table 2" w:uiPriority="47"/>
-    <w:lsdException w:name="Grid Table 3" w:uiPriority="48"/>
-    <w:lsdException w:name="Grid Table 4" w:uiPriority="49"/>
-    <w:lsdException w:name="Grid Table 5 Dark" w:uiPriority="50"/>
-    <w:lsdException w:name="Grid Table 6 Colorful" w:uiPriority="51"/>
-    <w:lsdException w:name="Grid Table 7 Colorful" w:uiPriority="52"/>
-    <w:lsdException w:name="Grid Table 1 Light Accent 1" w:uiPriority="46"/>
-    <w:lsdException w:name="Grid Table 2 Accent 1" w:uiPriority="47"/>
-    <w:lsdException w:name="Grid Table 3 Accent 1" w:uiPriority="48"/>
-    <w:lsdException w:name="Grid Table 4 Accent 1" w:uiPriority="49"/>
-    <w:lsdException w:name="Grid Table 5 Dark Accent 1" w:uiPriority="50"/>
-    <w:lsdException w:name="Grid Table 6 Colorful Accent 1" w:uiPriority="51"/>
-    <w:lsdException w:name="Grid Table 7 Colorful Accent 1" w:uiPriority="52"/>
-    <w:lsdException w:name="Grid Table 1 Light Accent 2" w:uiPriority="46"/>
-    <w:lsdException w:name="Grid Table 2 Accent 2" w:uiPriority="47"/>
-    <w:lsdException w:name="Grid Table 3 Accent 2" w:uiPriority="48"/>
-    <w:lsdException w:name="Grid Table 4 Accent 2" w:uiPriority="49"/>
-    <w:lsdException w:name="Grid Table 5 Dark Accent 2" w:uiPriority="50"/>
-    <w:lsdException w:name="Grid Table 6 Colorful Accent 2" w:uiPriority="51"/>
-    <w:lsdException w:name="Grid Table 7 Colorful Accent 2" w:uiPriority="52"/>
-    <w:lsdException w:name="Grid Table 1 Light Accent 3" w:uiPriority="46"/>
-    <w:lsdException w:name="Grid Table 2 Accent 3" w:uiPriority="47"/>
-    <w:lsdException w:name="Grid Table 3 Accent 3" w:uiPriority="48"/>
-    <w:lsdException w:name="Grid Table 4 Accent 3" w:uiPriority="49"/>
-    <w:lsdException w:name="Grid Table 5 Dark Accent 3" w:uiPriority="50"/>
-    <w:lsdException w:name="Grid Table 6 Colorful Accent 3" w:uiPriority="51"/>
-    <w:lsdException w:name="Grid Table 7 Colorful Accent 3" w:uiPriority="52"/>
-    <w:lsdException w:name="Grid Table 1 Light Accent 4" w:uiPriority="46"/>
-    <w:lsdException w:name="Grid Table 2 Accent 4" w:uiPriority="47"/>
-    <w:lsdException w:name="Grid Table 3 Accent 4" w:uiPriority="48"/>
-    <w:lsdException w:name="Grid Table 4 Accent 4" w:uiPriority="49"/>
-    <w:lsdException w:name="Grid Table 5 Dark Accent 4" w:uiPriority="50"/>
-    <w:lsdException w:name="Grid Table 6 Colorful Accent 4" w:uiPriority="51"/>
-    <w:lsdException w:name="Grid Table 7 Colorful Accent 4" w:uiPriority="52"/>
-    <w:lsdException w:name="Grid Table 1 Light Accent 5" w:uiPriority="46"/>
-    <w:lsdException w:name="Grid Table 2 Accent 5" w:uiPriority="47"/>
-    <w:lsdException w:name="Grid Table 3 Accent 5" w:uiPriority="48"/>
-    <w:lsdException w:name="Grid Table 4 Accent 5" w:uiPriority="49"/>
-    <w:lsdException w:name="Grid Table 5 Dark Accent 5" w:uiPriority="50"/>
-    <w:lsdException w:name="Grid Table 6 Colorful Accent 5" w:uiPriority="51"/>
-    <w:lsdException w:name="Grid Table 7 Colorful Accent 5" w:uiPriority="52"/>
-    <w:lsdException w:name="Grid Table 1 Light Accent 6" w:uiPriority="46"/>
-    <w:lsdException w:name="Grid Table 2 Accent 6" w:uiPriority="47"/>
-    <w:lsdException w:name="Grid Table 3 Accent 6" w:uiPriority="48"/>
-    <w:lsdException w:name="Grid Table 4 Accent 6" w:uiPriority="49"/>
-    <w:lsdException w:name="Grid Table 5 Dark Accent 6" w:uiPriority="50"/>
-    <w:lsdException w:name="Grid Table 6 Colorful Accent 6" w:uiPriority="51"/>
-    <w:lsdException w:name="Grid Table 7 Colorful Accent 6" w:uiPriority="52"/>
-    <w:lsdException w:name="List Table 1 Light" w:uiPriority="46"/>
-    <w:lsdException w:name="List Table 2" w:uiPriority="47"/>
-    <w:lsdException w:name="List Table 3" w:uiPriority="48"/>
-    <w:lsdException w:name="List Table 4" w:uiPriority="49"/>
-    <w:lsdException w:name="List Table 5 Dark" w:uiPriority="50"/>
-    <w:lsdException w:name="List Table 6 Colorful" w:uiPriority="51"/>
-    <w:lsdException w:name="List Table 7 Colorful" w:uiPriority="52"/>
-    <w:lsdException w:name="List Table 1 Light Accent 1" w:uiPriority="46"/>
-    <w:lsdException w:name="List Table 2 Accent 1" w:uiPriority="47"/>
-    <w:lsdException w:name="List Table 3 Accent 1" w:uiPriority="48"/>
-    <w:lsdException w:name="List Table 4 Accent 1" w:uiPriority="49"/>
-    <w:lsdException w:name="List Table 5 Dark Accent 1" w:uiPriority="50"/>
-    <w:lsdException w:name="List Table 6 Colorful Accent 1" w:uiPriority="51"/>
-    <w:lsdException w:name="List Table 7 Colorful Accent 1" w:uiPriority="52"/>
-    <w:lsdException w:name="List Table 1 Light Accent 2" w:uiPriority="46"/>
-    <w:lsdException w:name="List Table 2 Accent 2" w:uiPriority="47"/>
-    <w:lsdException w:name="List Table 3 Accent 2" w:uiPriority="48"/>
-    <w:lsdException w:name="List Table 4 Accent 2" w:uiPriority="49"/>
-    <w:lsdException w:name="List Table 5 Dark Accent 2" w:uiPriority="50"/>
-    <w:lsdException w:name="List Table 6 Colorful Accent 2" w:uiPriority="51"/>
-    <w:lsdException w:name="List Table 7 Colorful Accent 2" w:uiPriority="52"/>
-    <w:lsdException w:name="List Table 1 Light Accent 3" w:uiPriority="46"/>
-    <w:lsdException w:name="List Table 2 Accent 3" w:uiPriority="47"/>
-    <w:lsdException w:name="List Table 3 Accent 3" w:uiPriority="48"/>
-    <w:lsdException w:name="List Table 4 Accent 3" w:uiPriority="49"/>
-    <w:lsdException w:name="List Table 5 Dark Accent 3" w:uiPriority="50"/>
-    <w:lsdException w:name="List Table 6 Colorful Accent 3" w:uiPriority="51"/>
-    <w:lsdException w:name="List Table 7 Colorful Accent 3" w:uiPriority="52"/>
-    <w:lsdException w:name="List Table 1 Light Accent 4" w:uiPriority="46"/>
-    <w:lsdException w:name="List Table 2 Accent 4" w:uiPriority="47"/>
-    <w:lsdException w:name="List Table 3 Accent 4" w:uiPriority="48"/>
-    <w:lsdException w:name="List Table 4 Accent 4" w:uiPriority="49"/>
-    <w:lsdException w:name="List Table 5 Dark Accent 4" w:uiPriority="50"/>
-    <w:lsdException w:name="List Table 6 Colorful Accent 4" w:uiPriority="51"/>
-    <w:lsdException w:name="List Table 7 Colorful Accent 4" w:uiPriority="52"/>
-    <w:lsdException w:name="List Table 1 Light Accent 5" w:uiPriority="46"/>
-    <w:lsdException w:name="List Table 2 Accent 5" w:uiPriority="47"/>
-    <w:lsdException w:name="List Table 3 Accent 5" w:uiPriority="48"/>
-    <w:lsdException w:name="List Table 4 Accent 5" w:uiPriority="49"/>
-    <w:lsdException w:name="List Table 5 Dark Accent 5" w:uiPriority="50"/>
-    <w:lsdException w:name="List Table 6 Colorful Accent 5" w:uiPriority="51"/>
-    <w:lsdException w:name="List Table 7 Colorful Accent 5" w:uiPriority="52"/>
-    <w:lsdException w:name="List Table 1 Light Accent 6" w:uiPriority="46"/>
-    <w:lsdException w:name="List Table 2 Accent 6" w:uiPriority="47"/>
-    <w:lsdException w:name="List Table 3 Accent 6" w:uiPriority="48"/>
-    <w:lsdException w:name="List Table 4 Accent 6" w:uiPriority="49"/>
-    <w:lsdException w:name="List Table 5 Dark Accent 6" w:uiPriority="50"/>
-    <w:lsdException w:name="List Table 6 Colorful Accent 6" w:uiPriority="51"/>
-    <w:lsdException w:name="List Table 7 Colorful Accent 6" w:uiPriority="52"/>
-    <w:lsdException w:name="Mention" w:semiHidden="1" w:unhideWhenUsed="1"/>
-    <w:lsdException w:name="Smart Hyperlink" w:semiHidden="1" w:unhideWhenUsed="1"/>
-    <w:lsdException w:name="Hashtag" w:semiHidden="1" w:unhideWhenUsed="1"/>
-    <w:lsdException w:name="Unresolved Mention" w:semiHidden="1" w:unhideWhenUsed="1"/>
+  <w:latentStyles w:defLockedState="0" w:defUIPriority="99" w:defSemiHidden="1" w:defUnhideWhenUsed="1" w:defQFormat="0" w:count="267">
+    <w:lsdException w:name="Normal" w:semiHidden="0" w:uiPriority="0" w:unhideWhenUsed="0" w:qFormat="1"/>
+    <w:lsdException w:name="heading 1" w:semiHidden="0" w:uiPriority="9" w:unhideWhenUsed="0" w:qFormat="1"/>
+    <w:lsdException w:name="heading 2" w:uiPriority="9" w:qFormat="1"/>
+    <w:lsdException w:name="heading 3" w:uiPriority="9" w:qFormat="1"/>
+    <w:lsdException w:name="heading 4" w:uiPriority="9" w:qFormat="1"/>
+    <w:lsdException w:name="heading 5" w:uiPriority="9" w:qFormat="1"/>
+    <w:lsdException w:name="heading 6" w:uiPriority="9" w:qFormat="1"/>
+    <w:lsdException w:name="heading 7" w:uiPriority="9" w:qFormat="1"/>
+    <w:lsdException w:name="heading 8" w:uiPriority="9" w:qFormat="1"/>
+    <w:lsdException w:name="heading 9" w:uiPriority="9" w:qFormat="1"/>
+    <w:lsdException w:name="toc 1" w:uiPriority="39"/>
+    <w:lsdException w:name="toc 2" w:uiPriority="39"/>
+    <w:lsdException w:name="toc 3" w:uiPriority="39"/>
+    <w:lsdException w:name="toc 4" w:uiPriority="39"/>
+    <w:lsdException w:name="toc 5" w:uiPriority="39"/>
+    <w:lsdException w:name="toc 6" w:uiPriority="39"/>
+    <w:lsdException w:name="toc 7" w:uiPriority="39"/>
+    <w:lsdException w:name="toc 8" w:uiPriority="39"/>
+    <w:lsdException w:name="toc 9" w:uiPriority="39"/>
+    <w:lsdException w:name="caption" w:uiPriority="35" w:qFormat="1"/>
+    <w:lsdException w:name="Title" w:semiHidden="0" w:uiPriority="10" w:unhideWhenUsed="0" w:qFormat="1"/>
+    <w:lsdException w:name="Default Paragraph Font" w:uiPriority="1"/>
+    <w:lsdException w:name="Subtitle" w:semiHidden="0" w:uiPriority="11" w:unhideWhenUsed="0" w:qFormat="1"/>
+    <w:lsdException w:name="Strong" w:semiHidden="0" w:uiPriority="22" w:unhideWhenUsed="0" w:qFormat="1"/>
+    <w:lsdException w:name="Emphasis" w:semiHidden="0" w:uiPriority="20" w:unhideWhenUsed="0" w:qFormat="1"/>
+    <w:lsdException w:name="Table Grid" w:semiHidden="0" w:uiPriority="39" w:unhideWhenUsed="0"/>
+    <w:lsdException w:name="Placeholder Text" w:unhideWhenUsed="0"/>
+    <w:lsdException w:name="No Spacing" w:semiHidden="0" w:uiPriority="1" w:unhideWhenUsed="0" w:qFormat="1"/>
+    <w:lsdException w:name="Light Shading" w:semiHidden="0" w:uiPriority="60" w:unhideWhenUsed="0"/>
+    <w:lsdException w:name="Light List" w:semiHidden="0" w:uiPriority="61" w:unhideWhenUsed="0"/>
+    <w:lsdException w:name="Light Grid" w:semiHidden="0" w:uiPriority="62" w:unhideWhenUsed="0"/>
+    <w:lsdException w:name="Medium Shading 1" w:semiHidden="0" w:uiPriority="63" w:unhideWhenUsed="0"/>
+    <w:lsdException w:name="Medium Shading 2" w:semiHidden="0" w:uiPriority="64" w:unhideWhenUsed="0"/>
+    <w:lsdException w:name="Medium List 1" w:semiHidden="0" w:uiPriority="65" w:unhideWhenUsed="0"/>
+    <w:lsdException w:name="Medium List 2" w:semiHidden="0" w:uiPriority="66" w:unhideWhenUsed="0"/>
+    <w:lsdException w:name="Medium Grid 1" w:semiHidden="0" w:uiPriority="67" w:unhideWhenUsed="0"/>
+    <w:lsdException w:name="Medium Grid 2" w:semiHidden="0" w:uiPriority="68" w:unhideWhenUsed="0"/>
+    <w:lsdException w:name="Medium Grid 3" w:semiHidden="0" w:uiPriority="69" w:unhideWhenUsed="0"/>
+    <w:lsdException w:name="Dark List" w:semiHidden="0" w:uiPriority="70" w:unhideWhenUsed="0"/>
+    <w:lsdException w:name="Colorful Shading" w:semiHidden="0" w:uiPriority="71" w:unhideWhenUsed="0"/>
+    <w:lsdException w:name="Colorful List" w:semiHidden="0" w:uiPriority="72" w:unhideWhenUsed="0"/>
+    <w:lsdException w:name="Colorful Grid" w:semiHidden="0" w:uiPriority="73" w:unhideWhenUsed="0"/>
+    <w:lsdException w:name="Light Shading Accent 1" w:semiHidden="0" w:uiPriority="60" w:unhideWhenUsed="0"/>
+    <w:lsdException w:name="Light List Accent 1" w:semiHidden="0" w:uiPriority="61" w:unhideWhenUsed="0"/>
+    <w:lsdException w:name="Light Grid Accent 1" w:semiHidden="0" w:uiPriority="62" w:unhideWhenUsed="0"/>
+    <w:lsdException w:name="Medium Shading 1 Accent 1" w:semiHidden="0" w:uiPriority="63" w:unhideWhenUsed="0"/>
+    <w:lsdException w:name="Medium Shading 2 Accent 1" w:semiHidden="0" w:uiPriority="64" w:unhideWhenUsed="0"/>
+    <w:lsdException w:name="Medium List 1 Accent 1" w:semiHidden="0" w:uiPriority="65" w:unhideWhenUsed="0"/>
+    <w:lsdException w:name="Revision" w:unhideWhenUsed="0"/>
+    <w:lsdException w:name="List Paragraph" w:semiHidden="0" w:uiPriority="34" w:unhideWhenUsed="0" w:qFormat="1"/>
+    <w:lsdException w:name="Quote" w:semiHidden="0" w:uiPriority="29" w:unhideWhenUsed="0" w:qFormat="1"/>
+    <w:lsdException w:name="Intense Quote" w:semiHidden="0" w:uiPriority="30" w:unhideWhenUsed="0" w:qFormat="1"/>
+    <w:lsdException w:name="Medium List 2 Accent 1" w:semiHidden="0" w:uiPriority="66" w:unhideWhenUsed="0"/>
+    <w:lsdException w:name="Medium Grid 1 Accent 1" w:semiHidden="0" w:uiPriority="67" w:unhideWhenUsed="0"/>
+    <w:lsdException w:name="Medium Grid 2 Accent 1" w:semiHidden="0" w:uiPriority="68" w:unhideWhenUsed="0"/>
+    <w:lsdException w:name="Medium Grid 3 Accent 1" w:semiHidden="0" w:uiPriority="69" w:unhideWhenUsed="0"/>
+    <w:lsdException w:name="Dark List Accent 1" w:semiHidden="0" w:uiPriority="70" w:unhideWhenUsed="0"/>
+    <w:lsdException w:name="Colorful Shading Accent 1" w:semiHidden="0" w:uiPriority="71" w:unhideWhenUsed="0"/>
+    <w:lsdException w:name="Colorful List Accent 1" w:semiHidden="0" w:uiPriority="72" w:unhideWhenUsed="0"/>
+    <w:lsdException w:name="Colorful Grid Accent 1" w:semiHidden="0" w:uiPriority="73" w:unhideWhenUsed="0"/>
+    <w:lsdException w:name="Light Shading Accent 2" w:semiHidden="0" w:uiPriority="60" w:unhideWhenUsed="0"/>
+    <w:lsdException w:name="Light List Accent 2" w:semiHidden="0" w:uiPriority="61" w:unhideWhenUsed="0"/>
+    <w:lsdException w:name="Light Grid Accent 2" w:semiHidden="0" w:uiPriority="62" w:unhideWhenUsed="0"/>
+    <w:lsdException w:name="Medium Shading 1 Accent 2" w:semiHidden="0" w:uiPriority="63" w:unhideWhenUsed="0"/>
+    <w:lsdException w:name="Medium Shading 2 Accent 2" w:semiHidden="0" w:uiPriority="64" w:unhideWhenUsed="0"/>
+    <w:lsdException w:name="Medium List 1 Accent 2" w:semiHidden="0" w:uiPriority="65" w:unhideWhenUsed="0"/>
+    <w:lsdException w:name="Medium List 2 Accent 2" w:semiHidden="0" w:uiPriority="66" w:unhideWhenUsed="0"/>
+    <w:lsdException w:name="Medium Grid 1 Accent 2" w:semiHidden="0" w:uiPriority="67" w:unhideWhenUsed="0"/>
+    <w:lsdException w:name="Medium Grid 2 Accent 2" w:semiHidden="0" w:uiPriority="68" w:unhideWhenUsed="0"/>
+    <w:lsdException w:name="Medium Grid 3 Accent 2" w:semiHidden="0" w:uiPriority="69" w:unhideWhenUsed="0"/>
+    <w:lsdException w:name="Dark List Accent 2" w:semiHidden="0" w:uiPriority="70" w:unhideWhenUsed="0"/>
+    <w:lsdException w:name="Colorful Shading Accent 2" w:semiHidden="0" w:uiPriority="71" w:unhideWhenUsed="0"/>
+    <w:lsdException w:name="Colorful List Accent 2" w:semiHidden="0" w:uiPriority="72" w:unhideWhenUsed="0"/>
+    <w:lsdException w:name="Colorful Grid Accent 2" w:semiHidden="0" w:uiPriority="73" w:unhideWhenUsed="0"/>
+    <w:lsdException w:name="Light Shading Accent 3" w:semiHidden="0" w:uiPriority="60" w:unhideWhenUsed="0"/>
+    <w:lsdException w:name="Light List Accent 3" w:semiHidden="0" w:uiPriority="61" w:unhideWhenUsed="0"/>
+    <w:lsdException w:name="Light Grid Accent 3" w:semiHidden="0" w:uiPriority="62" w:unhideWhenUsed="0"/>
+    <w:lsdException w:name="Medium Shading 1 Accent 3" w:semiHidden="0" w:uiPriority="63" w:unhideWhenUsed="0"/>
+    <w:lsdException w:name="Medium Shading 2 Accent 3" w:semiHidden="0" w:uiPriority="64" w:unhideWhenUsed="0"/>
+    <w:lsdException w:name="Medium List 1 Accent 3" w:semiHidden="0" w:uiPriority="65" w:unhideWhenUsed="0"/>
+    <w:lsdException w:name="Medium List 2 Accent 3" w:semiHidden="0" w:uiPriority="66" w:unhideWhenUsed="0"/>
+    <w:lsdException w:name="Medium Grid 1 Accent 3" w:semiHidden="0" w:uiPriority="67" w:unhideWhenUsed="0"/>
+    <w:lsdException w:name="Medium Grid 2 Accent 3" w:semiHidden="0" w:uiPriority="68" w:unhideWhenUsed="0"/>
+    <w:lsdException w:name="Medium Grid 3 Accent 3" w:semiHidden="0" w:uiPriority="69" w:unhideWhenUsed="0"/>
+    <w:lsdException w:name="Dark List Accent 3" w:semiHidden="0" w:uiPriority="70" w:unhideWhenUsed="0"/>
+    <w:lsdException w:name="Colorful Shading Accent 3" w:semiHidden="0" w:uiPriority="71" w:unhideWhenUsed="0"/>
+    <w:lsdException w:name="Colorful List Accent 3" w:semiHidden="0" w:uiPriority="72" w:unhideWhenUsed="0"/>
+    <w:lsdException w:name="Colorful Grid Accent 3" w:semiHidden="0" w:uiPriority="73" w:unhideWhenUsed="0"/>
+    <w:lsdException w:name="Light Shading Accent 4" w:semiHidden="0" w:uiPriority="60" w:unhideWhenUsed="0"/>
+    <w:lsdException w:name="Light List Accent 4" w:semiHidden="0" w:uiPriority="61" w:unhideWhenUsed="0"/>
+    <w:lsdException w:name="Light Grid Accent 4" w:semiHidden="0" w:uiPriority="62" w:unhideWhenUsed="0"/>
+    <w:lsdException w:name="Medium Shading 1 Accent 4" w:semiHidden="0" w:uiPriority="63" w:unhideWhenUsed="0"/>
+    <w:lsdException w:name="Medium Shading 2 Accent 4" w:semiHidden="0" w:uiPriority="64" w:unhideWhenUsed="0"/>
+    <w:lsdException w:name="Medium List 1 Accent 4" w:semiHidden="0" w:uiPriority="65" w:unhideWhenUsed="0"/>
+    <w:lsdException w:name="Medium List 2 Accent 4" w:semiHidden="0" w:uiPriority="66" w:unhideWhenUsed="0"/>
+    <w:lsdException w:name="Medium Grid 1 Accent 4" w:semiHidden="0" w:uiPriority="67" w:unhideWhenUsed="0"/>
+    <w:lsdException w:name="Medium Grid 2 Accent 4" w:semiHidden="0" w:uiPriority="68" w:unhideWhenUsed="0"/>
+    <w:lsdException w:name="Medium Grid 3 Accent 4" w:semiHidden="0" w:uiPriority="69" w:unhideWhenUsed="0"/>
+    <w:lsdException w:name="Dark List Accent 4" w:semiHidden="0" w:uiPriority="70" w:unhideWhenUsed="0"/>
+    <w:lsdException w:name="Colorful Shading Accent 4" w:semiHidden="0" w:uiPriority="71" w:unhideWhenUsed="0"/>
+    <w:lsdException w:name="Colorful List Accent 4" w:semiHidden="0" w:uiPriority="72" w:unhideWhenUsed="0"/>
+    <w:lsdException w:name="Colorful Grid Accent 4" w:semiHidden="0" w:uiPriority="73" w:unhideWhenUsed="0"/>
+    <w:lsdException w:name="Light Shading Accent 5" w:semiHidden="0" w:uiPriority="60" w:unhideWhenUsed="0"/>
+    <w:lsdException w:name="Light List Accent 5" w:semiHidden="0" w:uiPriority="61" w:unhideWhenUsed="0"/>
+    <w:lsdException w:name="Light Grid Accent 5" w:semiHidden="0" w:uiPriority="62" w:unhideWhenUsed="0"/>
+    <w:lsdException w:name="Medium Shading 1 Accent 5" w:semiHidden="0" w:uiPriority="63" w:unhideWhenUsed="0"/>
+    <w:lsdException w:name="Medium Shading 2 Accent 5" w:semiHidden="0" w:uiPriority="64" w:unhideWhenUsed="0"/>
+    <w:lsdException w:name="Medium List 1 Accent 5" w:semiHidden="0" w:uiPriority="65" w:unhideWhenUsed="0"/>
+    <w:lsdException w:name="Medium List 2 Accent 5" w:semiHidden="0" w:uiPriority="66" w:unhideWhenUsed="0"/>
+    <w:lsdException w:name="Medium Grid 1 Accent 5" w:semiHidden="0" w:uiPriority="67" w:unhideWhenUsed="0"/>
+    <w:lsdException w:name="Medium Grid 2 Accent 5" w:semiHidden="0" w:uiPriority="68" w:unhideWhenUsed="0"/>
+    <w:lsdException w:name="Medium Grid 3 Accent 5" w:semiHidden="0" w:uiPriority="69" w:unhideWhenUsed="0"/>
+    <w:lsdException w:name="Dark List Accent 5" w:semiHidden="0" w:uiPriority="70" w:unhideWhenUsed="0"/>
+    <w:lsdException w:name="Colorful Shading Accent 5" w:semiHidden="0" w:uiPriority="71" w:unhideWhenUsed="0"/>
+    <w:lsdException w:name="Colorful List Accent 5" w:semiHidden="0" w:uiPriority="72" w:unhideWhenUsed="0"/>
+    <w:lsdException w:name="Colorful Grid Accent 5" w:semiHidden="0" w:uiPriority="73" w:unhideWhenUsed="0"/>
+    <w:lsdException w:name="Light Shading Accent 6" w:semiHidden="0" w:uiPriority="60" w:unhideWhenUsed="0"/>
+    <w:lsdException w:name="Light List Accent 6" w:semiHidden="0" w:uiPriority="61" w:unhideWhenUsed="0"/>
+    <w:lsdException w:name="Light Grid Accent 6" w:semiHidden="0" w:uiPriority="62" w:unhideWhenUsed="0"/>
+    <w:lsdException w:name="Medium Shading 1 Accent 6" w:semiHidden="0" w:uiPriority="63" w:unhideWhenUsed="0"/>
+    <w:lsdException w:name="Medium Shading 2 Accent 6" w:semiHidden="0" w:uiPriority="64" w:unhideWhenUsed="0"/>
+    <w:lsdException w:name="Medium List 1 Accent 6" w:semiHidden="0" w:uiPriority="65" w:unhideWhenUsed="0"/>
+    <w:lsdException w:name="Medium List 2 Accent 6" w:semiHidden="0" w:uiPriority="66" w:unhideWhenUsed="0"/>
+    <w:lsdException w:name="Medium Grid 1 Accent 6" w:semiHidden="0" w:uiPriority="67" w:unhideWhenUsed="0"/>
+    <w:lsdException w:name="Medium Grid 2 Accent 6" w:semiHidden="0" w:uiPriority="68" w:unhideWhenUsed="0"/>
+    <w:lsdException w:name="Medium Grid 3 Accent 6" w:semiHidden="0" w:uiPriority="69" w:unhideWhenUsed="0"/>
+    <w:lsdException w:name="Dark List Accent 6" w:semiHidden="0" w:uiPriority="70" w:unhideWhenUsed="0"/>
+    <w:lsdException w:name="Colorful Shading Accent 6" w:semiHidden="0" w:uiPriority="71" w:unhideWhenUsed="0"/>
+    <w:lsdException w:name="Colorful List Accent 6" w:semiHidden="0" w:uiPriority="72" w:unhideWhenUsed="0"/>
+    <w:lsdException w:name="Colorful Grid Accent 6" w:semiHidden="0" w:uiPriority="73" w:unhideWhenUsed="0"/>
+    <w:lsdException w:name="Subtle Emphasis" w:semiHidden="0" w:uiPriority="19" w:unhideWhenUsed="0" w:qFormat="1"/>
+    <w:lsdException w:name="Intense Emphasis" w:semiHidden="0" w:uiPriority="21" w:unhideWhenUsed="0" w:qFormat="1"/>
+    <w:lsdException w:name="Subtle Reference" w:semiHidden="0" w:uiPriority="31" w:unhideWhenUsed="0" w:qFormat="1"/>
+    <w:lsdException w:name="Intense Reference" w:semiHidden="0" w:uiPriority="32" w:unhideWhenUsed="0" w:qFormat="1"/>
+    <w:lsdException w:name="Book Title" w:semiHidden="0" w:uiPriority="33" w:unhideWhenUsed="0" w:qFormat="1"/>
+    <w:lsdException w:name="Bibliography" w:uiPriority="37"/>
+    <w:lsdException w:name="TOC Heading" w:uiPriority="39" w:qFormat="1"/>
   </w:latentStyles>
   <w:style w:type="paragraph" w:default="1" w:styleId="a">
     <w:name w:val="Normal"/>
@@ -6238,7 +4971,7 @@
     <w:name w:val="heading 1"/>
     <w:basedOn w:val="a"/>
     <w:next w:val="a"/>
-    <w:link w:val="10"/>
+    <w:link w:val="1Char"/>
     <w:uiPriority w:val="9"/>
     <w:qFormat/>
     <w:rsid w:val="00AD5162"/>
@@ -6260,7 +4993,7 @@
     <w:name w:val="heading 2"/>
     <w:basedOn w:val="a"/>
     <w:next w:val="a"/>
-    <w:link w:val="20"/>
+    <w:link w:val="2Char"/>
     <w:uiPriority w:val="9"/>
     <w:unhideWhenUsed/>
     <w:qFormat/>
@@ -6282,6 +5015,7 @@
   <w:style w:type="character" w:default="1" w:styleId="a0">
     <w:name w:val="Default Paragraph Font"/>
     <w:uiPriority w:val="1"/>
+    <w:semiHidden/>
     <w:unhideWhenUsed/>
   </w:style>
   <w:style w:type="table" w:default="1" w:styleId="a1">
@@ -6289,6 +5023,7 @@
     <w:uiPriority w:val="99"/>
     <w:semiHidden/>
     <w:unhideWhenUsed/>
+    <w:qFormat/>
     <w:tblPr>
       <w:tblInd w:w="0" w:type="dxa"/>
       <w:tblCellMar>
@@ -6308,7 +5043,7 @@
   <w:style w:type="paragraph" w:styleId="a3">
     <w:name w:val="header"/>
     <w:basedOn w:val="a"/>
-    <w:link w:val="a4"/>
+    <w:link w:val="Char"/>
     <w:uiPriority w:val="99"/>
     <w:unhideWhenUsed/>
     <w:rsid w:val="00B56948"/>
@@ -6328,8 +5063,8 @@
       <w:szCs w:val="18"/>
     </w:rPr>
   </w:style>
-  <w:style w:type="character" w:customStyle="1" w:styleId="a4">
-    <w:name w:val="页眉 字符"/>
+  <w:style w:type="character" w:customStyle="1" w:styleId="Char">
+    <w:name w:val="页眉 Char"/>
     <w:basedOn w:val="a0"/>
     <w:link w:val="a3"/>
     <w:uiPriority w:val="99"/>
@@ -6339,10 +5074,10 @@
       <w:szCs w:val="18"/>
     </w:rPr>
   </w:style>
-  <w:style w:type="paragraph" w:styleId="a5">
+  <w:style w:type="paragraph" w:styleId="a4">
     <w:name w:val="footer"/>
     <w:basedOn w:val="a"/>
-    <w:link w:val="a6"/>
+    <w:link w:val="Char0"/>
     <w:uiPriority w:val="99"/>
     <w:unhideWhenUsed/>
     <w:rsid w:val="00B56948"/>
@@ -6359,10 +5094,10 @@
       <w:szCs w:val="18"/>
     </w:rPr>
   </w:style>
-  <w:style w:type="character" w:customStyle="1" w:styleId="a6">
-    <w:name w:val="页脚 字符"/>
+  <w:style w:type="character" w:customStyle="1" w:styleId="Char0">
+    <w:name w:val="页脚 Char"/>
     <w:basedOn w:val="a0"/>
-    <w:link w:val="a5"/>
+    <w:link w:val="a4"/>
     <w:uiPriority w:val="99"/>
     <w:rsid w:val="00B56948"/>
     <w:rPr>
@@ -6370,12 +5105,13 @@
       <w:szCs w:val="18"/>
     </w:rPr>
   </w:style>
-  <w:style w:type="table" w:styleId="a7">
+  <w:style w:type="table" w:styleId="a5">
     <w:name w:val="Table Grid"/>
     <w:basedOn w:val="a1"/>
     <w:uiPriority w:val="39"/>
     <w:rsid w:val="000038C5"/>
     <w:tblPr>
+      <w:tblInd w:w="0" w:type="dxa"/>
       <w:tblBorders>
         <w:top w:val="single" w:sz="4" w:space="0" w:color="auto"/>
         <w:left w:val="single" w:sz="4" w:space="0" w:color="auto"/>
@@ -6384,9 +5120,15 @@
         <w:insideH w:val="single" w:sz="4" w:space="0" w:color="auto"/>
         <w:insideV w:val="single" w:sz="4" w:space="0" w:color="auto"/>
       </w:tblBorders>
+      <w:tblCellMar>
+        <w:top w:w="0" w:type="dxa"/>
+        <w:left w:w="108" w:type="dxa"/>
+        <w:bottom w:w="0" w:type="dxa"/>
+        <w:right w:w="108" w:type="dxa"/>
+      </w:tblCellMar>
     </w:tblPr>
   </w:style>
-  <w:style w:type="character" w:styleId="a8">
+  <w:style w:type="character" w:styleId="a6">
     <w:name w:val="Hyperlink"/>
     <w:basedOn w:val="a0"/>
     <w:uiPriority w:val="99"/>
@@ -6397,7 +5139,7 @@
       <w:u w:val="single"/>
     </w:rPr>
   </w:style>
-  <w:style w:type="character" w:styleId="a9">
+  <w:style w:type="character" w:customStyle="1" w:styleId="UnresolvedMention">
     <w:name w:val="Unresolved Mention"/>
     <w:basedOn w:val="a0"/>
     <w:uiPriority w:val="99"/>
@@ -6409,7 +5151,7 @@
       <w:shd w:val="clear" w:color="auto" w:fill="E6E6E6"/>
     </w:rPr>
   </w:style>
-  <w:style w:type="paragraph" w:styleId="aa">
+  <w:style w:type="paragraph" w:styleId="a7">
     <w:name w:val="List Paragraph"/>
     <w:basedOn w:val="a"/>
     <w:uiPriority w:val="34"/>
@@ -6419,7 +5161,7 @@
       <w:ind w:firstLineChars="200" w:firstLine="420"/>
     </w:pPr>
   </w:style>
-  <w:style w:type="character" w:styleId="ab">
+  <w:style w:type="character" w:styleId="a8">
     <w:name w:val="FollowedHyperlink"/>
     <w:basedOn w:val="a0"/>
     <w:uiPriority w:val="99"/>
@@ -6431,7 +5173,7 @@
       <w:u w:val="single"/>
     </w:rPr>
   </w:style>
-  <w:style w:type="table" w:styleId="4-1">
+  <w:style w:type="table" w:customStyle="1" w:styleId="GridTable4Accent1">
     <w:name w:val="Grid Table 4 Accent 1"/>
     <w:basedOn w:val="a1"/>
     <w:uiPriority w:val="49"/>
@@ -6445,6 +5187,7 @@
     <w:tblPr>
       <w:tblStyleRowBandSize w:val="1"/>
       <w:tblStyleColBandSize w:val="1"/>
+      <w:tblInd w:w="0" w:type="dxa"/>
       <w:tblBorders>
         <w:top w:val="single" w:sz="4" w:space="0" w:color="9CC2E5" w:themeColor="accent1" w:themeTint="99"/>
         <w:left w:val="single" w:sz="4" w:space="0" w:color="9CC2E5" w:themeColor="accent1" w:themeTint="99"/>
@@ -6453,6 +5196,12 @@
         <w:insideH w:val="single" w:sz="4" w:space="0" w:color="9CC2E5" w:themeColor="accent1" w:themeTint="99"/>
         <w:insideV w:val="single" w:sz="4" w:space="0" w:color="9CC2E5" w:themeColor="accent1" w:themeTint="99"/>
       </w:tblBorders>
+      <w:tblCellMar>
+        <w:top w:w="0" w:type="dxa"/>
+        <w:left w:w="108" w:type="dxa"/>
+        <w:bottom w:w="0" w:type="dxa"/>
+        <w:right w:w="108" w:type="dxa"/>
+      </w:tblCellMar>
     </w:tblPr>
     <w:tblStylePr w:type="firstRow">
       <w:rPr>
@@ -6510,8 +5259,8 @@
       </w:tcPr>
     </w:tblStylePr>
   </w:style>
-  <w:style w:type="character" w:customStyle="1" w:styleId="10">
-    <w:name w:val="标题 1 字符"/>
+  <w:style w:type="character" w:customStyle="1" w:styleId="1Char">
+    <w:name w:val="标题 1 Char"/>
     <w:basedOn w:val="a0"/>
     <w:link w:val="1"/>
     <w:uiPriority w:val="9"/>
@@ -6524,8 +5273,8 @@
       <w:szCs w:val="44"/>
     </w:rPr>
   </w:style>
-  <w:style w:type="character" w:customStyle="1" w:styleId="20">
-    <w:name w:val="标题 2 字符"/>
+  <w:style w:type="character" w:customStyle="1" w:styleId="2Char">
+    <w:name w:val="标题 2 Char"/>
     <w:basedOn w:val="a0"/>
     <w:link w:val="2"/>
     <w:uiPriority w:val="9"/>
@@ -6536,6 +5285,31 @@
       <w:bCs/>
       <w:sz w:val="32"/>
       <w:szCs w:val="32"/>
+    </w:rPr>
+  </w:style>
+  <w:style w:type="paragraph" w:styleId="a9">
+    <w:name w:val="Balloon Text"/>
+    <w:basedOn w:val="a"/>
+    <w:link w:val="Char1"/>
+    <w:uiPriority w:val="99"/>
+    <w:semiHidden/>
+    <w:unhideWhenUsed/>
+    <w:rsid w:val="00513D90"/>
+    <w:rPr>
+      <w:sz w:val="18"/>
+      <w:szCs w:val="18"/>
+    </w:rPr>
+  </w:style>
+  <w:style w:type="character" w:customStyle="1" w:styleId="Char1">
+    <w:name w:val="批注框文本 Char"/>
+    <w:basedOn w:val="a0"/>
+    <w:link w:val="a9"/>
+    <w:uiPriority w:val="99"/>
+    <w:semiHidden/>
+    <w:rsid w:val="00513D90"/>
+    <w:rPr>
+      <w:sz w:val="18"/>
+      <w:szCs w:val="18"/>
     </w:rPr>
   </w:style>
 </w:styles>
@@ -6584,7 +5358,7 @@
     </a:clrScheme>
     <a:fontScheme name="Office">
       <a:majorFont>
-        <a:latin typeface="Calibri Light" panose="020F0302020204030204"/>
+        <a:latin typeface="Calibri Light"/>
         <a:ea typeface=""/>
         <a:cs typeface=""/>
         <a:font script="Jpan" typeface="ＭＳ ゴシック"/>
@@ -6619,7 +5393,7 @@
         <a:font script="Geor" typeface="Sylfaen"/>
       </a:majorFont>
       <a:minorFont>
-        <a:latin typeface="Calibri" panose="020F0502020204030204"/>
+        <a:latin typeface="Calibri"/>
         <a:ea typeface=""/>
         <a:cs typeface=""/>
         <a:font script="Jpan" typeface="ＭＳ 明朝"/>
@@ -6796,7 +5570,7 @@
   <a:extraClrSchemeLst/>
   <a:extLst>
     <a:ext uri="{05A4C25C-085E-4340-85A3-A5531E510DB2}">
-      <thm15:themeFamily xmlns:thm15="http://schemas.microsoft.com/office/thememl/2012/main" name="Office Theme" id="{62F939B6-93AF-4DB8-9C6B-D6C7DFDC589F}" vid="{4A3C46E8-61CC-4603-A589-7422A47A8E4A}"/>
+      <thm15:themeFamily xmlns:thm15="http://schemas.microsoft.com/office/thememl/2012/main" xmlns="" name="Office Theme" id="{62F939B6-93AF-4DB8-9C6B-D6C7DFDC589F}" vid="{4A3C46E8-61CC-4603-A589-7422A47A8E4A}"/>
     </a:ext>
   </a:extLst>
 </a:theme>

</xml_diff>